<commit_message>
chg: Updated v1.1 on welcome letter/training instructions
</commit_message>
<xml_diff>
--- a/132-388 Welcome letter - training instructions - Ashilta Edits.docx
+++ b/132-388 Welcome letter - training instructions - Ashilta Edits.docx
@@ -1,6 +1,6 @@
 
 <file path=word/document.xml><?xml version="1.0" encoding="utf-8"?>
-<w:document xmlns:wpc="http://schemas.microsoft.com/office/word/2010/wordprocessingCanvas" xmlns:cx="http://schemas.microsoft.com/office/drawing/2014/chartex" xmlns:cx1="http://schemas.microsoft.com/office/drawing/2015/9/8/chartex" xmlns:cx2="http://schemas.microsoft.com/office/drawing/2015/10/21/chartex" xmlns:cx3="http://schemas.microsoft.com/office/drawing/2016/5/9/chartex" xmlns:cx4="http://schemas.microsoft.com/office/drawing/2016/5/10/chartex" xmlns:cx5="http://schemas.microsoft.com/office/drawing/2016/5/11/chartex" xmlns:cx6="http://schemas.microsoft.com/office/drawing/2016/5/12/chartex" xmlns:cx7="http://schemas.microsoft.com/office/drawing/2016/5/13/chartex" xmlns:cx8="http://schemas.microsoft.com/office/drawing/2016/5/14/chartex" xmlns:mc="http://schemas.openxmlformats.org/markup-compatibility/2006" xmlns:aink="http://schemas.microsoft.com/office/drawing/2016/ink" xmlns:am3d="http://schemas.microsoft.com/office/drawing/2017/model3d" xmlns:o="urn:schemas-microsoft-com:office:office" xmlns:r="http://schemas.openxmlformats.org/officeDocument/2006/relationships" xmlns:m="http://schemas.openxmlformats.org/officeDocument/2006/math" xmlns:v="urn:schemas-microsoft-com:vml" xmlns:wp14="http://schemas.microsoft.com/office/word/2010/wordprocessingDrawing" xmlns:wp="http://schemas.openxmlformats.org/drawingml/2006/wordprocessingDrawing" xmlns:w10="urn:schemas-microsoft-com:office:word" xmlns:w="http://schemas.openxmlformats.org/wordprocessingml/2006/main" xmlns:w14="http://schemas.microsoft.com/office/word/2010/wordml" xmlns:w15="http://schemas.microsoft.com/office/word/2012/wordml" xmlns:w16cid="http://schemas.microsoft.com/office/word/2016/wordml/cid" xmlns:w16se="http://schemas.microsoft.com/office/word/2015/wordml/symex" xmlns:wpg="http://schemas.microsoft.com/office/word/2010/wordprocessingGroup" xmlns:wpi="http://schemas.microsoft.com/office/word/2010/wordprocessingInk" xmlns:wne="http://schemas.microsoft.com/office/word/2006/wordml" xmlns:wps="http://schemas.microsoft.com/office/word/2010/wordprocessingShape" mc:Ignorable="w14 w15 w16se w16cid wp14">
+<w:document xmlns:ve="http://schemas.openxmlformats.org/markup-compatibility/2006" xmlns:o="urn:schemas-microsoft-com:office:office" xmlns:r="http://schemas.openxmlformats.org/officeDocument/2006/relationships" xmlns:m="http://schemas.openxmlformats.org/officeDocument/2006/math" xmlns:v="urn:schemas-microsoft-com:vml" xmlns:wp="http://schemas.openxmlformats.org/drawingml/2006/wordprocessingDrawing" xmlns:w10="urn:schemas-microsoft-com:office:word" xmlns:w="http://schemas.openxmlformats.org/wordprocessingml/2006/main" xmlns:wne="http://schemas.microsoft.com/office/word/2006/wordml">
   <w:body>
     <w:sdt>
       <w:sdtPr>
@@ -21,7 +21,6 @@
             <w:id w:val="1059050977"/>
             <w:picture/>
           </w:sdtPr>
-          <w:sdtEndPr/>
           <w:sdtContent>
             <w:p>
               <w:pPr>
@@ -33,7 +32,7 @@
                   <w:lang w:val="nb-NO" w:eastAsia="nb-NO"/>
                 </w:rPr>
                 <w:drawing>
-                  <wp:inline distT="0" distB="0" distL="0" distR="0" wp14:anchorId="0E03F1E8" wp14:editId="48640475">
+                  <wp:inline distT="0" distB="0" distL="0" distR="0">
                     <wp:extent cx="1845904" cy="1891025"/>
                     <wp:effectExtent l="0" t="0" r="0" b="0"/>
                     <wp:docPr id="2" name="Picture 2"/>
@@ -92,11 +91,10 @@
             <w:dataBinding w:prefixMappings="xmlns:ns0='http://purl.org/dc/elements/1.1/' xmlns:ns1='http://schemas.openxmlformats.org/package/2006/metadata/core-properties' " w:xpath="/ns1:coreProperties[1]/ns0:title[1]" w:storeItemID="{6C3C8BC8-F283-45AE-878A-BAB7291924A1}"/>
             <w:text/>
           </w:sdtPr>
-          <w:sdtEndPr/>
           <w:sdtContent>
             <w:p>
               <w:pPr>
-                <w:pStyle w:val="NoSpacing"/>
+                <w:pStyle w:val="Ingenmellomrom"/>
                 <w:pBdr>
                   <w:top w:val="single" w:sz="4" w:space="6" w:color="808080" w:themeColor="accent4"/>
                   <w:bottom w:val="single" w:sz="4" w:space="6" w:color="808080" w:themeColor="accent4"/>
@@ -156,11 +154,10 @@
             <w:dataBinding w:prefixMappings="xmlns:ns0='http://purl.org/dc/elements/1.1/' xmlns:ns1='http://schemas.openxmlformats.org/package/2006/metadata/core-properties' " w:xpath="/ns1:coreProperties[1]/ns1:category[1]" w:storeItemID="{6C3C8BC8-F283-45AE-878A-BAB7291924A1}"/>
             <w:text/>
           </w:sdtPr>
-          <w:sdtEndPr/>
           <w:sdtContent>
             <w:p>
               <w:pPr>
-                <w:pStyle w:val="NoSpacing"/>
+                <w:pStyle w:val="Ingenmellomrom"/>
                 <w:jc w:val="center"/>
                 <w:rPr>
                   <w:sz w:val="32"/>
@@ -189,7 +186,7 @@
         </w:sdt>
         <w:p>
           <w:pPr>
-            <w:pStyle w:val="NoSpacing"/>
+            <w:pStyle w:val="Ingenmellomrom"/>
             <w:jc w:val="center"/>
             <w:rPr>
               <w:sz w:val="28"/>
@@ -209,7 +206,6 @@
               <w:dataBinding w:prefixMappings="xmlns:ns0='http://purl.org/dc/elements/1.1/' xmlns:ns1='http://schemas.openxmlformats.org/package/2006/metadata/core-properties' " w:xpath="/ns1:coreProperties[1]/ns0:subject[1]" w:storeItemID="{6C3C8BC8-F283-45AE-878A-BAB7291924A1}"/>
               <w:text/>
             </w:sdtPr>
-            <w:sdtEndPr/>
             <w:sdtContent>
               <w:r>
                 <w:rPr>
@@ -224,7 +220,7 @@
         </w:p>
         <w:p>
           <w:pPr>
-            <w:pStyle w:val="NoSpacing"/>
+            <w:pStyle w:val="Ingenmellomrom"/>
             <w:jc w:val="center"/>
             <w:rPr>
               <w:color w:val="DDDDDD" w:themeColor="accent1"/>
@@ -244,7 +240,6 @@
               <w:dataBinding w:prefixMappings="xmlns:ns0='http://schemas.openxmlformats.org/officeDocument/2006/extended-properties' " w:xpath="/ns0:Properties[1]/ns0:Company[1]" w:storeItemID="{6668398D-A668-4E3E-A5EB-62B293D839F1}"/>
               <w:text/>
             </w:sdtPr>
-            <w:sdtEndPr/>
             <w:sdtContent>
               <w:r>
                 <w:rPr>
@@ -272,7 +267,7 @@
         </w:p>
         <w:p>
           <w:pPr>
-            <w:pStyle w:val="NoSpacing"/>
+            <w:pStyle w:val="Ingenmellomrom"/>
             <w:jc w:val="center"/>
             <w:rPr>
               <w:color w:val="DDDDDD" w:themeColor="accent1"/>
@@ -281,7 +276,7 @@
         </w:p>
         <w:p>
           <w:pPr>
-            <w:pStyle w:val="NoSpacing"/>
+            <w:pStyle w:val="Ingenmellomrom"/>
             <w:spacing w:before="480"/>
             <w:jc w:val="center"/>
             <w:rPr>
@@ -296,7 +291,6 @@
               <w:id w:val="552655516"/>
               <w:picture/>
             </w:sdtPr>
-            <w:sdtEndPr/>
             <w:sdtContent>
               <w:r>
                 <w:rPr>
@@ -305,7 +299,7 @@
                   <w:lang w:val="nb-NO" w:eastAsia="nb-NO"/>
                 </w:rPr>
                 <w:drawing>
-                  <wp:inline distT="0" distB="0" distL="0" distR="0" wp14:anchorId="400BD8AB" wp14:editId="2183DBA2">
+                  <wp:inline distT="0" distB="0" distL="0" distR="0">
                     <wp:extent cx="1277855" cy="1524000"/>
                     <wp:effectExtent l="19050" t="0" r="0" b="0"/>
                     <wp:docPr id="1" name="Bilde 1"/>
@@ -354,7 +348,7 @@
         </w:p>
         <w:p>
           <w:pPr>
-            <w:pStyle w:val="NoSpacing"/>
+            <w:pStyle w:val="Ingenmellomrom"/>
             <w:spacing w:before="480"/>
             <w:jc w:val="center"/>
             <w:rPr>
@@ -364,7 +358,7 @@
         </w:p>
         <w:p>
           <w:pPr>
-            <w:pStyle w:val="NoSpacing"/>
+            <w:pStyle w:val="Ingenmellomrom"/>
             <w:jc w:val="center"/>
             <w:rPr>
               <w:sz w:val="24"/>
@@ -373,7 +367,7 @@
           <w:hyperlink r:id="rId11" w:history="1">
             <w:r>
               <w:rPr>
-                <w:rStyle w:val="Hyperlink"/>
+                <w:rStyle w:val="Hyperkobling"/>
                 <w:sz w:val="24"/>
               </w:rPr>
               <w:t>www.132virtualwing.org</w:t>
@@ -382,7 +376,7 @@
         </w:p>
         <w:p>
           <w:pPr>
-            <w:pStyle w:val="NoSpacing"/>
+            <w:pStyle w:val="Ingenmellomrom"/>
             <w:spacing w:before="480"/>
             <w:jc w:val="center"/>
             <w:rPr>
@@ -410,7 +404,7 @@
               <w:noProof/>
               <w:color w:val="DDDDDD" w:themeColor="accent1"/>
             </w:rPr>
-            <w:pict w14:anchorId="5A8DA294">
+            <w:pict>
               <v:shapetype id="_x0000_t202" coordsize="21600,21600" o:spt="202" path="m,l,21600r21600,l21600,xe">
                 <v:stroke joinstyle="miter"/>
                 <v:path gradientshapeok="t" o:connecttype="rect"/>
@@ -420,7 +414,7 @@
                   <w:txbxContent>
                     <w:p>
                       <w:pPr>
-                        <w:pStyle w:val="NoSpacing"/>
+                        <w:pStyle w:val="Ingenmellomrom"/>
                         <w:jc w:val="center"/>
                         <w:rPr>
                           <w:color w:val="DDDDDD" w:themeColor="accent1"/>
@@ -430,7 +424,7 @@
                     </w:p>
                     <w:p>
                       <w:pPr>
-                        <w:pStyle w:val="NoSpacing"/>
+                        <w:pStyle w:val="Ingenmellomrom"/>
                         <w:jc w:val="center"/>
                         <w:rPr>
                           <w:color w:val="DDDDDD" w:themeColor="accent1"/>
@@ -445,7 +439,7 @@
                     </w:p>
                     <w:p>
                       <w:pPr>
-                        <w:pStyle w:val="NoSpacing"/>
+                        <w:pStyle w:val="Ingenmellomrom"/>
                         <w:jc w:val="center"/>
                         <w:rPr>
                           <w:color w:val="808080" w:themeColor="accent4"/>
@@ -460,7 +454,7 @@
                       <w:hyperlink r:id="rId12" w:history="1">
                         <w:r>
                           <w:rPr>
-                            <w:rStyle w:val="Hyperlink"/>
+                            <w:rStyle w:val="Hyperkobling"/>
                             <w:color w:val="808080" w:themeColor="accent4"/>
                           </w:rPr>
                           <w:t>Creative Commons Attribution-</w:t>
@@ -468,7 +462,7 @@
                         <w:proofErr w:type="spellStart"/>
                         <w:r>
                           <w:rPr>
-                            <w:rStyle w:val="Hyperlink"/>
+                            <w:rStyle w:val="Hyperkobling"/>
                             <w:color w:val="808080" w:themeColor="accent4"/>
                           </w:rPr>
                           <w:t>ShareAlike</w:t>
@@ -476,7 +470,7 @@
                         <w:proofErr w:type="spellEnd"/>
                         <w:r>
                           <w:rPr>
-                            <w:rStyle w:val="Hyperlink"/>
+                            <w:rStyle w:val="Hyperkobling"/>
                             <w:color w:val="808080" w:themeColor="accent4"/>
                           </w:rPr>
                           <w:t xml:space="preserve"> 3.0 </w:t>
@@ -484,7 +478,7 @@
                         <w:proofErr w:type="spellStart"/>
                         <w:r>
                           <w:rPr>
-                            <w:rStyle w:val="Hyperlink"/>
+                            <w:rStyle w:val="Hyperkobling"/>
                             <w:color w:val="808080" w:themeColor="accent4"/>
                           </w:rPr>
                           <w:t>Unported</w:t>
@@ -492,7 +486,7 @@
                         <w:proofErr w:type="spellEnd"/>
                         <w:r>
                           <w:rPr>
-                            <w:rStyle w:val="Hyperlink"/>
+                            <w:rStyle w:val="Hyperkobling"/>
                             <w:color w:val="808080" w:themeColor="accent4"/>
                           </w:rPr>
                           <w:t xml:space="preserve"> License</w:t>
@@ -542,11 +536,10 @@
         <w:dataBinding w:prefixMappings="xmlns:ns0='http://purl.org/dc/elements/1.1/' xmlns:ns1='http://schemas.openxmlformats.org/package/2006/metadata/core-properties' " w:xpath="/ns1:coreProperties[1]/ns0:title[1]" w:storeItemID="{6C3C8BC8-F283-45AE-878A-BAB7291924A1}"/>
         <w:text/>
       </w:sdtPr>
-      <w:sdtEndPr/>
       <w:sdtContent>
         <w:p>
           <w:pPr>
-            <w:pStyle w:val="Title"/>
+            <w:pStyle w:val="Tittel"/>
             <w:rPr>
               <w:lang w:val="en-GB"/>
             </w:rPr>
@@ -575,7 +568,7 @@
       <w:tblPr>
         <w:tblStyle w:val="PlainTable31"/>
         <w:tblW w:w="0" w:type="auto"/>
-        <w:tblLook w:val="04A0" w:firstRow="1" w:lastRow="0" w:firstColumn="1" w:lastColumn="0" w:noHBand="0" w:noVBand="1"/>
+        <w:tblLook w:val="04A0"/>
       </w:tblPr>
       <w:tblGrid>
         <w:gridCol w:w="2660"/>
@@ -583,11 +576,11 @@
       </w:tblGrid>
       <w:tr>
         <w:trPr>
-          <w:cnfStyle w:val="100000000000" w:firstRow="1" w:lastRow="0" w:firstColumn="0" w:lastColumn="0" w:oddVBand="0" w:evenVBand="0" w:oddHBand="0" w:evenHBand="0" w:firstRowFirstColumn="0" w:firstRowLastColumn="0" w:lastRowFirstColumn="0" w:lastRowLastColumn="0"/>
+          <w:cnfStyle w:val="100000000000"/>
         </w:trPr>
         <w:tc>
           <w:tcPr>
-            <w:cnfStyle w:val="001000000100" w:firstRow="0" w:lastRow="0" w:firstColumn="1" w:lastColumn="0" w:oddVBand="0" w:evenVBand="0" w:oddHBand="0" w:evenHBand="0" w:firstRowFirstColumn="1" w:firstRowLastColumn="0" w:lastRowFirstColumn="0" w:lastRowLastColumn="0"/>
+            <w:cnfStyle w:val="001000000100"/>
             <w:tcW w:w="2660" w:type="dxa"/>
           </w:tcPr>
           <w:p>
@@ -631,7 +624,6 @@
             <w:dataBinding w:prefixMappings="xmlns:ns0='http://purl.org/dc/elements/1.1/' xmlns:ns1='http://schemas.openxmlformats.org/package/2006/metadata/core-properties' " w:xpath="/ns1:coreProperties[1]/ns1:category[1]" w:storeItemID="{6C3C8BC8-F283-45AE-878A-BAB7291924A1}"/>
             <w:text/>
           </w:sdtPr>
-          <w:sdtEndPr/>
           <w:sdtContent>
             <w:tc>
               <w:tcPr>
@@ -642,7 +634,7 @@
                   <w:tabs>
                     <w:tab w:val="left" w:pos="5556"/>
                   </w:tabs>
-                  <w:cnfStyle w:val="100000000000" w:firstRow="1" w:lastRow="0" w:firstColumn="0" w:lastColumn="0" w:oddVBand="0" w:evenVBand="0" w:oddHBand="0" w:evenHBand="0" w:firstRowFirstColumn="0" w:firstRowLastColumn="0" w:lastRowFirstColumn="0" w:lastRowLastColumn="0"/>
+                  <w:cnfStyle w:val="100000000000"/>
                   <w:rPr>
                     <w:lang w:val="en-GB"/>
                   </w:rPr>
@@ -660,11 +652,11 @@
       </w:tr>
       <w:tr>
         <w:trPr>
-          <w:cnfStyle w:val="000000100000" w:firstRow="0" w:lastRow="0" w:firstColumn="0" w:lastColumn="0" w:oddVBand="0" w:evenVBand="0" w:oddHBand="1" w:evenHBand="0" w:firstRowFirstColumn="0" w:firstRowLastColumn="0" w:lastRowFirstColumn="0" w:lastRowLastColumn="0"/>
+          <w:cnfStyle w:val="000000100000"/>
         </w:trPr>
         <w:tc>
           <w:tcPr>
-            <w:cnfStyle w:val="001000000000" w:firstRow="0" w:lastRow="0" w:firstColumn="1" w:lastColumn="0" w:oddVBand="0" w:evenVBand="0" w:oddHBand="0" w:evenHBand="0" w:firstRowFirstColumn="0" w:firstRowLastColumn="0" w:lastRowFirstColumn="0" w:lastRowLastColumn="0"/>
+            <w:cnfStyle w:val="001000000000"/>
             <w:tcW w:w="2660" w:type="dxa"/>
           </w:tcPr>
           <w:p>
@@ -701,7 +693,6 @@
             <w:dataBinding w:prefixMappings="xmlns:ns0='http://purl.org/dc/elements/1.1/' xmlns:ns1='http://schemas.openxmlformats.org/package/2006/metadata/core-properties' " w:xpath="/ns1:coreProperties[1]/ns0:subject[1]" w:storeItemID="{6C3C8BC8-F283-45AE-878A-BAB7291924A1}"/>
             <w:text/>
           </w:sdtPr>
-          <w:sdtEndPr/>
           <w:sdtContent>
             <w:tc>
               <w:tcPr>
@@ -712,7 +703,7 @@
                   <w:tabs>
                     <w:tab w:val="left" w:pos="5556"/>
                   </w:tabs>
-                  <w:cnfStyle w:val="000000100000" w:firstRow="0" w:lastRow="0" w:firstColumn="0" w:lastColumn="0" w:oddVBand="0" w:evenVBand="0" w:oddHBand="1" w:evenHBand="0" w:firstRowFirstColumn="0" w:firstRowLastColumn="0" w:lastRowFirstColumn="0" w:lastRowLastColumn="0"/>
+                  <w:cnfStyle w:val="000000100000"/>
                   <w:rPr>
                     <w:lang w:val="en-GB"/>
                   </w:rPr>
@@ -732,7 +723,7 @@
       <w:tr>
         <w:tc>
           <w:tcPr>
-            <w:cnfStyle w:val="001000000000" w:firstRow="0" w:lastRow="0" w:firstColumn="1" w:lastColumn="0" w:oddVBand="0" w:evenVBand="0" w:oddHBand="0" w:evenHBand="0" w:firstRowFirstColumn="0" w:firstRowLastColumn="0" w:lastRowFirstColumn="0" w:lastRowLastColumn="0"/>
+            <w:cnfStyle w:val="001000000000"/>
             <w:tcW w:w="2660" w:type="dxa"/>
           </w:tcPr>
           <w:p>
@@ -766,7 +757,7 @@
               <w:tabs>
                 <w:tab w:val="left" w:pos="5556"/>
               </w:tabs>
-              <w:cnfStyle w:val="000000000000" w:firstRow="0" w:lastRow="0" w:firstColumn="0" w:lastColumn="0" w:oddVBand="0" w:evenVBand="0" w:oddHBand="0" w:evenHBand="0" w:firstRowFirstColumn="0" w:firstRowLastColumn="0" w:lastRowFirstColumn="0" w:lastRowLastColumn="0"/>
+              <w:cnfStyle w:val="000000000000"/>
               <w:rPr>
                 <w:lang w:val="en-GB"/>
               </w:rPr>
@@ -788,11 +779,11 @@
       </w:tr>
       <w:tr>
         <w:trPr>
-          <w:cnfStyle w:val="000000100000" w:firstRow="0" w:lastRow="0" w:firstColumn="0" w:lastColumn="0" w:oddVBand="0" w:evenVBand="0" w:oddHBand="1" w:evenHBand="0" w:firstRowFirstColumn="0" w:firstRowLastColumn="0" w:lastRowFirstColumn="0" w:lastRowLastColumn="0"/>
+          <w:cnfStyle w:val="000000100000"/>
         </w:trPr>
         <w:tc>
           <w:tcPr>
-            <w:cnfStyle w:val="001000000000" w:firstRow="0" w:lastRow="0" w:firstColumn="1" w:lastColumn="0" w:oddVBand="0" w:evenVBand="0" w:oddHBand="0" w:evenHBand="0" w:firstRowFirstColumn="0" w:firstRowLastColumn="0" w:lastRowFirstColumn="0" w:lastRowLastColumn="0"/>
+            <w:cnfStyle w:val="001000000000"/>
             <w:tcW w:w="2660" w:type="dxa"/>
           </w:tcPr>
           <w:p>
@@ -826,14 +817,13 @@
             <w:tag w:val=""/>
             <w:id w:val="1930462199"/>
             <w:dataBinding w:prefixMappings="xmlns:ns0='http://schemas.microsoft.com/office/2006/coverPageProps' " w:xpath="/ns0:CoverPageProperties[1]/ns0:PublishDate[1]" w:storeItemID="{55AF091B-3C7A-41E3-B477-F2FDAA23CFDA}"/>
-            <w:date w:fullDate="2020-02-20T00:00:00Z">
+            <w:date w:fullDate="2020-03-05T00:00:00Z">
               <w:dateFormat w:val="dd.MM.yyyy"/>
               <w:lid w:val="nb-NO"/>
               <w:storeMappedDataAs w:val="dateTime"/>
               <w:calendar w:val="gregorian"/>
             </w:date>
           </w:sdtPr>
-          <w:sdtEndPr/>
           <w:sdtContent>
             <w:tc>
               <w:tcPr>
@@ -844,17 +834,19 @@
                   <w:tabs>
                     <w:tab w:val="left" w:pos="5556"/>
                   </w:tabs>
-                  <w:cnfStyle w:val="000000100000" w:firstRow="0" w:lastRow="0" w:firstColumn="0" w:lastColumn="0" w:oddVBand="0" w:evenVBand="0" w:oddHBand="1" w:evenHBand="0" w:firstRowFirstColumn="0" w:firstRowLastColumn="0" w:lastRowFirstColumn="0" w:lastRowLastColumn="0"/>
+                  <w:cnfStyle w:val="000000100000"/>
                   <w:rPr>
                     <w:lang w:val="en-GB"/>
                   </w:rPr>
                 </w:pPr>
+                <w:proofErr w:type="gramStart"/>
                 <w:r>
                   <w:rPr>
                     <w:lang w:val="nb-NO"/>
                   </w:rPr>
-                  <w:t>20.02.2020</w:t>
+                  <w:t>05.03.2020</w:t>
                 </w:r>
+                <w:proofErr w:type="gramEnd"/>
               </w:p>
             </w:tc>
           </w:sdtContent>
@@ -863,7 +855,7 @@
       <w:tr>
         <w:tc>
           <w:tcPr>
-            <w:cnfStyle w:val="001000000000" w:firstRow="0" w:lastRow="0" w:firstColumn="1" w:lastColumn="0" w:oddVBand="0" w:evenVBand="0" w:oddHBand="0" w:evenHBand="0" w:firstRowFirstColumn="0" w:firstRowLastColumn="0" w:lastRowFirstColumn="0" w:lastRowLastColumn="0"/>
+            <w:cnfStyle w:val="001000000000"/>
             <w:tcW w:w="2660" w:type="dxa"/>
           </w:tcPr>
           <w:p>
@@ -900,7 +892,6 @@
             <w:dataBinding w:prefixMappings="xmlns:ns0='http://schemas.openxmlformats.org/officeDocument/2006/extended-properties' " w:xpath="/ns0:Properties[1]/ns0:Manager[1]" w:storeItemID="{6668398D-A668-4E3E-A5EB-62B293D839F1}"/>
             <w:text/>
           </w:sdtPr>
-          <w:sdtEndPr/>
           <w:sdtContent>
             <w:tc>
               <w:tcPr>
@@ -911,7 +902,7 @@
                   <w:tabs>
                     <w:tab w:val="left" w:pos="5556"/>
                   </w:tabs>
-                  <w:cnfStyle w:val="000000000000" w:firstRow="0" w:lastRow="0" w:firstColumn="0" w:lastColumn="0" w:oddVBand="0" w:evenVBand="0" w:oddHBand="0" w:evenHBand="0" w:firstRowFirstColumn="0" w:firstRowLastColumn="0" w:lastRowFirstColumn="0" w:lastRowLastColumn="0"/>
+                  <w:cnfStyle w:val="000000000000"/>
                   <w:rPr>
                     <w:lang w:val="en-GB"/>
                   </w:rPr>
@@ -921,7 +912,23 @@
                     <w:color w:val="000000" w:themeColor="text1"/>
                     <w:lang w:val="en-GB"/>
                   </w:rPr>
-                  <w:t xml:space="preserve">Neck, Ashilta, </w:t>
+                  <w:t xml:space="preserve">Neck, </w:t>
+                </w:r>
+                <w:proofErr w:type="spellStart"/>
+                <w:r>
+                  <w:rPr>
+                    <w:color w:val="000000" w:themeColor="text1"/>
+                    <w:lang w:val="en-GB"/>
+                  </w:rPr>
+                  <w:t>Ashilta</w:t>
+                </w:r>
+                <w:proofErr w:type="spellEnd"/>
+                <w:r>
+                  <w:rPr>
+                    <w:color w:val="000000" w:themeColor="text1"/>
+                    <w:lang w:val="en-GB"/>
+                  </w:rPr>
+                  <w:t xml:space="preserve">, </w:t>
                 </w:r>
                 <w:proofErr w:type="spellStart"/>
                 <w:r>
@@ -946,11 +953,11 @@
       </w:tr>
       <w:tr>
         <w:trPr>
-          <w:cnfStyle w:val="000000100000" w:firstRow="0" w:lastRow="0" w:firstColumn="0" w:lastColumn="0" w:oddVBand="0" w:evenVBand="0" w:oddHBand="1" w:evenHBand="0" w:firstRowFirstColumn="0" w:firstRowLastColumn="0" w:lastRowFirstColumn="0" w:lastRowLastColumn="0"/>
+          <w:cnfStyle w:val="000000100000"/>
         </w:trPr>
         <w:tc>
           <w:tcPr>
-            <w:cnfStyle w:val="001000000000" w:firstRow="0" w:lastRow="0" w:firstColumn="1" w:lastColumn="0" w:oddVBand="0" w:evenVBand="0" w:oddHBand="0" w:evenHBand="0" w:firstRowFirstColumn="0" w:firstRowLastColumn="0" w:lastRowFirstColumn="0" w:lastRowLastColumn="0"/>
+            <w:cnfStyle w:val="001000000000"/>
             <w:tcW w:w="2660" w:type="dxa"/>
           </w:tcPr>
           <w:p>
@@ -992,7 +999,7 @@
               <w:tabs>
                 <w:tab w:val="left" w:pos="5556"/>
               </w:tabs>
-              <w:cnfStyle w:val="000000100000" w:firstRow="0" w:lastRow="0" w:firstColumn="0" w:lastColumn="0" w:oddVBand="0" w:evenVBand="0" w:oddHBand="1" w:evenHBand="0" w:firstRowFirstColumn="0" w:firstRowLastColumn="0" w:lastRowFirstColumn="0" w:lastRowLastColumn="0"/>
+              <w:cnfStyle w:val="000000100000"/>
               <w:rPr>
                 <w:b/>
                 <w:bCs/>
@@ -1018,7 +1025,7 @@
         </w:trPr>
         <w:tc>
           <w:tcPr>
-            <w:cnfStyle w:val="001000000000" w:firstRow="0" w:lastRow="0" w:firstColumn="1" w:lastColumn="0" w:oddVBand="0" w:evenVBand="0" w:oddHBand="0" w:evenHBand="0" w:firstRowFirstColumn="0" w:firstRowLastColumn="0" w:lastRowFirstColumn="0" w:lastRowLastColumn="0"/>
+            <w:cnfStyle w:val="001000000000"/>
             <w:tcW w:w="2660" w:type="dxa"/>
           </w:tcPr>
           <w:p>
@@ -1054,7 +1061,7 @@
               <w:adjustRightInd w:val="0"/>
               <w:ind w:left="1168" w:hanging="1168"/>
               <w:jc w:val="left"/>
-              <w:cnfStyle w:val="000000000000" w:firstRow="0" w:lastRow="0" w:firstColumn="0" w:lastColumn="0" w:oddVBand="0" w:evenVBand="0" w:oddHBand="0" w:evenHBand="0" w:firstRowFirstColumn="0" w:firstRowLastColumn="0" w:lastRowFirstColumn="0" w:lastRowLastColumn="0"/>
+              <w:cnfStyle w:val="000000000000"/>
               <w:rPr>
                 <w:highlight w:val="yellow"/>
                 <w:lang w:val="en-GB"/>
@@ -1121,7 +1128,7 @@
       <w:sdtContent>
         <w:p>
           <w:pPr>
-            <w:pStyle w:val="TOCHeading"/>
+            <w:pStyle w:val="Overskriftforinnholdsfortegnelse"/>
           </w:pPr>
           <w:r>
             <w:t>Contents</w:t>
@@ -1129,7 +1136,7 @@
         </w:p>
         <w:p>
           <w:pPr>
-            <w:pStyle w:val="TOC1"/>
+            <w:pStyle w:val="INNH1"/>
             <w:tabs>
               <w:tab w:val="right" w:leader="dot" w:pos="9736"/>
             </w:tabs>
@@ -1152,7 +1159,7 @@
           <w:hyperlink w:anchor="_Toc33112357" w:history="1">
             <w:r>
               <w:rPr>
-                <w:rStyle w:val="Hyperlink"/>
+                <w:rStyle w:val="Hyperkobling"/>
                 <w:noProof/>
               </w:rPr>
               <w:t>Introduction</w:t>
@@ -1209,7 +1216,7 @@
         </w:p>
         <w:p>
           <w:pPr>
-            <w:pStyle w:val="TOC1"/>
+            <w:pStyle w:val="INNH1"/>
             <w:tabs>
               <w:tab w:val="right" w:leader="dot" w:pos="9736"/>
             </w:tabs>
@@ -1223,7 +1230,7 @@
           <w:hyperlink w:anchor="_Toc33112358" w:history="1">
             <w:r>
               <w:rPr>
-                <w:rStyle w:val="Hyperlink"/>
+                <w:rStyle w:val="Hyperkobling"/>
                 <w:noProof/>
                 <w:lang w:val="en-GB"/>
               </w:rPr>
@@ -1281,7 +1288,7 @@
         </w:p>
         <w:p>
           <w:pPr>
-            <w:pStyle w:val="TOC1"/>
+            <w:pStyle w:val="INNH1"/>
             <w:tabs>
               <w:tab w:val="right" w:leader="dot" w:pos="9736"/>
             </w:tabs>
@@ -1295,7 +1302,7 @@
           <w:hyperlink w:anchor="_Toc33112359" w:history="1">
             <w:r>
               <w:rPr>
-                <w:rStyle w:val="Hyperlink"/>
+                <w:rStyle w:val="Hyperkobling"/>
                 <w:noProof/>
                 <w:lang w:val="en-GB"/>
               </w:rPr>
@@ -1353,7 +1360,7 @@
         </w:p>
         <w:p>
           <w:pPr>
-            <w:pStyle w:val="TOC1"/>
+            <w:pStyle w:val="INNH1"/>
             <w:tabs>
               <w:tab w:val="left" w:pos="400"/>
               <w:tab w:val="right" w:leader="dot" w:pos="9736"/>
@@ -1368,7 +1375,7 @@
           <w:hyperlink w:anchor="_Toc33112360" w:history="1">
             <w:r>
               <w:rPr>
-                <w:rStyle w:val="Hyperlink"/>
+                <w:rStyle w:val="Hyperkobling"/>
                 <w:noProof/>
                 <w:lang w:val="en-GB"/>
               </w:rPr>
@@ -1385,7 +1392,7 @@
             </w:r>
             <w:r>
               <w:rPr>
-                <w:rStyle w:val="Hyperlink"/>
+                <w:rStyle w:val="Hyperkobling"/>
                 <w:noProof/>
                 <w:lang w:val="en-GB"/>
               </w:rPr>
@@ -1393,7 +1400,7 @@
             </w:r>
             <w:r>
               <w:rPr>
-                <w:rStyle w:val="Hyperlink"/>
+                <w:rStyle w:val="Hyperkobling"/>
                 <w:noProof/>
                 <w:vertAlign w:val="superscript"/>
                 <w:lang w:val="en-GB"/>
@@ -1452,7 +1459,7 @@
         </w:p>
         <w:p>
           <w:pPr>
-            <w:pStyle w:val="TOC2"/>
+            <w:pStyle w:val="INNH2"/>
             <w:tabs>
               <w:tab w:val="left" w:pos="880"/>
               <w:tab w:val="right" w:leader="dot" w:pos="9736"/>
@@ -1467,7 +1474,7 @@
           <w:hyperlink w:anchor="_Toc33112361" w:history="1">
             <w:r>
               <w:rPr>
-                <w:rStyle w:val="Hyperlink"/>
+                <w:rStyle w:val="Hyperkobling"/>
                 <w:noProof/>
                 <w:lang w:val="en-GB"/>
               </w:rPr>
@@ -1484,7 +1491,7 @@
             </w:r>
             <w:r>
               <w:rPr>
-                <w:rStyle w:val="Hyperlink"/>
+                <w:rStyle w:val="Hyperkobling"/>
                 <w:noProof/>
                 <w:lang w:val="en-GB"/>
               </w:rPr>
@@ -1542,7 +1549,7 @@
         </w:p>
         <w:p>
           <w:pPr>
-            <w:pStyle w:val="TOC2"/>
+            <w:pStyle w:val="INNH2"/>
             <w:tabs>
               <w:tab w:val="left" w:pos="880"/>
               <w:tab w:val="right" w:leader="dot" w:pos="9736"/>
@@ -1557,7 +1564,7 @@
           <w:hyperlink w:anchor="_Toc33112362" w:history="1">
             <w:r>
               <w:rPr>
-                <w:rStyle w:val="Hyperlink"/>
+                <w:rStyle w:val="Hyperkobling"/>
                 <w:noProof/>
                 <w:lang w:val="en-GB"/>
               </w:rPr>
@@ -1574,7 +1581,7 @@
             </w:r>
             <w:r>
               <w:rPr>
-                <w:rStyle w:val="Hyperlink"/>
+                <w:rStyle w:val="Hyperkobling"/>
                 <w:noProof/>
                 <w:lang w:val="en-GB"/>
               </w:rPr>
@@ -1582,7 +1589,7 @@
             </w:r>
             <w:r>
               <w:rPr>
-                <w:rStyle w:val="Hyperlink"/>
+                <w:rStyle w:val="Hyperkobling"/>
                 <w:noProof/>
                 <w:vertAlign w:val="superscript"/>
                 <w:lang w:val="en-GB"/>
@@ -1591,7 +1598,7 @@
             </w:r>
             <w:r>
               <w:rPr>
-                <w:rStyle w:val="Hyperlink"/>
+                <w:rStyle w:val="Hyperkobling"/>
                 <w:noProof/>
                 <w:lang w:val="en-GB"/>
               </w:rPr>
@@ -1649,7 +1656,7 @@
         </w:p>
         <w:p>
           <w:pPr>
-            <w:pStyle w:val="TOC1"/>
+            <w:pStyle w:val="INNH1"/>
             <w:tabs>
               <w:tab w:val="left" w:pos="400"/>
               <w:tab w:val="right" w:leader="dot" w:pos="9736"/>
@@ -1664,7 +1671,7 @@
           <w:hyperlink w:anchor="_Toc33112363" w:history="1">
             <w:r>
               <w:rPr>
-                <w:rStyle w:val="Hyperlink"/>
+                <w:rStyle w:val="Hyperkobling"/>
                 <w:noProof/>
                 <w:lang w:val="en-GB"/>
               </w:rPr>
@@ -1681,7 +1688,7 @@
             </w:r>
             <w:r>
               <w:rPr>
-                <w:rStyle w:val="Hyperlink"/>
+                <w:rStyle w:val="Hyperkobling"/>
                 <w:noProof/>
                 <w:lang w:val="en-GB"/>
               </w:rPr>
@@ -1739,7 +1746,7 @@
         </w:p>
         <w:p>
           <w:pPr>
-            <w:pStyle w:val="TOC2"/>
+            <w:pStyle w:val="INNH2"/>
             <w:tabs>
               <w:tab w:val="left" w:pos="880"/>
               <w:tab w:val="right" w:leader="dot" w:pos="9736"/>
@@ -1754,7 +1761,7 @@
           <w:hyperlink w:anchor="_Toc33112364" w:history="1">
             <w:r>
               <w:rPr>
-                <w:rStyle w:val="Hyperlink"/>
+                <w:rStyle w:val="Hyperkobling"/>
                 <w:noProof/>
                 <w:lang w:val="en-GB"/>
               </w:rPr>
@@ -1771,7 +1778,7 @@
             </w:r>
             <w:r>
               <w:rPr>
-                <w:rStyle w:val="Hyperlink"/>
+                <w:rStyle w:val="Hyperkobling"/>
                 <w:noProof/>
                 <w:lang w:val="en-GB"/>
               </w:rPr>
@@ -1829,7 +1836,7 @@
         </w:p>
         <w:p>
           <w:pPr>
-            <w:pStyle w:val="TOC2"/>
+            <w:pStyle w:val="INNH2"/>
             <w:tabs>
               <w:tab w:val="left" w:pos="880"/>
               <w:tab w:val="right" w:leader="dot" w:pos="9736"/>
@@ -1844,7 +1851,7 @@
           <w:hyperlink w:anchor="_Toc33112365" w:history="1">
             <w:r>
               <w:rPr>
-                <w:rStyle w:val="Hyperlink"/>
+                <w:rStyle w:val="Hyperkobling"/>
                 <w:noProof/>
                 <w:lang w:val="en-GB"/>
               </w:rPr>
@@ -1861,7 +1868,7 @@
             </w:r>
             <w:r>
               <w:rPr>
-                <w:rStyle w:val="Hyperlink"/>
+                <w:rStyle w:val="Hyperkobling"/>
                 <w:noProof/>
                 <w:lang w:val="en-GB"/>
               </w:rPr>
@@ -1919,7 +1926,7 @@
         </w:p>
         <w:p>
           <w:pPr>
-            <w:pStyle w:val="TOC2"/>
+            <w:pStyle w:val="INNH2"/>
             <w:tabs>
               <w:tab w:val="left" w:pos="880"/>
               <w:tab w:val="right" w:leader="dot" w:pos="9736"/>
@@ -1934,7 +1941,7 @@
           <w:hyperlink w:anchor="_Toc33112366" w:history="1">
             <w:r>
               <w:rPr>
-                <w:rStyle w:val="Hyperlink"/>
+                <w:rStyle w:val="Hyperkobling"/>
                 <w:noProof/>
                 <w:lang w:val="en-GB"/>
               </w:rPr>
@@ -1951,7 +1958,7 @@
             </w:r>
             <w:r>
               <w:rPr>
-                <w:rStyle w:val="Hyperlink"/>
+                <w:rStyle w:val="Hyperkobling"/>
                 <w:noProof/>
                 <w:lang w:val="en-GB"/>
               </w:rPr>
@@ -2009,7 +2016,7 @@
         </w:p>
         <w:p>
           <w:pPr>
-            <w:pStyle w:val="TOC2"/>
+            <w:pStyle w:val="INNH2"/>
             <w:tabs>
               <w:tab w:val="left" w:pos="880"/>
               <w:tab w:val="right" w:leader="dot" w:pos="9736"/>
@@ -2024,7 +2031,7 @@
           <w:hyperlink w:anchor="_Toc33112367" w:history="1">
             <w:r>
               <w:rPr>
-                <w:rStyle w:val="Hyperlink"/>
+                <w:rStyle w:val="Hyperkobling"/>
                 <w:noProof/>
                 <w:lang w:val="en-GB"/>
               </w:rPr>
@@ -2041,7 +2048,7 @@
             </w:r>
             <w:r>
               <w:rPr>
-                <w:rStyle w:val="Hyperlink"/>
+                <w:rStyle w:val="Hyperkobling"/>
                 <w:noProof/>
                 <w:lang w:val="en-GB"/>
               </w:rPr>
@@ -2099,7 +2106,7 @@
         </w:p>
         <w:p>
           <w:pPr>
-            <w:pStyle w:val="TOC2"/>
+            <w:pStyle w:val="INNH2"/>
             <w:tabs>
               <w:tab w:val="left" w:pos="880"/>
               <w:tab w:val="right" w:leader="dot" w:pos="9736"/>
@@ -2114,7 +2121,7 @@
           <w:hyperlink w:anchor="_Toc33112368" w:history="1">
             <w:r>
               <w:rPr>
-                <w:rStyle w:val="Hyperlink"/>
+                <w:rStyle w:val="Hyperkobling"/>
                 <w:noProof/>
                 <w:lang w:val="en-GB"/>
               </w:rPr>
@@ -2131,7 +2138,7 @@
             </w:r>
             <w:r>
               <w:rPr>
-                <w:rStyle w:val="Hyperlink"/>
+                <w:rStyle w:val="Hyperkobling"/>
                 <w:noProof/>
                 <w:lang w:val="en-GB"/>
               </w:rPr>
@@ -2189,7 +2196,7 @@
         </w:p>
         <w:p>
           <w:pPr>
-            <w:pStyle w:val="TOC2"/>
+            <w:pStyle w:val="INNH2"/>
             <w:tabs>
               <w:tab w:val="left" w:pos="880"/>
               <w:tab w:val="right" w:leader="dot" w:pos="9736"/>
@@ -2204,7 +2211,7 @@
           <w:hyperlink w:anchor="_Toc33112369" w:history="1">
             <w:r>
               <w:rPr>
-                <w:rStyle w:val="Hyperlink"/>
+                <w:rStyle w:val="Hyperkobling"/>
                 <w:noProof/>
                 <w:lang w:val="en-GB"/>
               </w:rPr>
@@ -2221,7 +2228,7 @@
             </w:r>
             <w:r>
               <w:rPr>
-                <w:rStyle w:val="Hyperlink"/>
+                <w:rStyle w:val="Hyperkobling"/>
                 <w:noProof/>
                 <w:lang w:val="en-GB"/>
               </w:rPr>
@@ -2279,7 +2286,7 @@
         </w:p>
         <w:p>
           <w:pPr>
-            <w:pStyle w:val="TOC1"/>
+            <w:pStyle w:val="INNH1"/>
             <w:tabs>
               <w:tab w:val="left" w:pos="400"/>
               <w:tab w:val="right" w:leader="dot" w:pos="9736"/>
@@ -2294,7 +2301,7 @@
           <w:hyperlink w:anchor="_Toc33112370" w:history="1">
             <w:r>
               <w:rPr>
-                <w:rStyle w:val="Hyperlink"/>
+                <w:rStyle w:val="Hyperkobling"/>
                 <w:noProof/>
                 <w:lang w:val="en-GB"/>
               </w:rPr>
@@ -2311,7 +2318,7 @@
             </w:r>
             <w:r>
               <w:rPr>
-                <w:rStyle w:val="Hyperlink"/>
+                <w:rStyle w:val="Hyperkobling"/>
                 <w:noProof/>
                 <w:lang w:val="en-GB"/>
               </w:rPr>
@@ -2369,7 +2376,7 @@
         </w:p>
         <w:p>
           <w:pPr>
-            <w:pStyle w:val="TOC1"/>
+            <w:pStyle w:val="INNH1"/>
             <w:tabs>
               <w:tab w:val="right" w:leader="dot" w:pos="9736"/>
             </w:tabs>
@@ -2383,7 +2390,7 @@
           <w:hyperlink w:anchor="_Toc33112371" w:history="1">
             <w:r>
               <w:rPr>
-                <w:rStyle w:val="Hyperlink"/>
+                <w:rStyle w:val="Hyperkobling"/>
                 <w:noProof/>
                 <w:lang w:val="en-GB"/>
               </w:rPr>
@@ -2441,7 +2448,7 @@
         </w:p>
         <w:p>
           <w:pPr>
-            <w:pStyle w:val="TOC2"/>
+            <w:pStyle w:val="INNH2"/>
             <w:tabs>
               <w:tab w:val="right" w:leader="dot" w:pos="9736"/>
             </w:tabs>
@@ -2455,7 +2462,7 @@
           <w:hyperlink w:anchor="_Toc33112372" w:history="1">
             <w:r>
               <w:rPr>
-                <w:rStyle w:val="Hyperlink"/>
+                <w:rStyle w:val="Hyperkobling"/>
                 <w:noProof/>
                 <w:lang w:val="en-GB"/>
               </w:rPr>
@@ -2513,7 +2520,7 @@
         </w:p>
         <w:p>
           <w:pPr>
-            <w:pStyle w:val="TOC2"/>
+            <w:pStyle w:val="INNH2"/>
             <w:tabs>
               <w:tab w:val="left" w:pos="880"/>
               <w:tab w:val="right" w:leader="dot" w:pos="9736"/>
@@ -2528,7 +2535,7 @@
           <w:hyperlink w:anchor="_Toc33112375" w:history="1">
             <w:r>
               <w:rPr>
-                <w:rStyle w:val="Hyperlink"/>
+                <w:rStyle w:val="Hyperkobling"/>
                 <w:noProof/>
                 <w:lang w:val="en-GB"/>
               </w:rPr>
@@ -2545,7 +2552,7 @@
             </w:r>
             <w:r>
               <w:rPr>
-                <w:rStyle w:val="Hyperlink"/>
+                <w:rStyle w:val="Hyperkobling"/>
                 <w:noProof/>
                 <w:lang w:val="en-GB"/>
               </w:rPr>
@@ -2603,7 +2610,7 @@
         </w:p>
         <w:p>
           <w:pPr>
-            <w:pStyle w:val="TOC2"/>
+            <w:pStyle w:val="INNH2"/>
             <w:tabs>
               <w:tab w:val="left" w:pos="880"/>
               <w:tab w:val="right" w:leader="dot" w:pos="9736"/>
@@ -2618,7 +2625,7 @@
           <w:hyperlink w:anchor="_Toc33112376" w:history="1">
             <w:r>
               <w:rPr>
-                <w:rStyle w:val="Hyperlink"/>
+                <w:rStyle w:val="Hyperkobling"/>
                 <w:noProof/>
                 <w:lang w:val="en-GB"/>
               </w:rPr>
@@ -2635,7 +2642,7 @@
             </w:r>
             <w:r>
               <w:rPr>
-                <w:rStyle w:val="Hyperlink"/>
+                <w:rStyle w:val="Hyperkobling"/>
                 <w:noProof/>
                 <w:lang w:val="en-GB"/>
               </w:rPr>
@@ -2693,7 +2700,7 @@
         </w:p>
         <w:p>
           <w:pPr>
-            <w:pStyle w:val="TOC2"/>
+            <w:pStyle w:val="INNH2"/>
             <w:tabs>
               <w:tab w:val="left" w:pos="880"/>
               <w:tab w:val="right" w:leader="dot" w:pos="9736"/>
@@ -2708,7 +2715,7 @@
           <w:hyperlink w:anchor="_Toc33112377" w:history="1">
             <w:r>
               <w:rPr>
-                <w:rStyle w:val="Hyperlink"/>
+                <w:rStyle w:val="Hyperkobling"/>
                 <w:noProof/>
                 <w:lang w:val="en-GB"/>
               </w:rPr>
@@ -2725,7 +2732,7 @@
             </w:r>
             <w:r>
               <w:rPr>
-                <w:rStyle w:val="Hyperlink"/>
+                <w:rStyle w:val="Hyperkobling"/>
                 <w:noProof/>
                 <w:lang w:val="en-GB"/>
               </w:rPr>
@@ -2783,7 +2790,7 @@
         </w:p>
         <w:p>
           <w:pPr>
-            <w:pStyle w:val="TOC3"/>
+            <w:pStyle w:val="INNH3"/>
             <w:tabs>
               <w:tab w:val="left" w:pos="1320"/>
               <w:tab w:val="right" w:leader="dot" w:pos="9736"/>
@@ -2798,7 +2805,7 @@
           <w:hyperlink w:anchor="_Toc33112378" w:history="1">
             <w:r>
               <w:rPr>
-                <w:rStyle w:val="Hyperlink"/>
+                <w:rStyle w:val="Hyperkobling"/>
                 <w:noProof/>
                 <w:lang w:val="en-GB"/>
               </w:rPr>
@@ -2815,7 +2822,7 @@
             </w:r>
             <w:r>
               <w:rPr>
-                <w:rStyle w:val="Hyperlink"/>
+                <w:rStyle w:val="Hyperkobling"/>
                 <w:noProof/>
                 <w:lang w:val="en-GB"/>
               </w:rPr>
@@ -2873,7 +2880,7 @@
         </w:p>
         <w:p>
           <w:pPr>
-            <w:pStyle w:val="TOC3"/>
+            <w:pStyle w:val="INNH3"/>
             <w:tabs>
               <w:tab w:val="right" w:leader="dot" w:pos="9736"/>
             </w:tabs>
@@ -2887,7 +2894,7 @@
           <w:hyperlink w:anchor="_Toc33112379" w:history="1">
             <w:r>
               <w:rPr>
-                <w:rStyle w:val="Hyperlink"/>
+                <w:rStyle w:val="Hyperkobling"/>
                 <w:noProof/>
                 <w:lang w:val="en-GB"/>
               </w:rPr>
@@ -2945,7 +2952,7 @@
         </w:p>
         <w:p>
           <w:pPr>
-            <w:pStyle w:val="TOC3"/>
+            <w:pStyle w:val="INNH3"/>
             <w:tabs>
               <w:tab w:val="right" w:leader="dot" w:pos="9736"/>
             </w:tabs>
@@ -2959,7 +2966,7 @@
           <w:hyperlink w:anchor="_Toc33112380" w:history="1">
             <w:r>
               <w:rPr>
-                <w:rStyle w:val="Hyperlink"/>
+                <w:rStyle w:val="Hyperkobling"/>
                 <w:noProof/>
                 <w:lang w:val="en-GB"/>
               </w:rPr>
@@ -3017,7 +3024,7 @@
         </w:p>
         <w:p>
           <w:pPr>
-            <w:pStyle w:val="TOC3"/>
+            <w:pStyle w:val="INNH3"/>
             <w:tabs>
               <w:tab w:val="right" w:leader="dot" w:pos="9736"/>
             </w:tabs>
@@ -3031,7 +3038,7 @@
           <w:hyperlink w:anchor="_Toc33112381" w:history="1">
             <w:r>
               <w:rPr>
-                <w:rStyle w:val="Hyperlink"/>
+                <w:rStyle w:val="Hyperkobling"/>
                 <w:noProof/>
                 <w:lang w:val="en-GB"/>
               </w:rPr>
@@ -3089,7 +3096,7 @@
         </w:p>
         <w:p>
           <w:pPr>
-            <w:pStyle w:val="TOC3"/>
+            <w:pStyle w:val="INNH3"/>
             <w:tabs>
               <w:tab w:val="right" w:leader="dot" w:pos="9736"/>
             </w:tabs>
@@ -3103,7 +3110,7 @@
           <w:hyperlink w:anchor="_Toc33112382" w:history="1">
             <w:r>
               <w:rPr>
-                <w:rStyle w:val="Hyperlink"/>
+                <w:rStyle w:val="Hyperkobling"/>
                 <w:noProof/>
                 <w:lang w:val="en-GB"/>
               </w:rPr>
@@ -3161,7 +3168,7 @@
         </w:p>
         <w:p>
           <w:pPr>
-            <w:pStyle w:val="TOC3"/>
+            <w:pStyle w:val="INNH3"/>
             <w:tabs>
               <w:tab w:val="right" w:leader="dot" w:pos="9736"/>
             </w:tabs>
@@ -3175,7 +3182,7 @@
           <w:hyperlink w:anchor="_Toc33112383" w:history="1">
             <w:r>
               <w:rPr>
-                <w:rStyle w:val="Hyperlink"/>
+                <w:rStyle w:val="Hyperkobling"/>
                 <w:noProof/>
                 <w:lang w:val="en-GB"/>
               </w:rPr>
@@ -3270,7 +3277,7 @@
     </w:p>
     <w:p>
       <w:pPr>
-        <w:pStyle w:val="Heading1"/>
+        <w:pStyle w:val="Overskrift1"/>
       </w:pPr>
       <w:bookmarkStart w:id="1" w:name="_Toc33112357"/>
       <w:r>
@@ -3288,7 +3295,7 @@
       </w:pPr>
       <w:r>
         <w:rPr>
-          <w:rStyle w:val="Heading6Char"/>
+          <w:rStyle w:val="Overskrift6Tegn"/>
           <w:u w:val="single"/>
         </w:rPr>
         <w:t>Scope:</w:t>
@@ -3339,7 +3346,7 @@
     <w:p>
       <w:r>
         <w:rPr>
-          <w:rStyle w:val="Heading6Char"/>
+          <w:rStyle w:val="Overskrift6Tegn"/>
           <w:u w:val="single"/>
         </w:rPr>
         <w:t>Content:</w:t>
@@ -3369,14 +3376,14 @@
     <w:p>
       <w:r>
         <w:rPr>
-          <w:rStyle w:val="Heading6Char"/>
+          <w:rStyle w:val="Overskrift6Tegn"/>
           <w:u w:val="single"/>
         </w:rPr>
         <w:t>Pilot responsibility:</w:t>
       </w:r>
       <w:r>
         <w:rPr>
-          <w:rStyle w:val="Heading6Char"/>
+          <w:rStyle w:val="Overskrift6Tegn"/>
           <w:u w:val="single"/>
         </w:rPr>
         <w:t xml:space="preserve"> </w:t>
@@ -3394,7 +3401,7 @@
     <w:p>
       <w:r>
         <w:rPr>
-          <w:rStyle w:val="Heading6Char"/>
+          <w:rStyle w:val="Overskrift6Tegn"/>
           <w:u w:val="single"/>
         </w:rPr>
         <w:t>Deviations:</w:t>
@@ -3448,7 +3455,7 @@
     <w:p>
       <w:r>
         <w:rPr>
-          <w:rStyle w:val="Heading6Char"/>
+          <w:rStyle w:val="Overskrift6Tegn"/>
           <w:u w:val="single"/>
         </w:rPr>
         <w:t>Recommended changes</w:t>
@@ -3475,6 +3482,9 @@
         <w:t xml:space="preserve"> to</w:t>
       </w:r>
       <w:r>
+        <w:t xml:space="preserve"> </w:t>
+      </w:r>
+      <w:r>
         <w:t>388</w:t>
       </w:r>
       <w:r>
@@ -3490,7 +3500,7 @@
     <w:p/>
     <w:p>
       <w:pPr>
-        <w:pStyle w:val="Heading1"/>
+        <w:pStyle w:val="Overskrift1"/>
         <w:rPr>
           <w:lang w:val="en-GB"/>
         </w:rPr>
@@ -3817,7 +3827,7 @@
     </w:p>
     <w:p>
       <w:pPr>
-        <w:pStyle w:val="Heading1"/>
+        <w:pStyle w:val="Overskrift1"/>
         <w:rPr>
           <w:lang w:val="en-GB"/>
         </w:rPr>
@@ -4149,13 +4159,7 @@
         <w:rPr>
           <w:lang w:val="en-GB"/>
         </w:rPr>
-        <w:t xml:space="preserve"> An</w:t>
-      </w:r>
-      <w:r>
-        <w:rPr>
-          <w:lang w:val="en-GB"/>
-        </w:rPr>
-        <w:t xml:space="preserve"> </w:t>
+        <w:t xml:space="preserve"> An </w:t>
       </w:r>
       <w:r>
         <w:rPr>
@@ -4263,7 +4267,7 @@
     </w:p>
     <w:p>
       <w:pPr>
-        <w:pStyle w:val="Heading1"/>
+        <w:pStyle w:val="Overskrift1"/>
         <w:numPr>
           <w:ilvl w:val="0"/>
           <w:numId w:val="3"/>
@@ -4290,7 +4294,7 @@
     </w:p>
     <w:p>
       <w:pPr>
-        <w:pStyle w:val="Heading2"/>
+        <w:pStyle w:val="Overskrift2"/>
         <w:numPr>
           <w:ilvl w:val="1"/>
           <w:numId w:val="3"/>
@@ -4341,7 +4345,7 @@
     </w:p>
     <w:p>
       <w:pPr>
-        <w:pStyle w:val="ListParagraph"/>
+        <w:pStyle w:val="Listeavsnitt"/>
         <w:numPr>
           <w:ilvl w:val="0"/>
           <w:numId w:val="5"/>
@@ -4401,7 +4405,7 @@
     </w:p>
     <w:p>
       <w:pPr>
-        <w:pStyle w:val="ListParagraph"/>
+        <w:pStyle w:val="Listeavsnitt"/>
         <w:numPr>
           <w:ilvl w:val="1"/>
           <w:numId w:val="5"/>
@@ -4425,7 +4429,7 @@
     </w:p>
     <w:p>
       <w:pPr>
-        <w:pStyle w:val="ListParagraph"/>
+        <w:pStyle w:val="Listeavsnitt"/>
         <w:numPr>
           <w:ilvl w:val="1"/>
           <w:numId w:val="5"/>
@@ -4449,7 +4453,7 @@
     </w:p>
     <w:p>
       <w:pPr>
-        <w:pStyle w:val="ListParagraph"/>
+        <w:pStyle w:val="Listeavsnitt"/>
         <w:numPr>
           <w:ilvl w:val="1"/>
           <w:numId w:val="5"/>
@@ -4473,7 +4477,7 @@
     </w:p>
     <w:p>
       <w:pPr>
-        <w:pStyle w:val="ListParagraph"/>
+        <w:pStyle w:val="Listeavsnitt"/>
         <w:numPr>
           <w:ilvl w:val="1"/>
           <w:numId w:val="5"/>
@@ -4533,7 +4537,7 @@
     </w:p>
     <w:p>
       <w:pPr>
-        <w:pStyle w:val="ListParagraph"/>
+        <w:pStyle w:val="Listeavsnitt"/>
         <w:numPr>
           <w:ilvl w:val="0"/>
           <w:numId w:val="5"/>
@@ -4551,7 +4555,7 @@
     </w:p>
     <w:p>
       <w:pPr>
-        <w:pStyle w:val="ListParagraph"/>
+        <w:pStyle w:val="Listeavsnitt"/>
         <w:numPr>
           <w:ilvl w:val="0"/>
           <w:numId w:val="5"/>
@@ -4581,7 +4585,7 @@
     </w:p>
     <w:p>
       <w:pPr>
-        <w:pStyle w:val="ListParagraph"/>
+        <w:pStyle w:val="Listeavsnitt"/>
         <w:numPr>
           <w:ilvl w:val="0"/>
           <w:numId w:val="5"/>
@@ -4606,7 +4610,7 @@
     </w:p>
     <w:p>
       <w:pPr>
-        <w:pStyle w:val="Heading2"/>
+        <w:pStyle w:val="Overskrift2"/>
         <w:numPr>
           <w:ilvl w:val="1"/>
           <w:numId w:val="3"/>
@@ -4640,6 +4644,7 @@
     <w:p>
       <w:pPr>
         <w:rPr>
+          <w:color w:val="FF0000"/>
           <w:lang w:val="en-GB"/>
         </w:rPr>
       </w:pPr>
@@ -4666,7 +4671,27 @@
         <w:rPr>
           <w:lang w:val="en-GB"/>
         </w:rPr>
-        <w:t>, provided that they meet the hours requirement to join another squadron</w:t>
+        <w:t xml:space="preserve">, </w:t>
+      </w:r>
+      <w:r>
+        <w:rPr>
+          <w:lang w:val="en-GB"/>
+        </w:rPr>
+        <w:t xml:space="preserve">provided that they meet the </w:t>
+      </w:r>
+      <w:proofErr w:type="gramStart"/>
+      <w:r>
+        <w:rPr>
+          <w:lang w:val="en-GB"/>
+        </w:rPr>
+        <w:t>hours</w:t>
+      </w:r>
+      <w:proofErr w:type="gramEnd"/>
+      <w:r>
+        <w:rPr>
+          <w:lang w:val="en-GB"/>
+        </w:rPr>
+        <w:t xml:space="preserve"> requirement to join another squadron</w:t>
       </w:r>
       <w:r>
         <w:rPr>
@@ -4741,7 +4766,7 @@
     </w:p>
     <w:p>
       <w:pPr>
-        <w:pStyle w:val="Heading1"/>
+        <w:pStyle w:val="Overskrift1"/>
         <w:numPr>
           <w:ilvl w:val="0"/>
           <w:numId w:val="3"/>
@@ -4761,7 +4786,7 @@
     </w:p>
     <w:p>
       <w:pPr>
-        <w:pStyle w:val="Heading2"/>
+        <w:pStyle w:val="Overskrift2"/>
         <w:numPr>
           <w:ilvl w:val="1"/>
           <w:numId w:val="3"/>
@@ -4771,14 +4796,12 @@
         </w:rPr>
       </w:pPr>
       <w:bookmarkStart w:id="9" w:name="_Toc33112364"/>
-      <w:proofErr w:type="spellStart"/>
       <w:r>
         <w:rPr>
           <w:lang w:val="en-GB"/>
         </w:rPr>
         <w:t>Self Qualification</w:t>
       </w:r>
-      <w:proofErr w:type="spellEnd"/>
       <w:r>
         <w:rPr>
           <w:lang w:val="en-GB"/>
@@ -4798,21 +4821,7 @@
         <w:rPr>
           <w:lang w:val="en-GB"/>
         </w:rPr>
-        <w:t>‘</w:t>
-      </w:r>
-      <w:proofErr w:type="spellStart"/>
-      <w:r>
-        <w:rPr>
-          <w:lang w:val="en-GB"/>
-        </w:rPr>
-        <w:t>Self Qualification</w:t>
-      </w:r>
-      <w:proofErr w:type="spellEnd"/>
-      <w:r>
-        <w:rPr>
-          <w:lang w:val="en-GB"/>
-        </w:rPr>
-        <w:t>’ or SQ lessons are intended to be conducted without an Instructor Pilot. For Initial Qualification Training (IQT), all SQ lessons are to be conducted offline, not connected to the 132</w:t>
+        <w:t>‘Self Qualification’ or SQ lessons are intended to be conducted without an Instructor Pilot. For Initial Qualification Training (IQT), all SQ lessons are to be conducted offline, not connected to the 132</w:t>
       </w:r>
       <w:r>
         <w:rPr>
@@ -4955,7 +4964,7 @@
     </w:p>
     <w:p>
       <w:pPr>
-        <w:pStyle w:val="Heading2"/>
+        <w:pStyle w:val="Overskrift2"/>
         <w:numPr>
           <w:ilvl w:val="1"/>
           <w:numId w:val="3"/>
@@ -5183,7 +5192,19 @@
         <w:rPr>
           <w:lang w:val="en-GB"/>
         </w:rPr>
-        <w:t xml:space="preserve"> sign up on any training event. When signed up, write in the event chatter that you are looking for an IP flight within the </w:t>
+        <w:t xml:space="preserve"> sign up on any training event. When signed up, write in the event chatter</w:t>
+      </w:r>
+      <w:r>
+        <w:rPr>
+          <w:lang w:val="en-GB"/>
+        </w:rPr>
+        <w:t>/state intentions</w:t>
+      </w:r>
+      <w:r>
+        <w:rPr>
+          <w:lang w:val="en-GB"/>
+        </w:rPr>
+        <w:t xml:space="preserve"> that you are looking for an IP flight within the </w:t>
       </w:r>
       <w:r>
         <w:rPr>
@@ -5195,7 +5216,19 @@
         <w:rPr>
           <w:lang w:val="en-GB"/>
         </w:rPr>
-        <w:t>th. The event host will then assign you and an IP (if IPs are available) to a flight, and you will get instructions and additional information from the IP in the flight chatter</w:t>
+        <w:t>th. The eve</w:t>
+      </w:r>
+      <w:r>
+        <w:rPr>
+          <w:lang w:val="en-GB"/>
+        </w:rPr>
+        <w:t>nt host will then assign you</w:t>
+      </w:r>
+      <w:r>
+        <w:rPr>
+          <w:lang w:val="en-GB"/>
+        </w:rPr>
+        <w:t xml:space="preserve"> an IP (if IPs are available) to a flight, and you will get instructions and additional information from the IP in the flight chatter</w:t>
       </w:r>
       <w:r>
         <w:rPr>
@@ -5213,7 +5246,7 @@
     <w:p/>
     <w:p>
       <w:pPr>
-        <w:pStyle w:val="Heading2"/>
+        <w:pStyle w:val="Overskrift2"/>
         <w:numPr>
           <w:ilvl w:val="1"/>
           <w:numId w:val="3"/>
@@ -5690,7 +5723,7 @@
     </w:p>
     <w:p>
       <w:pPr>
-        <w:pStyle w:val="ListParagraph"/>
+        <w:pStyle w:val="Listeavsnitt"/>
         <w:numPr>
           <w:ilvl w:val="0"/>
           <w:numId w:val="6"/>
@@ -5726,7 +5759,7 @@
     </w:p>
     <w:p>
       <w:pPr>
-        <w:pStyle w:val="ListParagraph"/>
+        <w:pStyle w:val="Listeavsnitt"/>
         <w:numPr>
           <w:ilvl w:val="0"/>
           <w:numId w:val="6"/>
@@ -5762,7 +5795,7 @@
     </w:p>
     <w:p>
       <w:pPr>
-        <w:pStyle w:val="ListParagraph"/>
+        <w:pStyle w:val="Listeavsnitt"/>
         <w:numPr>
           <w:ilvl w:val="1"/>
           <w:numId w:val="6"/>
@@ -5798,7 +5831,7 @@
     </w:p>
     <w:p>
       <w:pPr>
-        <w:pStyle w:val="ListParagraph"/>
+        <w:pStyle w:val="Listeavsnitt"/>
         <w:numPr>
           <w:ilvl w:val="1"/>
           <w:numId w:val="6"/>
@@ -5834,7 +5867,7 @@
     </w:p>
     <w:p>
       <w:pPr>
-        <w:pStyle w:val="ListParagraph"/>
+        <w:pStyle w:val="Listeavsnitt"/>
         <w:numPr>
           <w:ilvl w:val="1"/>
           <w:numId w:val="6"/>
@@ -5846,7 +5879,7 @@
     </w:p>
     <w:p>
       <w:pPr>
-        <w:pStyle w:val="ListParagraph"/>
+        <w:pStyle w:val="Listeavsnitt"/>
         <w:numPr>
           <w:ilvl w:val="1"/>
           <w:numId w:val="6"/>
@@ -5914,15 +5947,15 @@
     </w:p>
     <w:p>
       <w:pPr>
-        <w:pStyle w:val="ListParagraph"/>
-        <w:rPr>
-          <w:lang w:val="en-GB"/>
-        </w:rPr>
-      </w:pPr>
-    </w:p>
-    <w:p>
-      <w:pPr>
-        <w:pStyle w:val="Heading2"/>
+        <w:pStyle w:val="Listeavsnitt"/>
+        <w:rPr>
+          <w:lang w:val="en-GB"/>
+        </w:rPr>
+      </w:pPr>
+    </w:p>
+    <w:p>
+      <w:pPr>
+        <w:pStyle w:val="Overskrift2"/>
         <w:numPr>
           <w:ilvl w:val="1"/>
           <w:numId w:val="3"/>
@@ -5969,7 +6002,7 @@
     </w:p>
     <w:p>
       <w:pPr>
-        <w:pStyle w:val="ListParagraph"/>
+        <w:pStyle w:val="Listeavsnitt"/>
         <w:numPr>
           <w:ilvl w:val="0"/>
           <w:numId w:val="4"/>
@@ -5982,19 +6015,7 @@
         <w:rPr>
           <w:lang w:val="en-GB"/>
         </w:rPr>
-        <w:t xml:space="preserve">Flight leads will always </w:t>
-      </w:r>
-      <w:r>
-        <w:rPr>
-          <w:lang w:val="en-GB"/>
-        </w:rPr>
-        <w:t>endeavour</w:t>
-      </w:r>
-      <w:r>
-        <w:rPr>
-          <w:lang w:val="en-GB"/>
-        </w:rPr>
-        <w:t xml:space="preserve"> to </w:t>
+        <w:t xml:space="preserve">Flight leads will always to </w:t>
       </w:r>
       <w:r>
         <w:rPr>
@@ -6054,7 +6075,7 @@
     </w:p>
     <w:p>
       <w:pPr>
-        <w:pStyle w:val="ListParagraph"/>
+        <w:pStyle w:val="Listeavsnitt"/>
         <w:numPr>
           <w:ilvl w:val="0"/>
           <w:numId w:val="4"/>
@@ -6067,7 +6088,6 @@
         <w:rPr>
           <w:lang w:val="en-GB"/>
         </w:rPr>
-        <w:lastRenderedPageBreak/>
         <w:t xml:space="preserve">Flight lead will ensure </w:t>
       </w:r>
       <w:r>
@@ -6115,7 +6135,7 @@
     </w:p>
     <w:p>
       <w:pPr>
-        <w:pStyle w:val="ListParagraph"/>
+        <w:pStyle w:val="Listeavsnitt"/>
         <w:numPr>
           <w:ilvl w:val="0"/>
           <w:numId w:val="4"/>
@@ -6128,6 +6148,7 @@
         <w:rPr>
           <w:lang w:val="en-GB"/>
         </w:rPr>
+        <w:lastRenderedPageBreak/>
         <w:t xml:space="preserve">Pilots will </w:t>
       </w:r>
       <w:r>
@@ -6169,7 +6190,7 @@
     </w:p>
     <w:p>
       <w:pPr>
-        <w:pStyle w:val="ListParagraph"/>
+        <w:pStyle w:val="Listeavsnitt"/>
         <w:numPr>
           <w:ilvl w:val="0"/>
           <w:numId w:val="4"/>
@@ -6236,7 +6257,7 @@
     </w:p>
     <w:p>
       <w:pPr>
-        <w:pStyle w:val="ListParagraph"/>
+        <w:pStyle w:val="Listeavsnitt"/>
         <w:numPr>
           <w:ilvl w:val="0"/>
           <w:numId w:val="4"/>
@@ -6296,7 +6317,7 @@
     </w:p>
     <w:p>
       <w:pPr>
-        <w:pStyle w:val="ListParagraph"/>
+        <w:pStyle w:val="Listeavsnitt"/>
         <w:numPr>
           <w:ilvl w:val="0"/>
           <w:numId w:val="4"/>
@@ -6314,7 +6335,7 @@
     </w:p>
     <w:p>
       <w:pPr>
-        <w:pStyle w:val="ListParagraph"/>
+        <w:pStyle w:val="Listeavsnitt"/>
         <w:numPr>
           <w:ilvl w:val="0"/>
           <w:numId w:val="4"/>
@@ -6370,7 +6391,7 @@
     </w:p>
     <w:p>
       <w:pPr>
-        <w:pStyle w:val="Heading2"/>
+        <w:pStyle w:val="Overskrift2"/>
         <w:numPr>
           <w:ilvl w:val="1"/>
           <w:numId w:val="3"/>
@@ -6555,7 +6576,7 @@
     </w:p>
     <w:p>
       <w:pPr>
-        <w:pStyle w:val="Heading2"/>
+        <w:pStyle w:val="Overskrift2"/>
         <w:numPr>
           <w:ilvl w:val="1"/>
           <w:numId w:val="3"/>
@@ -6625,7 +6646,7 @@
     </w:p>
     <w:p>
       <w:pPr>
-        <w:pStyle w:val="ListParagraph"/>
+        <w:pStyle w:val="Listeavsnitt"/>
         <w:numPr>
           <w:ilvl w:val="0"/>
           <w:numId w:val="1"/>
@@ -6650,7 +6671,7 @@
     </w:p>
     <w:p>
       <w:pPr>
-        <w:pStyle w:val="ListParagraph"/>
+        <w:pStyle w:val="Listeavsnitt"/>
         <w:numPr>
           <w:ilvl w:val="0"/>
           <w:numId w:val="1"/>
@@ -6690,10 +6711,30 @@
         </w:rPr>
         <w:t>.</w:t>
       </w:r>
-    </w:p>
-    <w:p>
-      <w:pPr>
-        <w:pStyle w:val="ListParagraph"/>
+      <w:r>
+        <w:rPr>
+          <w:lang w:val="en-GB"/>
+        </w:rPr>
+        <w:t xml:space="preserve"> During training missions any MQ pilot can fly as </w:t>
+      </w:r>
+      <w:proofErr w:type="spellStart"/>
+      <w:r>
+        <w:rPr>
+          <w:lang w:val="en-GB"/>
+        </w:rPr>
+        <w:t>Fligh</w:t>
+      </w:r>
+      <w:proofErr w:type="spellEnd"/>
+      <w:r>
+        <w:rPr>
+          <w:lang w:val="en-GB"/>
+        </w:rPr>
+        <w:t xml:space="preserve"> Lead, as this is part of the continuation training towards becoming qualified as a FL on combat missions.</w:t>
+      </w:r>
+    </w:p>
+    <w:p>
+      <w:pPr>
+        <w:pStyle w:val="Listeavsnitt"/>
         <w:numPr>
           <w:ilvl w:val="0"/>
           <w:numId w:val="1"/>
@@ -6748,7 +6789,7 @@
     </w:p>
     <w:p>
       <w:pPr>
-        <w:pStyle w:val="ListParagraph"/>
+        <w:pStyle w:val="Listeavsnitt"/>
         <w:numPr>
           <w:ilvl w:val="0"/>
           <w:numId w:val="1"/>
@@ -6793,7 +6834,7 @@
     </w:p>
     <w:p>
       <w:pPr>
-        <w:pStyle w:val="ListParagraph"/>
+        <w:pStyle w:val="Listeavsnitt"/>
         <w:numPr>
           <w:ilvl w:val="0"/>
           <w:numId w:val="1"/>
@@ -6901,7 +6942,7 @@
     </w:p>
     <w:p>
       <w:pPr>
-        <w:pStyle w:val="ListParagraph"/>
+        <w:pStyle w:val="Listeavsnitt"/>
         <w:numPr>
           <w:ilvl w:val="0"/>
           <w:numId w:val="6"/>
@@ -6919,7 +6960,7 @@
     </w:p>
     <w:p>
       <w:pPr>
-        <w:pStyle w:val="ListParagraph"/>
+        <w:pStyle w:val="Listeavsnitt"/>
         <w:numPr>
           <w:ilvl w:val="0"/>
           <w:numId w:val="6"/>
@@ -6949,15 +6990,15 @@
     </w:p>
     <w:p>
       <w:pPr>
-        <w:pStyle w:val="ListParagraph"/>
-        <w:rPr>
-          <w:lang w:val="en-GB"/>
-        </w:rPr>
-      </w:pPr>
-    </w:p>
-    <w:p>
-      <w:pPr>
-        <w:pStyle w:val="Heading1"/>
+        <w:pStyle w:val="Listeavsnitt"/>
+        <w:rPr>
+          <w:lang w:val="en-GB"/>
+        </w:rPr>
+      </w:pPr>
+    </w:p>
+    <w:p>
+      <w:pPr>
+        <w:pStyle w:val="Overskrift1"/>
         <w:numPr>
           <w:ilvl w:val="0"/>
           <w:numId w:val="3"/>
@@ -7034,7 +7075,7 @@
     </w:p>
     <w:p>
       <w:pPr>
-        <w:pStyle w:val="ListParagraph"/>
+        <w:pStyle w:val="Listeavsnitt"/>
         <w:numPr>
           <w:ilvl w:val="0"/>
           <w:numId w:val="2"/>
@@ -7065,7 +7106,7 @@
     </w:p>
     <w:p>
       <w:pPr>
-        <w:pStyle w:val="ListParagraph"/>
+        <w:pStyle w:val="Listeavsnitt"/>
         <w:numPr>
           <w:ilvl w:val="0"/>
           <w:numId w:val="2"/>
@@ -7126,7 +7167,7 @@
     </w:p>
     <w:p>
       <w:pPr>
-        <w:pStyle w:val="ListParagraph"/>
+        <w:pStyle w:val="Listeavsnitt"/>
         <w:numPr>
           <w:ilvl w:val="0"/>
           <w:numId w:val="2"/>
@@ -7199,7 +7240,7 @@
     </w:p>
     <w:p>
       <w:pPr>
-        <w:pStyle w:val="ListParagraph"/>
+        <w:pStyle w:val="Listeavsnitt"/>
         <w:numPr>
           <w:ilvl w:val="0"/>
           <w:numId w:val="2"/>
@@ -7232,7 +7273,7 @@
     </w:p>
     <w:p>
       <w:pPr>
-        <w:pStyle w:val="Heading1"/>
+        <w:pStyle w:val="Overskrift1"/>
         <w:rPr>
           <w:lang w:val="en-GB"/>
         </w:rPr>
@@ -7254,7 +7295,7 @@
     </w:p>
     <w:p>
       <w:pPr>
-        <w:pStyle w:val="Heading2"/>
+        <w:pStyle w:val="Overskrift2"/>
         <w:rPr>
           <w:lang w:val="en-GB"/>
         </w:rPr>
@@ -7315,7 +7356,7 @@
     </w:p>
     <w:p>
       <w:pPr>
-        <w:pStyle w:val="ListParagraph"/>
+        <w:pStyle w:val="Listeavsnitt"/>
         <w:numPr>
           <w:ilvl w:val="0"/>
           <w:numId w:val="7"/>
@@ -7345,7 +7386,7 @@
     </w:p>
     <w:p>
       <w:pPr>
-        <w:pStyle w:val="ListParagraph"/>
+        <w:pStyle w:val="Listeavsnitt"/>
         <w:numPr>
           <w:ilvl w:val="0"/>
           <w:numId w:val="7"/>
@@ -7461,7 +7502,7 @@
     </w:p>
     <w:p>
       <w:pPr>
-        <w:pStyle w:val="ListParagraph"/>
+        <w:pStyle w:val="Listeavsnitt"/>
         <w:keepNext/>
         <w:keepLines/>
         <w:numPr>
@@ -7485,7 +7526,7 @@
     </w:p>
     <w:p>
       <w:pPr>
-        <w:pStyle w:val="ListParagraph"/>
+        <w:pStyle w:val="Listeavsnitt"/>
         <w:keepNext/>
         <w:keepLines/>
         <w:numPr>
@@ -7509,7 +7550,7 @@
     </w:p>
     <w:p>
       <w:pPr>
-        <w:pStyle w:val="Heading2"/>
+        <w:pStyle w:val="Overskrift2"/>
         <w:numPr>
           <w:ilvl w:val="1"/>
           <w:numId w:val="3"/>
@@ -7562,7 +7603,7 @@
     </w:p>
     <w:p>
       <w:pPr>
-        <w:pStyle w:val="ListParagraph"/>
+        <w:pStyle w:val="Listeavsnitt"/>
         <w:numPr>
           <w:ilvl w:val="0"/>
           <w:numId w:val="8"/>
@@ -7604,7 +7645,7 @@
     </w:p>
     <w:p>
       <w:pPr>
-        <w:pStyle w:val="ListParagraph"/>
+        <w:pStyle w:val="Listeavsnitt"/>
         <w:numPr>
           <w:ilvl w:val="0"/>
           <w:numId w:val="8"/>
@@ -7659,7 +7700,7 @@
     </w:p>
     <w:p>
       <w:pPr>
-        <w:pStyle w:val="Heading2"/>
+        <w:pStyle w:val="Overskrift2"/>
         <w:numPr>
           <w:ilvl w:val="1"/>
           <w:numId w:val="3"/>
@@ -7708,7 +7749,7 @@
     </w:p>
     <w:p>
       <w:pPr>
-        <w:pStyle w:val="ListParagraph"/>
+        <w:pStyle w:val="Listeavsnitt"/>
         <w:numPr>
           <w:ilvl w:val="0"/>
           <w:numId w:val="9"/>
@@ -7788,7 +7829,7 @@
     </w:p>
     <w:p>
       <w:pPr>
-        <w:pStyle w:val="ListParagraph"/>
+        <w:pStyle w:val="Listeavsnitt"/>
         <w:numPr>
           <w:ilvl w:val="0"/>
           <w:numId w:val="9"/>
@@ -7806,7 +7847,7 @@
     </w:p>
     <w:p>
       <w:pPr>
-        <w:pStyle w:val="ListParagraph"/>
+        <w:pStyle w:val="Listeavsnitt"/>
         <w:numPr>
           <w:ilvl w:val="0"/>
           <w:numId w:val="9"/>
@@ -7861,7 +7902,7 @@
     </w:p>
     <w:p>
       <w:pPr>
-        <w:pStyle w:val="ListParagraph"/>
+        <w:pStyle w:val="Listeavsnitt"/>
         <w:numPr>
           <w:ilvl w:val="0"/>
           <w:numId w:val="9"/>
@@ -7879,7 +7920,7 @@
     </w:p>
     <w:p>
       <w:pPr>
-        <w:pStyle w:val="ListParagraph"/>
+        <w:pStyle w:val="Listeavsnitt"/>
         <w:numPr>
           <w:ilvl w:val="0"/>
           <w:numId w:val="9"/>
@@ -7897,7 +7938,7 @@
     </w:p>
     <w:p>
       <w:pPr>
-        <w:pStyle w:val="ListParagraph"/>
+        <w:pStyle w:val="Listeavsnitt"/>
         <w:numPr>
           <w:ilvl w:val="0"/>
           <w:numId w:val="9"/>
@@ -7936,7 +7977,7 @@
     </w:p>
     <w:p>
       <w:pPr>
-        <w:pStyle w:val="Heading2"/>
+        <w:pStyle w:val="Overskrift2"/>
         <w:numPr>
           <w:ilvl w:val="1"/>
           <w:numId w:val="3"/>
@@ -8003,7 +8044,7 @@
     </w:p>
     <w:p>
       <w:pPr>
-        <w:pStyle w:val="Heading3"/>
+        <w:pStyle w:val="Overskrift3"/>
         <w:numPr>
           <w:ilvl w:val="2"/>
           <w:numId w:val="3"/>
@@ -8073,7 +8114,7 @@
     </w:p>
     <w:p>
       <w:pPr>
-        <w:pStyle w:val="ListParagraph"/>
+        <w:pStyle w:val="Listeavsnitt"/>
         <w:numPr>
           <w:ilvl w:val="0"/>
           <w:numId w:val="11"/>
@@ -8151,7 +8192,7 @@
     </w:p>
     <w:p>
       <w:pPr>
-        <w:pStyle w:val="ListParagraph"/>
+        <w:pStyle w:val="Listeavsnitt"/>
         <w:numPr>
           <w:ilvl w:val="0"/>
           <w:numId w:val="11"/>
@@ -8277,7 +8318,7 @@
     </w:p>
     <w:p>
       <w:pPr>
-        <w:pStyle w:val="ListParagraph"/>
+        <w:pStyle w:val="Listeavsnitt"/>
         <w:rPr>
           <w:lang w:val="en-GB"/>
         </w:rPr>
@@ -8318,7 +8359,7 @@
     </w:p>
     <w:p>
       <w:pPr>
-        <w:pStyle w:val="Heading3"/>
+        <w:pStyle w:val="Overskrift3"/>
         <w:rPr>
           <w:lang w:val="en-GB"/>
         </w:rPr>
@@ -8390,7 +8431,7 @@
     </w:p>
     <w:p>
       <w:pPr>
-        <w:pStyle w:val="ListParagraph"/>
+        <w:pStyle w:val="Listeavsnitt"/>
         <w:numPr>
           <w:ilvl w:val="0"/>
           <w:numId w:val="12"/>
@@ -8428,7 +8469,7 @@
     </w:p>
     <w:p>
       <w:pPr>
-        <w:pStyle w:val="ListParagraph"/>
+        <w:pStyle w:val="Listeavsnitt"/>
         <w:numPr>
           <w:ilvl w:val="0"/>
           <w:numId w:val="12"/>
@@ -8495,7 +8536,7 @@
     </w:p>
     <w:p>
       <w:pPr>
-        <w:pStyle w:val="Heading3"/>
+        <w:pStyle w:val="Overskrift3"/>
         <w:rPr>
           <w:lang w:val="en-GB"/>
         </w:rPr>
@@ -8543,7 +8584,7 @@
     </w:p>
     <w:p>
       <w:pPr>
-        <w:pStyle w:val="ListParagraph"/>
+        <w:pStyle w:val="Listeavsnitt"/>
         <w:numPr>
           <w:ilvl w:val="0"/>
           <w:numId w:val="13"/>
@@ -8578,24 +8619,25 @@
         </w:rPr>
         <w:t xml:space="preserve">Once SAT-10 is conducted and passed, the student pilot will be a qualified </w:t>
       </w:r>
-      <w:r>
-        <w:rPr>
-          <w:lang w:val="en-GB"/>
-        </w:rPr>
-        <w:t>FAC(A)</w:t>
-      </w:r>
-      <w:r>
-        <w:rPr>
-          <w:lang w:val="en-GB"/>
-        </w:rPr>
-        <w:t xml:space="preserve"> in the </w:t>
-      </w:r>
       <w:proofErr w:type="gramStart"/>
       <w:r>
         <w:rPr>
           <w:lang w:val="en-GB"/>
         </w:rPr>
-        <w:t>388</w:t>
+        <w:t>FAC(</w:t>
+      </w:r>
+      <w:proofErr w:type="gramEnd"/>
+      <w:r>
+        <w:rPr>
+          <w:lang w:val="en-GB"/>
+        </w:rPr>
+        <w:t>A)</w:t>
+      </w:r>
+      <w:r>
+        <w:rPr>
+          <w:lang w:val="en-GB"/>
+        </w:rPr>
+        <w:t xml:space="preserve"> in the 388</w:t>
       </w:r>
       <w:r>
         <w:rPr>
@@ -8615,156 +8657,149 @@
         <w:rPr>
           <w:lang w:val="en-GB"/>
         </w:rPr>
+        <w:t xml:space="preserve"> and can support CAS operations for any squadrons in the 132</w:t>
+      </w:r>
+      <w:r>
+        <w:rPr>
+          <w:vertAlign w:val="superscript"/>
+          <w:lang w:val="en-GB"/>
+        </w:rPr>
+        <w:t>nd</w:t>
+      </w:r>
+      <w:r>
+        <w:rPr>
+          <w:lang w:val="en-GB"/>
+        </w:rPr>
+        <w:t>.</w:t>
+      </w:r>
+    </w:p>
+    <w:p>
+      <w:pPr>
+        <w:rPr>
+          <w:lang w:val="en-GB"/>
+        </w:rPr>
+      </w:pPr>
+    </w:p>
+    <w:p>
+      <w:pPr>
+        <w:pStyle w:val="Overskrift3"/>
+        <w:rPr>
+          <w:lang w:val="en-GB"/>
+        </w:rPr>
+      </w:pPr>
+      <w:bookmarkStart w:id="27" w:name="_Toc33112381"/>
+      <w:r>
+        <w:rPr>
+          <w:lang w:val="en-GB"/>
+        </w:rPr>
+        <w:t xml:space="preserve">4.4.4. </w:t>
+      </w:r>
+      <w:r>
+        <w:rPr>
+          <w:lang w:val="en-GB"/>
+        </w:rPr>
+        <w:t xml:space="preserve">Aggressor </w:t>
+      </w:r>
+      <w:r>
+        <w:rPr>
+          <w:lang w:val="en-GB"/>
+        </w:rPr>
+        <w:t>P</w:t>
+      </w:r>
+      <w:r>
+        <w:rPr>
+          <w:lang w:val="en-GB"/>
+        </w:rPr>
+        <w:t>ilot</w:t>
+      </w:r>
+      <w:bookmarkEnd w:id="27"/>
+    </w:p>
+    <w:p>
+      <w:pPr>
+        <w:rPr>
+          <w:lang w:val="en-GB"/>
+        </w:rPr>
+      </w:pPr>
+      <w:r>
+        <w:rPr>
+          <w:lang w:val="en-GB"/>
+        </w:rPr>
+        <w:t>To be developed later.</w:t>
+      </w:r>
+    </w:p>
+    <w:p>
+      <w:pPr>
+        <w:rPr>
+          <w:b/>
+          <w:lang w:val="en-GB"/>
+        </w:rPr>
+      </w:pPr>
+    </w:p>
+    <w:p>
+      <w:pPr>
+        <w:pStyle w:val="Overskrift3"/>
+        <w:rPr>
+          <w:lang w:val="en-GB"/>
+        </w:rPr>
+      </w:pPr>
+      <w:bookmarkStart w:id="28" w:name="_Toc33112382"/>
+      <w:r>
+        <w:rPr>
+          <w:lang w:val="en-GB"/>
+        </w:rPr>
+        <w:t xml:space="preserve">4.4.5. </w:t>
+      </w:r>
+      <w:r>
+        <w:rPr>
+          <w:lang w:val="en-GB"/>
+        </w:rPr>
+        <w:t>Mission Commander</w:t>
+      </w:r>
+      <w:bookmarkEnd w:id="28"/>
+    </w:p>
+    <w:p>
+      <w:pPr>
+        <w:rPr>
+          <w:lang w:val="en-GB"/>
+        </w:rPr>
+      </w:pPr>
+      <w:r>
+        <w:rPr>
+          <w:lang w:val="en-GB"/>
+        </w:rPr>
+        <w:t>The Mission Commander upgrade is the highest qualification a 388</w:t>
+      </w:r>
+      <w:r>
+        <w:rPr>
+          <w:vertAlign w:val="superscript"/>
+          <w:lang w:val="en-GB"/>
+        </w:rPr>
+        <w:t>th</w:t>
+      </w:r>
+      <w:r>
+        <w:rPr>
+          <w:lang w:val="en-GB"/>
+        </w:rPr>
+        <w:t xml:space="preserve"> pilot </w:t>
+      </w:r>
+      <w:r>
+        <w:rPr>
+          <w:lang w:val="en-GB"/>
+        </w:rPr>
+        <w:t>have</w:t>
+      </w:r>
+      <w:r>
+        <w:rPr>
+          <w:lang w:val="en-GB"/>
+        </w:rPr>
+        <w:t>,</w:t>
+      </w:r>
+      <w:r>
+        <w:rPr>
+          <w:lang w:val="en-GB"/>
+        </w:rPr>
         <w:t xml:space="preserve"> and</w:t>
       </w:r>
-      <w:proofErr w:type="gramEnd"/>
-      <w:r>
-        <w:rPr>
-          <w:lang w:val="en-GB"/>
-        </w:rPr>
-        <w:t xml:space="preserve"> can support CAS operations for any squadrons in the 132</w:t>
-      </w:r>
-      <w:r>
-        <w:rPr>
-          <w:vertAlign w:val="superscript"/>
-          <w:lang w:val="en-GB"/>
-        </w:rPr>
-        <w:t>nd</w:t>
-      </w:r>
-      <w:r>
-        <w:rPr>
-          <w:lang w:val="en-GB"/>
-        </w:rPr>
-        <w:t>.</w:t>
-      </w:r>
-    </w:p>
-    <w:p>
-      <w:pPr>
-        <w:rPr>
-          <w:lang w:val="en-GB"/>
-        </w:rPr>
-      </w:pPr>
-    </w:p>
-    <w:p>
-      <w:pPr>
-        <w:pStyle w:val="Heading3"/>
-        <w:rPr>
-          <w:lang w:val="en-GB"/>
-        </w:rPr>
-      </w:pPr>
-      <w:bookmarkStart w:id="27" w:name="_Toc33112381"/>
-      <w:r>
-        <w:rPr>
-          <w:lang w:val="en-GB"/>
-        </w:rPr>
-        <w:t xml:space="preserve">4.4.4. </w:t>
-      </w:r>
-      <w:r>
-        <w:rPr>
-          <w:lang w:val="en-GB"/>
-        </w:rPr>
-        <w:t xml:space="preserve">Aggressor </w:t>
-      </w:r>
-      <w:r>
-        <w:rPr>
-          <w:lang w:val="en-GB"/>
-        </w:rPr>
-        <w:t>P</w:t>
-      </w:r>
-      <w:r>
-        <w:rPr>
-          <w:lang w:val="en-GB"/>
-        </w:rPr>
-        <w:t>ilot</w:t>
-      </w:r>
-      <w:bookmarkEnd w:id="27"/>
-    </w:p>
-    <w:p>
-      <w:pPr>
-        <w:rPr>
-          <w:lang w:val="en-GB"/>
-        </w:rPr>
-      </w:pPr>
-      <w:r>
-        <w:rPr>
-          <w:lang w:val="en-GB"/>
-        </w:rPr>
-        <w:t>To be developed later.</w:t>
-      </w:r>
-    </w:p>
-    <w:p>
-      <w:pPr>
-        <w:rPr>
-          <w:b/>
-          <w:lang w:val="en-GB"/>
-        </w:rPr>
-      </w:pPr>
-    </w:p>
-    <w:p>
-      <w:pPr>
-        <w:pStyle w:val="Heading3"/>
-        <w:rPr>
-          <w:lang w:val="en-GB"/>
-        </w:rPr>
-      </w:pPr>
-      <w:bookmarkStart w:id="28" w:name="_Toc33112382"/>
-      <w:r>
-        <w:rPr>
-          <w:lang w:val="en-GB"/>
-        </w:rPr>
-        <w:t xml:space="preserve">4.4.5. </w:t>
-      </w:r>
-      <w:r>
-        <w:rPr>
-          <w:lang w:val="en-GB"/>
-        </w:rPr>
-        <w:t>Mission Commander</w:t>
-      </w:r>
-      <w:bookmarkEnd w:id="28"/>
-    </w:p>
-    <w:p>
-      <w:pPr>
-        <w:rPr>
-          <w:lang w:val="en-GB"/>
-        </w:rPr>
-      </w:pPr>
-      <w:r>
-        <w:rPr>
-          <w:lang w:val="en-GB"/>
-        </w:rPr>
-        <w:t>The Mission Commander upgrade is the highest qualification a 388</w:t>
-      </w:r>
-      <w:r>
-        <w:rPr>
-          <w:vertAlign w:val="superscript"/>
-          <w:lang w:val="en-GB"/>
-        </w:rPr>
-        <w:t>th</w:t>
-      </w:r>
-      <w:r>
-        <w:rPr>
-          <w:lang w:val="en-GB"/>
-        </w:rPr>
-        <w:t xml:space="preserve"> pilot </w:t>
-      </w:r>
-      <w:r>
-        <w:rPr>
-          <w:lang w:val="en-GB"/>
-        </w:rPr>
-        <w:t>have</w:t>
-      </w:r>
-      <w:r>
-        <w:rPr>
-          <w:lang w:val="en-GB"/>
-        </w:rPr>
-        <w:t>,</w:t>
-      </w:r>
-      <w:r>
-        <w:rPr>
-          <w:lang w:val="en-GB"/>
-        </w:rPr>
-        <w:t xml:space="preserve"> and</w:t>
-      </w:r>
       <w:r>
         <w:rPr>
           <w:lang w:val="en-GB"/>
@@ -8787,7 +8822,7 @@
     </w:p>
     <w:p>
       <w:pPr>
-        <w:pStyle w:val="ListParagraph"/>
+        <w:pStyle w:val="Listeavsnitt"/>
         <w:numPr>
           <w:ilvl w:val="0"/>
           <w:numId w:val="13"/>
@@ -8897,7 +8932,7 @@
     </w:p>
     <w:p>
       <w:pPr>
-        <w:pStyle w:val="ListParagraph"/>
+        <w:pStyle w:val="Listeavsnitt"/>
         <w:numPr>
           <w:ilvl w:val="0"/>
           <w:numId w:val="13"/>
@@ -9000,7 +9035,7 @@
     </w:p>
     <w:p>
       <w:pPr>
-        <w:pStyle w:val="Heading3"/>
+        <w:pStyle w:val="Overskrift3"/>
         <w:rPr>
           <w:lang w:val="en-GB"/>
         </w:rPr>
@@ -9081,7 +9116,7 @@
 </file>
 
 <file path=word/endnotes.xml><?xml version="1.0" encoding="utf-8"?>
-<w:endnotes xmlns:wpc="http://schemas.microsoft.com/office/word/2010/wordprocessingCanvas" xmlns:cx="http://schemas.microsoft.com/office/drawing/2014/chartex" xmlns:cx1="http://schemas.microsoft.com/office/drawing/2015/9/8/chartex" xmlns:cx2="http://schemas.microsoft.com/office/drawing/2015/10/21/chartex" xmlns:cx3="http://schemas.microsoft.com/office/drawing/2016/5/9/chartex" xmlns:cx4="http://schemas.microsoft.com/office/drawing/2016/5/10/chartex" xmlns:cx5="http://schemas.microsoft.com/office/drawing/2016/5/11/chartex" xmlns:cx6="http://schemas.microsoft.com/office/drawing/2016/5/12/chartex" xmlns:cx7="http://schemas.microsoft.com/office/drawing/2016/5/13/chartex" xmlns:cx8="http://schemas.microsoft.com/office/drawing/2016/5/14/chartex" xmlns:mc="http://schemas.openxmlformats.org/markup-compatibility/2006" xmlns:aink="http://schemas.microsoft.com/office/drawing/2016/ink" xmlns:am3d="http://schemas.microsoft.com/office/drawing/2017/model3d" xmlns:o="urn:schemas-microsoft-com:office:office" xmlns:r="http://schemas.openxmlformats.org/officeDocument/2006/relationships" xmlns:m="http://schemas.openxmlformats.org/officeDocument/2006/math" xmlns:v="urn:schemas-microsoft-com:vml" xmlns:wp14="http://schemas.microsoft.com/office/word/2010/wordprocessingDrawing" xmlns:wp="http://schemas.openxmlformats.org/drawingml/2006/wordprocessingDrawing" xmlns:w10="urn:schemas-microsoft-com:office:word" xmlns:w="http://schemas.openxmlformats.org/wordprocessingml/2006/main" xmlns:w14="http://schemas.microsoft.com/office/word/2010/wordml" xmlns:w15="http://schemas.microsoft.com/office/word/2012/wordml" xmlns:w16cid="http://schemas.microsoft.com/office/word/2016/wordml/cid" xmlns:w16se="http://schemas.microsoft.com/office/word/2015/wordml/symex" xmlns:wpg="http://schemas.microsoft.com/office/word/2010/wordprocessingGroup" xmlns:wpi="http://schemas.microsoft.com/office/word/2010/wordprocessingInk" xmlns:wne="http://schemas.microsoft.com/office/word/2006/wordml" xmlns:wps="http://schemas.microsoft.com/office/word/2010/wordprocessingShape" mc:Ignorable="w14 w15 w16se w16cid wp14">
+<w:endnotes xmlns:ve="http://schemas.openxmlformats.org/markup-compatibility/2006" xmlns:o="urn:schemas-microsoft-com:office:office" xmlns:r="http://schemas.openxmlformats.org/officeDocument/2006/relationships" xmlns:m="http://schemas.openxmlformats.org/officeDocument/2006/math" xmlns:v="urn:schemas-microsoft-com:vml" xmlns:wp="http://schemas.openxmlformats.org/drawingml/2006/wordprocessingDrawing" xmlns:w10="urn:schemas-microsoft-com:office:word" xmlns:w="http://schemas.openxmlformats.org/wordprocessingml/2006/main" xmlns:wne="http://schemas.microsoft.com/office/word/2006/wordml">
   <w:endnote w:type="separator" w:id="-1">
     <w:p>
       <w:r>
@@ -9100,10 +9135,10 @@
 </file>
 
 <file path=word/footer1.xml><?xml version="1.0" encoding="utf-8"?>
-<w:ftr xmlns:wpc="http://schemas.microsoft.com/office/word/2010/wordprocessingCanvas" xmlns:cx="http://schemas.microsoft.com/office/drawing/2014/chartex" xmlns:cx1="http://schemas.microsoft.com/office/drawing/2015/9/8/chartex" xmlns:cx2="http://schemas.microsoft.com/office/drawing/2015/10/21/chartex" xmlns:cx3="http://schemas.microsoft.com/office/drawing/2016/5/9/chartex" xmlns:cx4="http://schemas.microsoft.com/office/drawing/2016/5/10/chartex" xmlns:cx5="http://schemas.microsoft.com/office/drawing/2016/5/11/chartex" xmlns:cx6="http://schemas.microsoft.com/office/drawing/2016/5/12/chartex" xmlns:cx7="http://schemas.microsoft.com/office/drawing/2016/5/13/chartex" xmlns:cx8="http://schemas.microsoft.com/office/drawing/2016/5/14/chartex" xmlns:mc="http://schemas.openxmlformats.org/markup-compatibility/2006" xmlns:aink="http://schemas.microsoft.com/office/drawing/2016/ink" xmlns:am3d="http://schemas.microsoft.com/office/drawing/2017/model3d" xmlns:o="urn:schemas-microsoft-com:office:office" xmlns:r="http://schemas.openxmlformats.org/officeDocument/2006/relationships" xmlns:m="http://schemas.openxmlformats.org/officeDocument/2006/math" xmlns:v="urn:schemas-microsoft-com:vml" xmlns:wp14="http://schemas.microsoft.com/office/word/2010/wordprocessingDrawing" xmlns:wp="http://schemas.openxmlformats.org/drawingml/2006/wordprocessingDrawing" xmlns:w10="urn:schemas-microsoft-com:office:word" xmlns:w="http://schemas.openxmlformats.org/wordprocessingml/2006/main" xmlns:w14="http://schemas.microsoft.com/office/word/2010/wordml" xmlns:w15="http://schemas.microsoft.com/office/word/2012/wordml" xmlns:w16cid="http://schemas.microsoft.com/office/word/2016/wordml/cid" xmlns:w16se="http://schemas.microsoft.com/office/word/2015/wordml/symex" xmlns:wpg="http://schemas.microsoft.com/office/word/2010/wordprocessingGroup" xmlns:wpi="http://schemas.microsoft.com/office/word/2010/wordprocessingInk" xmlns:wne="http://schemas.microsoft.com/office/word/2006/wordml" xmlns:wps="http://schemas.microsoft.com/office/word/2010/wordprocessingShape" mc:Ignorable="w14 w15 w16se w16cid wp14">
+<w:ftr xmlns:ve="http://schemas.openxmlformats.org/markup-compatibility/2006" xmlns:o="urn:schemas-microsoft-com:office:office" xmlns:r="http://schemas.openxmlformats.org/officeDocument/2006/relationships" xmlns:m="http://schemas.openxmlformats.org/officeDocument/2006/math" xmlns:v="urn:schemas-microsoft-com:vml" xmlns:wp="http://schemas.openxmlformats.org/drawingml/2006/wordprocessingDrawing" xmlns:w10="urn:schemas-microsoft-com:office:word" xmlns:w="http://schemas.openxmlformats.org/wordprocessingml/2006/main" xmlns:wne="http://schemas.microsoft.com/office/word/2006/wordml">
   <w:p>
     <w:pPr>
-      <w:pStyle w:val="Footer"/>
+      <w:pStyle w:val="Bunntekst"/>
       <w:pBdr>
         <w:top w:val="single" w:sz="4" w:space="1" w:color="808080" w:themeColor="accent4"/>
       </w:pBdr>
@@ -9111,7 +9146,7 @@
   </w:p>
   <w:p>
     <w:pPr>
-      <w:pStyle w:val="Footer"/>
+      <w:pStyle w:val="Bunntekst"/>
       <w:pBdr>
         <w:top w:val="single" w:sz="4" w:space="1" w:color="808080" w:themeColor="accent4"/>
       </w:pBdr>
@@ -9142,7 +9177,6 @@
           <w:docPartUnique/>
         </w:docPartObj>
       </w:sdtPr>
-      <w:sdtEndPr/>
       <w:sdtContent>
         <w:sdt>
           <w:sdtPr>
@@ -9155,7 +9189,6 @@
               <w:docPartUnique/>
             </w:docPartObj>
           </w:sdtPr>
-          <w:sdtEndPr/>
           <w:sdtContent>
             <w:r>
               <w:rPr>
@@ -9198,7 +9231,7 @@
                 <w:noProof/>
                 <w:color w:val="969696" w:themeColor="accent3"/>
               </w:rPr>
-              <w:t>7</w:t>
+              <w:t>2</w:t>
             </w:r>
             <w:r>
               <w:rPr>
@@ -9251,7 +9284,7 @@
                 <w:noProof/>
                 <w:color w:val="969696" w:themeColor="accent3"/>
               </w:rPr>
-              <w:t>11</w:t>
+              <w:t>10</w:t>
             </w:r>
             <w:r>
               <w:rPr>
@@ -9272,7 +9305,7 @@
 </file>
 
 <file path=word/footnotes.xml><?xml version="1.0" encoding="utf-8"?>
-<w:footnotes xmlns:wpc="http://schemas.microsoft.com/office/word/2010/wordprocessingCanvas" xmlns:cx="http://schemas.microsoft.com/office/drawing/2014/chartex" xmlns:cx1="http://schemas.microsoft.com/office/drawing/2015/9/8/chartex" xmlns:cx2="http://schemas.microsoft.com/office/drawing/2015/10/21/chartex" xmlns:cx3="http://schemas.microsoft.com/office/drawing/2016/5/9/chartex" xmlns:cx4="http://schemas.microsoft.com/office/drawing/2016/5/10/chartex" xmlns:cx5="http://schemas.microsoft.com/office/drawing/2016/5/11/chartex" xmlns:cx6="http://schemas.microsoft.com/office/drawing/2016/5/12/chartex" xmlns:cx7="http://schemas.microsoft.com/office/drawing/2016/5/13/chartex" xmlns:cx8="http://schemas.microsoft.com/office/drawing/2016/5/14/chartex" xmlns:mc="http://schemas.openxmlformats.org/markup-compatibility/2006" xmlns:aink="http://schemas.microsoft.com/office/drawing/2016/ink" xmlns:am3d="http://schemas.microsoft.com/office/drawing/2017/model3d" xmlns:o="urn:schemas-microsoft-com:office:office" xmlns:r="http://schemas.openxmlformats.org/officeDocument/2006/relationships" xmlns:m="http://schemas.openxmlformats.org/officeDocument/2006/math" xmlns:v="urn:schemas-microsoft-com:vml" xmlns:wp14="http://schemas.microsoft.com/office/word/2010/wordprocessingDrawing" xmlns:wp="http://schemas.openxmlformats.org/drawingml/2006/wordprocessingDrawing" xmlns:w10="urn:schemas-microsoft-com:office:word" xmlns:w="http://schemas.openxmlformats.org/wordprocessingml/2006/main" xmlns:w14="http://schemas.microsoft.com/office/word/2010/wordml" xmlns:w15="http://schemas.microsoft.com/office/word/2012/wordml" xmlns:w16cid="http://schemas.microsoft.com/office/word/2016/wordml/cid" xmlns:w16se="http://schemas.microsoft.com/office/word/2015/wordml/symex" xmlns:wpg="http://schemas.microsoft.com/office/word/2010/wordprocessingGroup" xmlns:wpi="http://schemas.microsoft.com/office/word/2010/wordprocessingInk" xmlns:wne="http://schemas.microsoft.com/office/word/2006/wordml" xmlns:wps="http://schemas.microsoft.com/office/word/2010/wordprocessingShape" mc:Ignorable="w14 w15 w16se w16cid wp14">
+<w:footnotes xmlns:ve="http://schemas.openxmlformats.org/markup-compatibility/2006" xmlns:o="urn:schemas-microsoft-com:office:office" xmlns:r="http://schemas.openxmlformats.org/officeDocument/2006/relationships" xmlns:m="http://schemas.openxmlformats.org/officeDocument/2006/math" xmlns:v="urn:schemas-microsoft-com:vml" xmlns:wp="http://schemas.openxmlformats.org/drawingml/2006/wordprocessingDrawing" xmlns:w10="urn:schemas-microsoft-com:office:word" xmlns:w="http://schemas.openxmlformats.org/wordprocessingml/2006/main" xmlns:wne="http://schemas.microsoft.com/office/word/2006/wordml">
   <w:footnote w:type="separator" w:id="-1">
     <w:p>
       <w:r>
@@ -9291,10 +9324,10 @@
 </file>
 
 <file path=word/header1.xml><?xml version="1.0" encoding="utf-8"?>
-<w:hdr xmlns:wpc="http://schemas.microsoft.com/office/word/2010/wordprocessingCanvas" xmlns:cx="http://schemas.microsoft.com/office/drawing/2014/chartex" xmlns:cx1="http://schemas.microsoft.com/office/drawing/2015/9/8/chartex" xmlns:cx2="http://schemas.microsoft.com/office/drawing/2015/10/21/chartex" xmlns:cx3="http://schemas.microsoft.com/office/drawing/2016/5/9/chartex" xmlns:cx4="http://schemas.microsoft.com/office/drawing/2016/5/10/chartex" xmlns:cx5="http://schemas.microsoft.com/office/drawing/2016/5/11/chartex" xmlns:cx6="http://schemas.microsoft.com/office/drawing/2016/5/12/chartex" xmlns:cx7="http://schemas.microsoft.com/office/drawing/2016/5/13/chartex" xmlns:cx8="http://schemas.microsoft.com/office/drawing/2016/5/14/chartex" xmlns:mc="http://schemas.openxmlformats.org/markup-compatibility/2006" xmlns:aink="http://schemas.microsoft.com/office/drawing/2016/ink" xmlns:am3d="http://schemas.microsoft.com/office/drawing/2017/model3d" xmlns:o="urn:schemas-microsoft-com:office:office" xmlns:r="http://schemas.openxmlformats.org/officeDocument/2006/relationships" xmlns:m="http://schemas.openxmlformats.org/officeDocument/2006/math" xmlns:v="urn:schemas-microsoft-com:vml" xmlns:wp14="http://schemas.microsoft.com/office/word/2010/wordprocessingDrawing" xmlns:wp="http://schemas.openxmlformats.org/drawingml/2006/wordprocessingDrawing" xmlns:w10="urn:schemas-microsoft-com:office:word" xmlns:w="http://schemas.openxmlformats.org/wordprocessingml/2006/main" xmlns:w14="http://schemas.microsoft.com/office/word/2010/wordml" xmlns:w15="http://schemas.microsoft.com/office/word/2012/wordml" xmlns:w16cid="http://schemas.microsoft.com/office/word/2016/wordml/cid" xmlns:w16se="http://schemas.microsoft.com/office/word/2015/wordml/symex" xmlns:wpg="http://schemas.microsoft.com/office/word/2010/wordprocessingGroup" xmlns:wpi="http://schemas.microsoft.com/office/word/2010/wordprocessingInk" xmlns:wne="http://schemas.microsoft.com/office/word/2006/wordml" xmlns:wps="http://schemas.microsoft.com/office/word/2010/wordprocessingShape" mc:Ignorable="w14 w15 w16se w16cid wp14">
+<w:hdr xmlns:ve="http://schemas.openxmlformats.org/markup-compatibility/2006" xmlns:o="urn:schemas-microsoft-com:office:office" xmlns:r="http://schemas.openxmlformats.org/officeDocument/2006/relationships" xmlns:m="http://schemas.openxmlformats.org/officeDocument/2006/math" xmlns:v="urn:schemas-microsoft-com:vml" xmlns:wp="http://schemas.openxmlformats.org/drawingml/2006/wordprocessingDrawing" xmlns:w10="urn:schemas-microsoft-com:office:word" xmlns:w="http://schemas.openxmlformats.org/wordprocessingml/2006/main" xmlns:wne="http://schemas.microsoft.com/office/word/2006/wordml">
   <w:p>
     <w:pPr>
-      <w:pStyle w:val="Header"/>
+      <w:pStyle w:val="Topptekst"/>
       <w:pBdr>
         <w:bottom w:val="single" w:sz="4" w:space="1" w:color="808080" w:themeColor="accent4"/>
       </w:pBdr>
@@ -9316,7 +9349,7 @@
         <w:lang w:val="nb-NO" w:eastAsia="nb-NO"/>
       </w:rPr>
       <w:drawing>
-        <wp:inline distT="0" distB="0" distL="0" distR="0" wp14:anchorId="332F299D" wp14:editId="335C29DA">
+        <wp:inline distT="0" distB="0" distL="0" distR="0">
           <wp:extent cx="406827" cy="416772"/>
           <wp:effectExtent l="19050" t="0" r="0" b="0"/>
           <wp:docPr id="3" name="Bilde 2" descr="132nd Official logo v2.png"/>
@@ -9363,7 +9396,6 @@
         <w:dataBinding w:prefixMappings="xmlns:ns0='http://schemas.openxmlformats.org/officeDocument/2006/extended-properties' " w:xpath="/ns0:Properties[1]/ns0:Company[1]" w:storeItemID="{6668398D-A668-4E3E-A5EB-62B293D839F1}"/>
         <w:text/>
       </w:sdtPr>
-      <w:sdtEndPr/>
       <w:sdtContent>
         <w:r>
           <w:rPr>
@@ -9392,7 +9424,6 @@
         <w:dataBinding w:prefixMappings="xmlns:ns0='http://purl.org/dc/elements/1.1/' xmlns:ns1='http://schemas.openxmlformats.org/package/2006/metadata/core-properties' " w:xpath="/ns1:coreProperties[1]/ns1:category[1]" w:storeItemID="{6C3C8BC8-F283-45AE-878A-BAB7291924A1}"/>
         <w:text/>
       </w:sdtPr>
-      <w:sdtEndPr/>
       <w:sdtContent>
         <w:r>
           <w:rPr>
@@ -9407,8 +9438,8 @@
 </file>
 
 <file path=word/numbering.xml><?xml version="1.0" encoding="utf-8"?>
-<w:numbering xmlns:wpc="http://schemas.microsoft.com/office/word/2010/wordprocessingCanvas" xmlns:cx="http://schemas.microsoft.com/office/drawing/2014/chartex" xmlns:cx1="http://schemas.microsoft.com/office/drawing/2015/9/8/chartex" xmlns:cx2="http://schemas.microsoft.com/office/drawing/2015/10/21/chartex" xmlns:cx3="http://schemas.microsoft.com/office/drawing/2016/5/9/chartex" xmlns:cx4="http://schemas.microsoft.com/office/drawing/2016/5/10/chartex" xmlns:cx5="http://schemas.microsoft.com/office/drawing/2016/5/11/chartex" xmlns:cx6="http://schemas.microsoft.com/office/drawing/2016/5/12/chartex" xmlns:cx7="http://schemas.microsoft.com/office/drawing/2016/5/13/chartex" xmlns:cx8="http://schemas.microsoft.com/office/drawing/2016/5/14/chartex" xmlns:mc="http://schemas.openxmlformats.org/markup-compatibility/2006" xmlns:aink="http://schemas.microsoft.com/office/drawing/2016/ink" xmlns:am3d="http://schemas.microsoft.com/office/drawing/2017/model3d" xmlns:o="urn:schemas-microsoft-com:office:office" xmlns:r="http://schemas.openxmlformats.org/officeDocument/2006/relationships" xmlns:m="http://schemas.openxmlformats.org/officeDocument/2006/math" xmlns:v="urn:schemas-microsoft-com:vml" xmlns:wp14="http://schemas.microsoft.com/office/word/2010/wordprocessingDrawing" xmlns:wp="http://schemas.openxmlformats.org/drawingml/2006/wordprocessingDrawing" xmlns:w10="urn:schemas-microsoft-com:office:word" xmlns:w="http://schemas.openxmlformats.org/wordprocessingml/2006/main" xmlns:w14="http://schemas.microsoft.com/office/word/2010/wordml" xmlns:w15="http://schemas.microsoft.com/office/word/2012/wordml" xmlns:w16cid="http://schemas.microsoft.com/office/word/2016/wordml/cid" xmlns:w16se="http://schemas.microsoft.com/office/word/2015/wordml/symex" xmlns:wpg="http://schemas.microsoft.com/office/word/2010/wordprocessingGroup" xmlns:wpi="http://schemas.microsoft.com/office/word/2010/wordprocessingInk" xmlns:wne="http://schemas.microsoft.com/office/word/2006/wordml" xmlns:wps="http://schemas.microsoft.com/office/word/2010/wordprocessingShape" mc:Ignorable="w14 w15 w16se w16cid wp14">
-  <w:abstractNum w:abstractNumId="0" w15:restartNumberingAfterBreak="0">
+<w:numbering xmlns:ve="http://schemas.openxmlformats.org/markup-compatibility/2006" xmlns:o="urn:schemas-microsoft-com:office:office" xmlns:r="http://schemas.openxmlformats.org/officeDocument/2006/relationships" xmlns:m="http://schemas.openxmlformats.org/officeDocument/2006/math" xmlns:v="urn:schemas-microsoft-com:vml" xmlns:wp="http://schemas.openxmlformats.org/drawingml/2006/wordprocessingDrawing" xmlns:w10="urn:schemas-microsoft-com:office:word" xmlns:w="http://schemas.openxmlformats.org/wordprocessingml/2006/main" xmlns:wne="http://schemas.microsoft.com/office/word/2006/wordml">
+  <w:abstractNum w:abstractNumId="0">
     <w:nsid w:val="01275E52"/>
     <w:multiLevelType w:val="hybridMultilevel"/>
     <w:tmpl w:val="87900BB8"/>
@@ -9521,7 +9552,7 @@
       </w:rPr>
     </w:lvl>
   </w:abstractNum>
-  <w:abstractNum w:abstractNumId="1" w15:restartNumberingAfterBreak="0">
+  <w:abstractNum w:abstractNumId="1">
     <w:nsid w:val="04223E89"/>
     <w:multiLevelType w:val="hybridMultilevel"/>
     <w:tmpl w:val="ADB69B04"/>
@@ -9634,7 +9665,7 @@
       </w:rPr>
     </w:lvl>
   </w:abstractNum>
-  <w:abstractNum w:abstractNumId="2" w15:restartNumberingAfterBreak="0">
+  <w:abstractNum w:abstractNumId="2">
     <w:nsid w:val="05AD64DA"/>
     <w:multiLevelType w:val="hybridMultilevel"/>
     <w:tmpl w:val="45D44FD6"/>
@@ -9720,7 +9751,7 @@
       </w:pPr>
     </w:lvl>
   </w:abstractNum>
-  <w:abstractNum w:abstractNumId="3" w15:restartNumberingAfterBreak="0">
+  <w:abstractNum w:abstractNumId="3">
     <w:nsid w:val="145A006B"/>
     <w:multiLevelType w:val="hybridMultilevel"/>
     <w:tmpl w:val="B3BCA57E"/>
@@ -9833,7 +9864,7 @@
       </w:rPr>
     </w:lvl>
   </w:abstractNum>
-  <w:abstractNum w:abstractNumId="4" w15:restartNumberingAfterBreak="0">
+  <w:abstractNum w:abstractNumId="4">
     <w:nsid w:val="259D35D5"/>
     <w:multiLevelType w:val="hybridMultilevel"/>
     <w:tmpl w:val="152E0EDA"/>
@@ -9946,7 +9977,7 @@
       </w:rPr>
     </w:lvl>
   </w:abstractNum>
-  <w:abstractNum w:abstractNumId="5" w15:restartNumberingAfterBreak="0">
+  <w:abstractNum w:abstractNumId="5">
     <w:nsid w:val="2D76470A"/>
     <w:multiLevelType w:val="hybridMultilevel"/>
     <w:tmpl w:val="08FE4724"/>
@@ -10059,7 +10090,7 @@
       </w:rPr>
     </w:lvl>
   </w:abstractNum>
-  <w:abstractNum w:abstractNumId="6" w15:restartNumberingAfterBreak="0">
+  <w:abstractNum w:abstractNumId="6">
     <w:nsid w:val="31537403"/>
     <w:multiLevelType w:val="hybridMultilevel"/>
     <w:tmpl w:val="C2084B56"/>
@@ -10172,7 +10203,7 @@
       </w:rPr>
     </w:lvl>
   </w:abstractNum>
-  <w:abstractNum w:abstractNumId="7" w15:restartNumberingAfterBreak="0">
+  <w:abstractNum w:abstractNumId="7">
     <w:nsid w:val="38FD7F27"/>
     <w:multiLevelType w:val="hybridMultilevel"/>
     <w:tmpl w:val="BDD63084"/>
@@ -10285,7 +10316,7 @@
       </w:rPr>
     </w:lvl>
   </w:abstractNum>
-  <w:abstractNum w:abstractNumId="8" w15:restartNumberingAfterBreak="0">
+  <w:abstractNum w:abstractNumId="8">
     <w:nsid w:val="4035710E"/>
     <w:multiLevelType w:val="hybridMultilevel"/>
     <w:tmpl w:val="08445FA0"/>
@@ -10398,7 +10429,7 @@
       </w:rPr>
     </w:lvl>
   </w:abstractNum>
-  <w:abstractNum w:abstractNumId="9" w15:restartNumberingAfterBreak="0">
+  <w:abstractNum w:abstractNumId="9">
     <w:nsid w:val="56386AD8"/>
     <w:multiLevelType w:val="hybridMultilevel"/>
     <w:tmpl w:val="3EF80858"/>
@@ -10511,7 +10542,7 @@
       </w:rPr>
     </w:lvl>
   </w:abstractNum>
-  <w:abstractNum w:abstractNumId="10" w15:restartNumberingAfterBreak="0">
+  <w:abstractNum w:abstractNumId="10">
     <w:nsid w:val="566A5F4D"/>
     <w:multiLevelType w:val="hybridMultilevel"/>
     <w:tmpl w:val="4866EE18"/>
@@ -10624,7 +10655,7 @@
       </w:rPr>
     </w:lvl>
   </w:abstractNum>
-  <w:abstractNum w:abstractNumId="11" w15:restartNumberingAfterBreak="0">
+  <w:abstractNum w:abstractNumId="11">
     <w:nsid w:val="5DAE2D91"/>
     <w:multiLevelType w:val="multilevel"/>
     <w:tmpl w:val="E3DE3C36"/>
@@ -10737,7 +10768,7 @@
       </w:rPr>
     </w:lvl>
   </w:abstractNum>
-  <w:abstractNum w:abstractNumId="12" w15:restartNumberingAfterBreak="0">
+  <w:abstractNum w:abstractNumId="12">
     <w:nsid w:val="76B31298"/>
     <w:multiLevelType w:val="hybridMultilevel"/>
     <w:tmpl w:val="4A52C210"/>
@@ -10894,7 +10925,7 @@
 </file>
 
 <file path=word/styles.xml><?xml version="1.0" encoding="utf-8"?>
-<w:styles xmlns:mc="http://schemas.openxmlformats.org/markup-compatibility/2006" xmlns:r="http://schemas.openxmlformats.org/officeDocument/2006/relationships" xmlns:w="http://schemas.openxmlformats.org/wordprocessingml/2006/main" xmlns:w14="http://schemas.microsoft.com/office/word/2010/wordml" xmlns:w15="http://schemas.microsoft.com/office/word/2012/wordml" xmlns:w16cid="http://schemas.microsoft.com/office/word/2016/wordml/cid" xmlns:w16se="http://schemas.microsoft.com/office/word/2015/wordml/symex" mc:Ignorable="w14 w15 w16se w16cid">
+<w:styles xmlns:r="http://schemas.openxmlformats.org/officeDocument/2006/relationships" xmlns:w="http://schemas.openxmlformats.org/wordprocessingml/2006/main">
   <w:docDefaults>
     <w:rPrDefault>
       <w:rPr>
@@ -10908,383 +10939,144 @@
       </w:pPr>
     </w:pPrDefault>
   </w:docDefaults>
-  <w:latentStyles w:defLockedState="0" w:defUIPriority="99" w:defSemiHidden="0" w:defUnhideWhenUsed="0" w:defQFormat="0" w:count="376">
-    <w:lsdException w:name="Normal" w:uiPriority="0" w:qFormat="1"/>
-    <w:lsdException w:name="heading 1" w:uiPriority="9" w:qFormat="1"/>
-    <w:lsdException w:name="heading 2" w:semiHidden="1" w:uiPriority="9" w:unhideWhenUsed="1" w:qFormat="1"/>
-    <w:lsdException w:name="heading 3" w:semiHidden="1" w:uiPriority="9" w:unhideWhenUsed="1" w:qFormat="1"/>
-    <w:lsdException w:name="heading 4" w:semiHidden="1" w:uiPriority="9" w:unhideWhenUsed="1" w:qFormat="1"/>
-    <w:lsdException w:name="heading 5" w:semiHidden="1" w:uiPriority="9" w:unhideWhenUsed="1" w:qFormat="1"/>
-    <w:lsdException w:name="heading 6" w:semiHidden="1" w:uiPriority="9" w:unhideWhenUsed="1" w:qFormat="1"/>
-    <w:lsdException w:name="heading 7" w:semiHidden="1" w:uiPriority="9" w:unhideWhenUsed="1" w:qFormat="1"/>
-    <w:lsdException w:name="heading 8" w:semiHidden="1" w:uiPriority="9" w:unhideWhenUsed="1" w:qFormat="1"/>
-    <w:lsdException w:name="heading 9" w:semiHidden="1" w:uiPriority="9" w:unhideWhenUsed="1" w:qFormat="1"/>
-    <w:lsdException w:name="index 1" w:semiHidden="1" w:unhideWhenUsed="1"/>
-    <w:lsdException w:name="index 2" w:semiHidden="1" w:unhideWhenUsed="1"/>
-    <w:lsdException w:name="index 3" w:semiHidden="1" w:unhideWhenUsed="1"/>
-    <w:lsdException w:name="index 4" w:semiHidden="1" w:unhideWhenUsed="1"/>
-    <w:lsdException w:name="index 5" w:semiHidden="1" w:unhideWhenUsed="1"/>
-    <w:lsdException w:name="index 6" w:semiHidden="1" w:unhideWhenUsed="1"/>
-    <w:lsdException w:name="index 7" w:semiHidden="1" w:unhideWhenUsed="1"/>
-    <w:lsdException w:name="index 8" w:semiHidden="1" w:unhideWhenUsed="1"/>
-    <w:lsdException w:name="index 9" w:semiHidden="1" w:unhideWhenUsed="1"/>
-    <w:lsdException w:name="toc 1" w:semiHidden="1" w:uiPriority="39" w:unhideWhenUsed="1"/>
-    <w:lsdException w:name="toc 2" w:semiHidden="1" w:uiPriority="39" w:unhideWhenUsed="1"/>
-    <w:lsdException w:name="toc 3" w:semiHidden="1" w:uiPriority="39" w:unhideWhenUsed="1"/>
-    <w:lsdException w:name="toc 4" w:semiHidden="1" w:uiPriority="39" w:unhideWhenUsed="1"/>
-    <w:lsdException w:name="toc 5" w:semiHidden="1" w:uiPriority="39" w:unhideWhenUsed="1"/>
-    <w:lsdException w:name="toc 6" w:semiHidden="1" w:uiPriority="39" w:unhideWhenUsed="1"/>
-    <w:lsdException w:name="toc 7" w:semiHidden="1" w:uiPriority="39" w:unhideWhenUsed="1"/>
-    <w:lsdException w:name="toc 8" w:semiHidden="1" w:uiPriority="39" w:unhideWhenUsed="1"/>
-    <w:lsdException w:name="toc 9" w:semiHidden="1" w:uiPriority="39" w:unhideWhenUsed="1"/>
-    <w:lsdException w:name="Normal Indent" w:semiHidden="1" w:unhideWhenUsed="1"/>
-    <w:lsdException w:name="footnote text" w:semiHidden="1" w:unhideWhenUsed="1"/>
-    <w:lsdException w:name="annotation text" w:semiHidden="1" w:unhideWhenUsed="1"/>
-    <w:lsdException w:name="header" w:semiHidden="1" w:unhideWhenUsed="1"/>
-    <w:lsdException w:name="footer" w:semiHidden="1" w:unhideWhenUsed="1"/>
-    <w:lsdException w:name="index heading" w:semiHidden="1" w:unhideWhenUsed="1"/>
-    <w:lsdException w:name="caption" w:semiHidden="1" w:uiPriority="35" w:unhideWhenUsed="1" w:qFormat="1"/>
-    <w:lsdException w:name="table of figures" w:semiHidden="1" w:unhideWhenUsed="1"/>
-    <w:lsdException w:name="envelope address" w:semiHidden="1" w:unhideWhenUsed="1"/>
-    <w:lsdException w:name="envelope return" w:semiHidden="1" w:unhideWhenUsed="1"/>
-    <w:lsdException w:name="footnote reference" w:semiHidden="1" w:unhideWhenUsed="1"/>
-    <w:lsdException w:name="annotation reference" w:semiHidden="1" w:unhideWhenUsed="1"/>
-    <w:lsdException w:name="line number" w:semiHidden="1" w:unhideWhenUsed="1"/>
-    <w:lsdException w:name="page number" w:semiHidden="1" w:unhideWhenUsed="1"/>
-    <w:lsdException w:name="endnote reference" w:semiHidden="1" w:unhideWhenUsed="1"/>
-    <w:lsdException w:name="endnote text" w:semiHidden="1" w:unhideWhenUsed="1"/>
-    <w:lsdException w:name="table of authorities" w:semiHidden="1" w:unhideWhenUsed="1"/>
-    <w:lsdException w:name="macro" w:semiHidden="1" w:unhideWhenUsed="1"/>
-    <w:lsdException w:name="toa heading" w:semiHidden="1" w:unhideWhenUsed="1"/>
-    <w:lsdException w:name="List" w:semiHidden="1" w:unhideWhenUsed="1"/>
-    <w:lsdException w:name="List Bullet" w:semiHidden="1" w:unhideWhenUsed="1"/>
-    <w:lsdException w:name="List Number" w:semiHidden="1" w:unhideWhenUsed="1"/>
-    <w:lsdException w:name="List 2" w:semiHidden="1" w:unhideWhenUsed="1"/>
-    <w:lsdException w:name="List 3" w:semiHidden="1" w:unhideWhenUsed="1"/>
-    <w:lsdException w:name="List 4" w:semiHidden="1" w:unhideWhenUsed="1"/>
-    <w:lsdException w:name="List 5" w:semiHidden="1" w:unhideWhenUsed="1"/>
-    <w:lsdException w:name="List Bullet 2" w:semiHidden="1" w:unhideWhenUsed="1"/>
-    <w:lsdException w:name="List Bullet 3" w:semiHidden="1" w:unhideWhenUsed="1"/>
-    <w:lsdException w:name="List Bullet 4" w:semiHidden="1" w:unhideWhenUsed="1"/>
-    <w:lsdException w:name="List Bullet 5" w:semiHidden="1" w:unhideWhenUsed="1"/>
-    <w:lsdException w:name="List Number 2" w:semiHidden="1" w:unhideWhenUsed="1"/>
-    <w:lsdException w:name="List Number 3" w:semiHidden="1" w:unhideWhenUsed="1"/>
-    <w:lsdException w:name="List Number 4" w:semiHidden="1" w:unhideWhenUsed="1"/>
-    <w:lsdException w:name="List Number 5" w:semiHidden="1" w:unhideWhenUsed="1"/>
-    <w:lsdException w:name="Title" w:uiPriority="10" w:qFormat="1"/>
-    <w:lsdException w:name="Closing" w:semiHidden="1" w:unhideWhenUsed="1"/>
-    <w:lsdException w:name="Signature" w:semiHidden="1" w:unhideWhenUsed="1"/>
-    <w:lsdException w:name="Default Paragraph Font" w:semiHidden="1" w:uiPriority="1" w:unhideWhenUsed="1"/>
-    <w:lsdException w:name="Body Text" w:semiHidden="1" w:unhideWhenUsed="1"/>
-    <w:lsdException w:name="Body Text Indent" w:semiHidden="1" w:unhideWhenUsed="1"/>
-    <w:lsdException w:name="List Continue" w:semiHidden="1" w:unhideWhenUsed="1"/>
-    <w:lsdException w:name="List Continue 2" w:semiHidden="1" w:unhideWhenUsed="1"/>
-    <w:lsdException w:name="List Continue 3" w:semiHidden="1" w:unhideWhenUsed="1"/>
-    <w:lsdException w:name="List Continue 4" w:semiHidden="1" w:unhideWhenUsed="1"/>
-    <w:lsdException w:name="List Continue 5" w:semiHidden="1" w:unhideWhenUsed="1"/>
-    <w:lsdException w:name="Message Header" w:semiHidden="1" w:unhideWhenUsed="1"/>
-    <w:lsdException w:name="Subtitle" w:uiPriority="11" w:qFormat="1"/>
-    <w:lsdException w:name="Salutation" w:semiHidden="1" w:unhideWhenUsed="1"/>
-    <w:lsdException w:name="Date" w:semiHidden="1" w:unhideWhenUsed="1"/>
-    <w:lsdException w:name="Body Text First Indent" w:semiHidden="1" w:unhideWhenUsed="1"/>
-    <w:lsdException w:name="Body Text First Indent 2" w:semiHidden="1" w:unhideWhenUsed="1"/>
-    <w:lsdException w:name="Note Heading" w:semiHidden="1" w:unhideWhenUsed="1"/>
-    <w:lsdException w:name="Body Text 2" w:semiHidden="1" w:unhideWhenUsed="1"/>
-    <w:lsdException w:name="Body Text 3" w:semiHidden="1" w:unhideWhenUsed="1"/>
-    <w:lsdException w:name="Body Text Indent 2" w:semiHidden="1" w:unhideWhenUsed="1"/>
-    <w:lsdException w:name="Body Text Indent 3" w:semiHidden="1" w:unhideWhenUsed="1"/>
-    <w:lsdException w:name="Block Text" w:semiHidden="1" w:unhideWhenUsed="1"/>
-    <w:lsdException w:name="Hyperlink" w:semiHidden="1" w:unhideWhenUsed="1"/>
-    <w:lsdException w:name="FollowedHyperlink" w:semiHidden="1" w:unhideWhenUsed="1"/>
-    <w:lsdException w:name="Strong" w:uiPriority="22" w:qFormat="1"/>
-    <w:lsdException w:name="Emphasis" w:uiPriority="0" w:qFormat="1"/>
-    <w:lsdException w:name="Document Map" w:semiHidden="1" w:unhideWhenUsed="1"/>
-    <w:lsdException w:name="Plain Text" w:semiHidden="1" w:unhideWhenUsed="1"/>
-    <w:lsdException w:name="E-mail Signature" w:semiHidden="1" w:unhideWhenUsed="1"/>
-    <w:lsdException w:name="HTML Top of Form" w:semiHidden="1" w:unhideWhenUsed="1"/>
-    <w:lsdException w:name="HTML Bottom of Form" w:semiHidden="1" w:unhideWhenUsed="1"/>
-    <w:lsdException w:name="Normal (Web)" w:semiHidden="1" w:unhideWhenUsed="1"/>
-    <w:lsdException w:name="HTML Acronym" w:semiHidden="1" w:unhideWhenUsed="1"/>
-    <w:lsdException w:name="HTML Address" w:semiHidden="1" w:unhideWhenUsed="1"/>
-    <w:lsdException w:name="HTML Cite" w:semiHidden="1" w:unhideWhenUsed="1"/>
-    <w:lsdException w:name="HTML Code" w:semiHidden="1" w:unhideWhenUsed="1"/>
-    <w:lsdException w:name="HTML Definition" w:semiHidden="1" w:unhideWhenUsed="1"/>
-    <w:lsdException w:name="HTML Keyboard" w:semiHidden="1" w:unhideWhenUsed="1"/>
-    <w:lsdException w:name="HTML Preformatted" w:semiHidden="1" w:unhideWhenUsed="1"/>
-    <w:lsdException w:name="HTML Sample" w:semiHidden="1" w:unhideWhenUsed="1"/>
-    <w:lsdException w:name="HTML Typewriter" w:semiHidden="1" w:unhideWhenUsed="1"/>
-    <w:lsdException w:name="HTML Variable" w:semiHidden="1" w:unhideWhenUsed="1"/>
-    <w:lsdException w:name="Normal Table" w:semiHidden="1" w:unhideWhenUsed="1"/>
-    <w:lsdException w:name="annotation subject" w:semiHidden="1" w:unhideWhenUsed="1"/>
-    <w:lsdException w:name="No List" w:semiHidden="1" w:unhideWhenUsed="1"/>
-    <w:lsdException w:name="Outline List 1" w:semiHidden="1" w:unhideWhenUsed="1"/>
-    <w:lsdException w:name="Outline List 2" w:semiHidden="1" w:unhideWhenUsed="1"/>
-    <w:lsdException w:name="Outline List 3" w:semiHidden="1" w:unhideWhenUsed="1"/>
-    <w:lsdException w:name="Table Simple 1" w:semiHidden="1" w:unhideWhenUsed="1"/>
-    <w:lsdException w:name="Table Simple 2" w:semiHidden="1" w:unhideWhenUsed="1"/>
-    <w:lsdException w:name="Table Simple 3" w:semiHidden="1" w:unhideWhenUsed="1"/>
-    <w:lsdException w:name="Table Classic 1" w:semiHidden="1" w:unhideWhenUsed="1"/>
-    <w:lsdException w:name="Table Classic 2" w:semiHidden="1" w:unhideWhenUsed="1"/>
-    <w:lsdException w:name="Table Classic 3" w:semiHidden="1" w:unhideWhenUsed="1"/>
-    <w:lsdException w:name="Table Classic 4" w:semiHidden="1" w:unhideWhenUsed="1"/>
-    <w:lsdException w:name="Table Colorful 1" w:semiHidden="1" w:unhideWhenUsed="1"/>
-    <w:lsdException w:name="Table Colorful 2" w:semiHidden="1" w:unhideWhenUsed="1"/>
-    <w:lsdException w:name="Table Colorful 3" w:semiHidden="1" w:unhideWhenUsed="1"/>
-    <w:lsdException w:name="Table Columns 1" w:semiHidden="1" w:unhideWhenUsed="1"/>
-    <w:lsdException w:name="Table Columns 2" w:semiHidden="1" w:unhideWhenUsed="1"/>
-    <w:lsdException w:name="Table Columns 3" w:semiHidden="1" w:unhideWhenUsed="1"/>
-    <w:lsdException w:name="Table Columns 4" w:semiHidden="1" w:unhideWhenUsed="1"/>
-    <w:lsdException w:name="Table Columns 5" w:semiHidden="1" w:unhideWhenUsed="1"/>
-    <w:lsdException w:name="Table Grid 1" w:semiHidden="1" w:unhideWhenUsed="1"/>
-    <w:lsdException w:name="Table Grid 2" w:semiHidden="1" w:unhideWhenUsed="1"/>
-    <w:lsdException w:name="Table Grid 3" w:semiHidden="1" w:unhideWhenUsed="1"/>
-    <w:lsdException w:name="Table Grid 4" w:semiHidden="1" w:unhideWhenUsed="1"/>
-    <w:lsdException w:name="Table Grid 5" w:semiHidden="1" w:unhideWhenUsed="1"/>
-    <w:lsdException w:name="Table Grid 6" w:semiHidden="1" w:unhideWhenUsed="1"/>
-    <w:lsdException w:name="Table Grid 7" w:semiHidden="1" w:unhideWhenUsed="1"/>
-    <w:lsdException w:name="Table Grid 8" w:semiHidden="1" w:unhideWhenUsed="1"/>
-    <w:lsdException w:name="Table List 1" w:semiHidden="1" w:unhideWhenUsed="1"/>
-    <w:lsdException w:name="Table List 2" w:semiHidden="1" w:unhideWhenUsed="1"/>
-    <w:lsdException w:name="Table List 3" w:semiHidden="1" w:unhideWhenUsed="1"/>
-    <w:lsdException w:name="Table List 4" w:semiHidden="1" w:unhideWhenUsed="1"/>
-    <w:lsdException w:name="Table List 5" w:semiHidden="1" w:unhideWhenUsed="1"/>
-    <w:lsdException w:name="Table List 6" w:semiHidden="1" w:unhideWhenUsed="1"/>
-    <w:lsdException w:name="Table List 7" w:semiHidden="1" w:unhideWhenUsed="1"/>
-    <w:lsdException w:name="Table List 8" w:semiHidden="1" w:unhideWhenUsed="1"/>
-    <w:lsdException w:name="Table 3D effects 1" w:semiHidden="1" w:unhideWhenUsed="1"/>
-    <w:lsdException w:name="Table 3D effects 2" w:semiHidden="1" w:unhideWhenUsed="1"/>
-    <w:lsdException w:name="Table 3D effects 3" w:semiHidden="1" w:unhideWhenUsed="1"/>
-    <w:lsdException w:name="Table Contemporary" w:semiHidden="1" w:unhideWhenUsed="1"/>
-    <w:lsdException w:name="Table Elegant" w:semiHidden="1" w:unhideWhenUsed="1"/>
-    <w:lsdException w:name="Table Professional" w:semiHidden="1" w:unhideWhenUsed="1"/>
-    <w:lsdException w:name="Table Subtle 1" w:semiHidden="1" w:unhideWhenUsed="1"/>
-    <w:lsdException w:name="Table Subtle 2" w:semiHidden="1" w:unhideWhenUsed="1"/>
-    <w:lsdException w:name="Table Web 1" w:semiHidden="1" w:unhideWhenUsed="1"/>
-    <w:lsdException w:name="Table Web 2" w:semiHidden="1" w:unhideWhenUsed="1"/>
-    <w:lsdException w:name="Table Web 3" w:semiHidden="1" w:unhideWhenUsed="1"/>
-    <w:lsdException w:name="Balloon Text" w:semiHidden="1" w:unhideWhenUsed="1"/>
-    <w:lsdException w:name="Table Grid" w:uiPriority="39"/>
-    <w:lsdException w:name="Table Theme" w:semiHidden="1" w:unhideWhenUsed="1"/>
-    <w:lsdException w:name="Placeholder Text" w:semiHidden="1"/>
-    <w:lsdException w:name="No Spacing" w:uiPriority="1" w:qFormat="1"/>
-    <w:lsdException w:name="Light Shading" w:uiPriority="60"/>
-    <w:lsdException w:name="Light List" w:uiPriority="61"/>
-    <w:lsdException w:name="Light Grid" w:uiPriority="62"/>
-    <w:lsdException w:name="Medium Shading 1" w:uiPriority="63"/>
-    <w:lsdException w:name="Medium Shading 2" w:uiPriority="64"/>
-    <w:lsdException w:name="Medium List 1" w:uiPriority="65"/>
-    <w:lsdException w:name="Medium List 2" w:uiPriority="66"/>
-    <w:lsdException w:name="Medium Grid 1" w:uiPriority="67"/>
-    <w:lsdException w:name="Medium Grid 2" w:uiPriority="68"/>
-    <w:lsdException w:name="Medium Grid 3" w:uiPriority="69"/>
-    <w:lsdException w:name="Dark List" w:uiPriority="70"/>
-    <w:lsdException w:name="Colorful Shading" w:uiPriority="71"/>
-    <w:lsdException w:name="Colorful List" w:uiPriority="72"/>
-    <w:lsdException w:name="Colorful Grid" w:uiPriority="73"/>
-    <w:lsdException w:name="Light Shading Accent 1" w:uiPriority="60"/>
-    <w:lsdException w:name="Light List Accent 1" w:uiPriority="61"/>
-    <w:lsdException w:name="Light Grid Accent 1" w:uiPriority="62"/>
-    <w:lsdException w:name="Medium Shading 1 Accent 1" w:uiPriority="63"/>
-    <w:lsdException w:name="Medium Shading 2 Accent 1" w:uiPriority="64"/>
-    <w:lsdException w:name="Medium List 1 Accent 1" w:uiPriority="65"/>
-    <w:lsdException w:name="Revision" w:semiHidden="1"/>
-    <w:lsdException w:name="List Paragraph" w:uiPriority="34" w:qFormat="1"/>
-    <w:lsdException w:name="Quote" w:uiPriority="29" w:qFormat="1"/>
-    <w:lsdException w:name="Intense Quote" w:uiPriority="30" w:qFormat="1"/>
-    <w:lsdException w:name="Medium List 2 Accent 1" w:uiPriority="66"/>
-    <w:lsdException w:name="Medium Grid 1 Accent 1" w:uiPriority="67"/>
-    <w:lsdException w:name="Medium Grid 2 Accent 1" w:uiPriority="68"/>
-    <w:lsdException w:name="Medium Grid 3 Accent 1" w:uiPriority="69"/>
-    <w:lsdException w:name="Dark List Accent 1" w:uiPriority="70"/>
-    <w:lsdException w:name="Colorful Shading Accent 1" w:uiPriority="71"/>
-    <w:lsdException w:name="Colorful List Accent 1" w:uiPriority="72"/>
-    <w:lsdException w:name="Colorful Grid Accent 1" w:uiPriority="73"/>
-    <w:lsdException w:name="Light Shading Accent 2" w:uiPriority="60"/>
-    <w:lsdException w:name="Light List Accent 2" w:uiPriority="61"/>
-    <w:lsdException w:name="Light Grid Accent 2" w:uiPriority="62"/>
-    <w:lsdException w:name="Medium Shading 1 Accent 2" w:uiPriority="63"/>
-    <w:lsdException w:name="Medium Shading 2 Accent 2" w:uiPriority="64"/>
-    <w:lsdException w:name="Medium List 1 Accent 2" w:uiPriority="65"/>
-    <w:lsdException w:name="Medium List 2 Accent 2" w:uiPriority="66"/>
-    <w:lsdException w:name="Medium Grid 1 Accent 2" w:uiPriority="67"/>
-    <w:lsdException w:name="Medium Grid 2 Accent 2" w:uiPriority="68"/>
-    <w:lsdException w:name="Medium Grid 3 Accent 2" w:uiPriority="69"/>
-    <w:lsdException w:name="Dark List Accent 2" w:uiPriority="70"/>
-    <w:lsdException w:name="Colorful Shading Accent 2" w:uiPriority="71"/>
-    <w:lsdException w:name="Colorful List Accent 2" w:uiPriority="72"/>
-    <w:lsdException w:name="Colorful Grid Accent 2" w:uiPriority="73"/>
-    <w:lsdException w:name="Light Shading Accent 3" w:uiPriority="60"/>
-    <w:lsdException w:name="Light List Accent 3" w:uiPriority="61"/>
-    <w:lsdException w:name="Light Grid Accent 3" w:uiPriority="62"/>
-    <w:lsdException w:name="Medium Shading 1 Accent 3" w:uiPriority="63"/>
-    <w:lsdException w:name="Medium Shading 2 Accent 3" w:uiPriority="64"/>
-    <w:lsdException w:name="Medium List 1 Accent 3" w:uiPriority="65"/>
-    <w:lsdException w:name="Medium List 2 Accent 3" w:uiPriority="66"/>
-    <w:lsdException w:name="Medium Grid 1 Accent 3" w:uiPriority="67"/>
-    <w:lsdException w:name="Medium Grid 2 Accent 3" w:uiPriority="68"/>
-    <w:lsdException w:name="Medium Grid 3 Accent 3" w:uiPriority="69"/>
-    <w:lsdException w:name="Dark List Accent 3" w:uiPriority="70"/>
-    <w:lsdException w:name="Colorful Shading Accent 3" w:uiPriority="71"/>
-    <w:lsdException w:name="Colorful List Accent 3" w:uiPriority="72"/>
-    <w:lsdException w:name="Colorful Grid Accent 3" w:uiPriority="73"/>
-    <w:lsdException w:name="Light Shading Accent 4" w:uiPriority="60"/>
-    <w:lsdException w:name="Light List Accent 4" w:uiPriority="61"/>
-    <w:lsdException w:name="Light Grid Accent 4" w:uiPriority="62"/>
-    <w:lsdException w:name="Medium Shading 1 Accent 4" w:uiPriority="63"/>
-    <w:lsdException w:name="Medium Shading 2 Accent 4" w:uiPriority="64"/>
-    <w:lsdException w:name="Medium List 1 Accent 4" w:uiPriority="65"/>
-    <w:lsdException w:name="Medium List 2 Accent 4" w:uiPriority="66"/>
-    <w:lsdException w:name="Medium Grid 1 Accent 4" w:uiPriority="67"/>
-    <w:lsdException w:name="Medium Grid 2 Accent 4" w:uiPriority="68"/>
-    <w:lsdException w:name="Medium Grid 3 Accent 4" w:uiPriority="69"/>
-    <w:lsdException w:name="Dark List Accent 4" w:uiPriority="70"/>
-    <w:lsdException w:name="Colorful Shading Accent 4" w:uiPriority="71"/>
-    <w:lsdException w:name="Colorful List Accent 4" w:uiPriority="72"/>
-    <w:lsdException w:name="Colorful Grid Accent 4" w:uiPriority="73"/>
-    <w:lsdException w:name="Light Shading Accent 5" w:uiPriority="60"/>
-    <w:lsdException w:name="Light List Accent 5" w:uiPriority="61"/>
-    <w:lsdException w:name="Light Grid Accent 5" w:uiPriority="62"/>
-    <w:lsdException w:name="Medium Shading 1 Accent 5" w:uiPriority="63"/>
-    <w:lsdException w:name="Medium Shading 2 Accent 5" w:uiPriority="64"/>
-    <w:lsdException w:name="Medium List 1 Accent 5" w:uiPriority="65"/>
-    <w:lsdException w:name="Medium List 2 Accent 5" w:uiPriority="66"/>
-    <w:lsdException w:name="Medium Grid 1 Accent 5" w:uiPriority="67"/>
-    <w:lsdException w:name="Medium Grid 2 Accent 5" w:uiPriority="68"/>
-    <w:lsdException w:name="Medium Grid 3 Accent 5" w:uiPriority="69"/>
-    <w:lsdException w:name="Dark List Accent 5" w:uiPriority="70"/>
-    <w:lsdException w:name="Colorful Shading Accent 5" w:uiPriority="71"/>
-    <w:lsdException w:name="Colorful List Accent 5" w:uiPriority="72"/>
-    <w:lsdException w:name="Colorful Grid Accent 5" w:uiPriority="73"/>
-    <w:lsdException w:name="Light Shading Accent 6" w:uiPriority="60"/>
-    <w:lsdException w:name="Light List Accent 6" w:uiPriority="61"/>
-    <w:lsdException w:name="Light Grid Accent 6" w:uiPriority="62"/>
-    <w:lsdException w:name="Medium Shading 1 Accent 6" w:uiPriority="63"/>
-    <w:lsdException w:name="Medium Shading 2 Accent 6" w:uiPriority="64"/>
-    <w:lsdException w:name="Medium List 1 Accent 6" w:uiPriority="65"/>
-    <w:lsdException w:name="Medium List 2 Accent 6" w:uiPriority="66"/>
-    <w:lsdException w:name="Medium Grid 1 Accent 6" w:uiPriority="67"/>
-    <w:lsdException w:name="Medium Grid 2 Accent 6" w:uiPriority="68"/>
-    <w:lsdException w:name="Medium Grid 3 Accent 6" w:uiPriority="69"/>
-    <w:lsdException w:name="Dark List Accent 6" w:uiPriority="70"/>
-    <w:lsdException w:name="Colorful Shading Accent 6" w:uiPriority="71"/>
-    <w:lsdException w:name="Colorful List Accent 6" w:uiPriority="72"/>
-    <w:lsdException w:name="Colorful Grid Accent 6" w:uiPriority="73"/>
-    <w:lsdException w:name="Subtle Emphasis" w:uiPriority="19" w:qFormat="1"/>
-    <w:lsdException w:name="Intense Emphasis" w:uiPriority="21" w:qFormat="1"/>
-    <w:lsdException w:name="Subtle Reference" w:uiPriority="31" w:qFormat="1"/>
-    <w:lsdException w:name="Intense Reference" w:uiPriority="32" w:qFormat="1"/>
-    <w:lsdException w:name="Book Title" w:uiPriority="33" w:qFormat="1"/>
-    <w:lsdException w:name="Bibliography" w:semiHidden="1" w:uiPriority="37" w:unhideWhenUsed="1"/>
-    <w:lsdException w:name="TOC Heading" w:semiHidden="1" w:uiPriority="39" w:unhideWhenUsed="1" w:qFormat="1"/>
-    <w:lsdException w:name="Plain Table 1" w:uiPriority="41"/>
-    <w:lsdException w:name="Plain Table 2" w:uiPriority="42"/>
-    <w:lsdException w:name="Plain Table 3" w:uiPriority="43"/>
-    <w:lsdException w:name="Plain Table 4" w:uiPriority="44"/>
-    <w:lsdException w:name="Plain Table 5" w:uiPriority="45"/>
-    <w:lsdException w:name="Grid Table Light" w:uiPriority="40"/>
-    <w:lsdException w:name="Grid Table 1 Light" w:uiPriority="46"/>
-    <w:lsdException w:name="Grid Table 2" w:uiPriority="47"/>
-    <w:lsdException w:name="Grid Table 3" w:uiPriority="48"/>
-    <w:lsdException w:name="Grid Table 4" w:uiPriority="49"/>
-    <w:lsdException w:name="Grid Table 5 Dark" w:uiPriority="50"/>
-    <w:lsdException w:name="Grid Table 6 Colorful" w:uiPriority="51"/>
-    <w:lsdException w:name="Grid Table 7 Colorful" w:uiPriority="52"/>
-    <w:lsdException w:name="Grid Table 1 Light Accent 1" w:uiPriority="46"/>
-    <w:lsdException w:name="Grid Table 2 Accent 1" w:uiPriority="47"/>
-    <w:lsdException w:name="Grid Table 3 Accent 1" w:uiPriority="48"/>
-    <w:lsdException w:name="Grid Table 4 Accent 1" w:uiPriority="49"/>
-    <w:lsdException w:name="Grid Table 5 Dark Accent 1" w:uiPriority="50"/>
-    <w:lsdException w:name="Grid Table 6 Colorful Accent 1" w:uiPriority="51"/>
-    <w:lsdException w:name="Grid Table 7 Colorful Accent 1" w:uiPriority="52"/>
-    <w:lsdException w:name="Grid Table 1 Light Accent 2" w:uiPriority="46"/>
-    <w:lsdException w:name="Grid Table 2 Accent 2" w:uiPriority="47"/>
-    <w:lsdException w:name="Grid Table 3 Accent 2" w:uiPriority="48"/>
-    <w:lsdException w:name="Grid Table 4 Accent 2" w:uiPriority="49"/>
-    <w:lsdException w:name="Grid Table 5 Dark Accent 2" w:uiPriority="50"/>
-    <w:lsdException w:name="Grid Table 6 Colorful Accent 2" w:uiPriority="51"/>
-    <w:lsdException w:name="Grid Table 7 Colorful Accent 2" w:uiPriority="52"/>
-    <w:lsdException w:name="Grid Table 1 Light Accent 3" w:uiPriority="46"/>
-    <w:lsdException w:name="Grid Table 2 Accent 3" w:uiPriority="47"/>
-    <w:lsdException w:name="Grid Table 3 Accent 3" w:uiPriority="48"/>
-    <w:lsdException w:name="Grid Table 4 Accent 3" w:uiPriority="49"/>
-    <w:lsdException w:name="Grid Table 5 Dark Accent 3" w:uiPriority="50"/>
-    <w:lsdException w:name="Grid Table 6 Colorful Accent 3" w:uiPriority="51"/>
-    <w:lsdException w:name="Grid Table 7 Colorful Accent 3" w:uiPriority="52"/>
-    <w:lsdException w:name="Grid Table 1 Light Accent 4" w:uiPriority="46"/>
-    <w:lsdException w:name="Grid Table 2 Accent 4" w:uiPriority="47"/>
-    <w:lsdException w:name="Grid Table 3 Accent 4" w:uiPriority="48"/>
-    <w:lsdException w:name="Grid Table 4 Accent 4" w:uiPriority="49"/>
-    <w:lsdException w:name="Grid Table 5 Dark Accent 4" w:uiPriority="50"/>
-    <w:lsdException w:name="Grid Table 6 Colorful Accent 4" w:uiPriority="51"/>
-    <w:lsdException w:name="Grid Table 7 Colorful Accent 4" w:uiPriority="52"/>
-    <w:lsdException w:name="Grid Table 1 Light Accent 5" w:uiPriority="46"/>
-    <w:lsdException w:name="Grid Table 2 Accent 5" w:uiPriority="47"/>
-    <w:lsdException w:name="Grid Table 3 Accent 5" w:uiPriority="48"/>
-    <w:lsdException w:name="Grid Table 4 Accent 5" w:uiPriority="49"/>
-    <w:lsdException w:name="Grid Table 5 Dark Accent 5" w:uiPriority="50"/>
-    <w:lsdException w:name="Grid Table 6 Colorful Accent 5" w:uiPriority="51"/>
-    <w:lsdException w:name="Grid Table 7 Colorful Accent 5" w:uiPriority="52"/>
-    <w:lsdException w:name="Grid Table 1 Light Accent 6" w:uiPriority="46"/>
-    <w:lsdException w:name="Grid Table 2 Accent 6" w:uiPriority="47"/>
-    <w:lsdException w:name="Grid Table 3 Accent 6" w:uiPriority="48"/>
-    <w:lsdException w:name="Grid Table 4 Accent 6" w:uiPriority="49"/>
-    <w:lsdException w:name="Grid Table 5 Dark Accent 6" w:uiPriority="50"/>
-    <w:lsdException w:name="Grid Table 6 Colorful Accent 6" w:uiPriority="51"/>
-    <w:lsdException w:name="Grid Table 7 Colorful Accent 6" w:uiPriority="52"/>
-    <w:lsdException w:name="List Table 1 Light" w:uiPriority="46"/>
-    <w:lsdException w:name="List Table 2" w:uiPriority="47"/>
-    <w:lsdException w:name="List Table 3" w:uiPriority="48"/>
-    <w:lsdException w:name="List Table 4" w:uiPriority="49"/>
-    <w:lsdException w:name="List Table 5 Dark" w:uiPriority="50"/>
-    <w:lsdException w:name="List Table 6 Colorful" w:uiPriority="51"/>
-    <w:lsdException w:name="List Table 7 Colorful" w:uiPriority="52"/>
-    <w:lsdException w:name="List Table 1 Light Accent 1" w:uiPriority="46"/>
-    <w:lsdException w:name="List Table 2 Accent 1" w:uiPriority="47"/>
-    <w:lsdException w:name="List Table 3 Accent 1" w:uiPriority="48"/>
-    <w:lsdException w:name="List Table 4 Accent 1" w:uiPriority="49"/>
-    <w:lsdException w:name="List Table 5 Dark Accent 1" w:uiPriority="50"/>
-    <w:lsdException w:name="List Table 6 Colorful Accent 1" w:uiPriority="51"/>
-    <w:lsdException w:name="List Table 7 Colorful Accent 1" w:uiPriority="52"/>
-    <w:lsdException w:name="List Table 1 Light Accent 2" w:uiPriority="46"/>
-    <w:lsdException w:name="List Table 2 Accent 2" w:uiPriority="47"/>
-    <w:lsdException w:name="List Table 3 Accent 2" w:uiPriority="48"/>
-    <w:lsdException w:name="List Table 4 Accent 2" w:uiPriority="49"/>
-    <w:lsdException w:name="List Table 5 Dark Accent 2" w:uiPriority="50"/>
-    <w:lsdException w:name="List Table 6 Colorful Accent 2" w:uiPriority="51"/>
-    <w:lsdException w:name="List Table 7 Colorful Accent 2" w:uiPriority="52"/>
-    <w:lsdException w:name="List Table 1 Light Accent 3" w:uiPriority="46"/>
-    <w:lsdException w:name="List Table 2 Accent 3" w:uiPriority="47"/>
-    <w:lsdException w:name="List Table 3 Accent 3" w:uiPriority="48"/>
-    <w:lsdException w:name="List Table 4 Accent 3" w:uiPriority="49"/>
-    <w:lsdException w:name="List Table 5 Dark Accent 3" w:uiPriority="50"/>
-    <w:lsdException w:name="List Table 6 Colorful Accent 3" w:uiPriority="51"/>
-    <w:lsdException w:name="List Table 7 Colorful Accent 3" w:uiPriority="52"/>
-    <w:lsdException w:name="List Table 1 Light Accent 4" w:uiPriority="46"/>
-    <w:lsdException w:name="List Table 2 Accent 4" w:uiPriority="47"/>
-    <w:lsdException w:name="List Table 3 Accent 4" w:uiPriority="48"/>
-    <w:lsdException w:name="List Table 4 Accent 4" w:uiPriority="49"/>
-    <w:lsdException w:name="List Table 5 Dark Accent 4" w:uiPriority="50"/>
-    <w:lsdException w:name="List Table 6 Colorful Accent 4" w:uiPriority="51"/>
-    <w:lsdException w:name="List Table 7 Colorful Accent 4" w:uiPriority="52"/>
-    <w:lsdException w:name="List Table 1 Light Accent 5" w:uiPriority="46"/>
-    <w:lsdException w:name="List Table 2 Accent 5" w:uiPriority="47"/>
-    <w:lsdException w:name="List Table 3 Accent 5" w:uiPriority="48"/>
-    <w:lsdException w:name="List Table 4 Accent 5" w:uiPriority="49"/>
-    <w:lsdException w:name="List Table 5 Dark Accent 5" w:uiPriority="50"/>
-    <w:lsdException w:name="List Table 6 Colorful Accent 5" w:uiPriority="51"/>
-    <w:lsdException w:name="List Table 7 Colorful Accent 5" w:uiPriority="52"/>
-    <w:lsdException w:name="List Table 1 Light Accent 6" w:uiPriority="46"/>
-    <w:lsdException w:name="List Table 2 Accent 6" w:uiPriority="47"/>
-    <w:lsdException w:name="List Table 3 Accent 6" w:uiPriority="48"/>
-    <w:lsdException w:name="List Table 4 Accent 6" w:uiPriority="49"/>
-    <w:lsdException w:name="List Table 5 Dark Accent 6" w:uiPriority="50"/>
-    <w:lsdException w:name="List Table 6 Colorful Accent 6" w:uiPriority="51"/>
-    <w:lsdException w:name="List Table 7 Colorful Accent 6" w:uiPriority="52"/>
-    <w:lsdException w:name="Mention" w:semiHidden="1" w:unhideWhenUsed="1"/>
-    <w:lsdException w:name="Smart Hyperlink" w:semiHidden="1" w:unhideWhenUsed="1"/>
-    <w:lsdException w:name="Hashtag" w:semiHidden="1" w:unhideWhenUsed="1"/>
-    <w:lsdException w:name="Unresolved Mention" w:semiHidden="1" w:unhideWhenUsed="1"/>
-    <w:lsdException w:name="Smart Link" w:semiHidden="1" w:unhideWhenUsed="1"/>
+  <w:latentStyles w:defLockedState="0" w:defUIPriority="99" w:defSemiHidden="1" w:defUnhideWhenUsed="1" w:defQFormat="0" w:count="267">
+    <w:lsdException w:name="Normal" w:semiHidden="0" w:uiPriority="0" w:unhideWhenUsed="0" w:qFormat="1"/>
+    <w:lsdException w:name="heading 1" w:semiHidden="0" w:uiPriority="9" w:unhideWhenUsed="0" w:qFormat="1"/>
+    <w:lsdException w:name="heading 2" w:uiPriority="9" w:qFormat="1"/>
+    <w:lsdException w:name="heading 3" w:uiPriority="9" w:qFormat="1"/>
+    <w:lsdException w:name="heading 4" w:uiPriority="9" w:qFormat="1"/>
+    <w:lsdException w:name="heading 5" w:uiPriority="9" w:qFormat="1"/>
+    <w:lsdException w:name="heading 6" w:uiPriority="9" w:qFormat="1"/>
+    <w:lsdException w:name="heading 7" w:uiPriority="9" w:qFormat="1"/>
+    <w:lsdException w:name="heading 8" w:uiPriority="9" w:qFormat="1"/>
+    <w:lsdException w:name="heading 9" w:uiPriority="9" w:qFormat="1"/>
+    <w:lsdException w:name="toc 1" w:uiPriority="39"/>
+    <w:lsdException w:name="toc 2" w:uiPriority="39"/>
+    <w:lsdException w:name="toc 3" w:uiPriority="39"/>
+    <w:lsdException w:name="toc 4" w:uiPriority="39"/>
+    <w:lsdException w:name="toc 5" w:uiPriority="39"/>
+    <w:lsdException w:name="toc 6" w:uiPriority="39"/>
+    <w:lsdException w:name="toc 7" w:uiPriority="39"/>
+    <w:lsdException w:name="toc 8" w:uiPriority="39"/>
+    <w:lsdException w:name="toc 9" w:uiPriority="39"/>
+    <w:lsdException w:name="caption" w:uiPriority="35" w:qFormat="1"/>
+    <w:lsdException w:name="Title" w:semiHidden="0" w:uiPriority="10" w:unhideWhenUsed="0" w:qFormat="1"/>
+    <w:lsdException w:name="Default Paragraph Font" w:uiPriority="1"/>
+    <w:lsdException w:name="Subtitle" w:semiHidden="0" w:uiPriority="11" w:unhideWhenUsed="0" w:qFormat="1"/>
+    <w:lsdException w:name="Strong" w:semiHidden="0" w:uiPriority="22" w:unhideWhenUsed="0" w:qFormat="1"/>
+    <w:lsdException w:name="Emphasis" w:semiHidden="0" w:uiPriority="0" w:unhideWhenUsed="0" w:qFormat="1"/>
+    <w:lsdException w:name="Table Grid" w:semiHidden="0" w:uiPriority="39" w:unhideWhenUsed="0"/>
+    <w:lsdException w:name="Placeholder Text" w:unhideWhenUsed="0"/>
+    <w:lsdException w:name="No Spacing" w:semiHidden="0" w:uiPriority="1" w:unhideWhenUsed="0" w:qFormat="1"/>
+    <w:lsdException w:name="Light Shading" w:semiHidden="0" w:uiPriority="60" w:unhideWhenUsed="0"/>
+    <w:lsdException w:name="Light List" w:semiHidden="0" w:uiPriority="61" w:unhideWhenUsed="0"/>
+    <w:lsdException w:name="Light Grid" w:semiHidden="0" w:uiPriority="62" w:unhideWhenUsed="0"/>
+    <w:lsdException w:name="Medium Shading 1" w:semiHidden="0" w:uiPriority="63" w:unhideWhenUsed="0"/>
+    <w:lsdException w:name="Medium Shading 2" w:semiHidden="0" w:uiPriority="64" w:unhideWhenUsed="0"/>
+    <w:lsdException w:name="Medium List 1" w:semiHidden="0" w:uiPriority="65" w:unhideWhenUsed="0"/>
+    <w:lsdException w:name="Medium List 2" w:semiHidden="0" w:uiPriority="66" w:unhideWhenUsed="0"/>
+    <w:lsdException w:name="Medium Grid 1" w:semiHidden="0" w:uiPriority="67" w:unhideWhenUsed="0"/>
+    <w:lsdException w:name="Medium Grid 2" w:semiHidden="0" w:uiPriority="68" w:unhideWhenUsed="0"/>
+    <w:lsdException w:name="Medium Grid 3" w:semiHidden="0" w:uiPriority="69" w:unhideWhenUsed="0"/>
+    <w:lsdException w:name="Dark List" w:semiHidden="0" w:uiPriority="70" w:unhideWhenUsed="0"/>
+    <w:lsdException w:name="Colorful Shading" w:semiHidden="0" w:uiPriority="71" w:unhideWhenUsed="0"/>
+    <w:lsdException w:name="Colorful List" w:semiHidden="0" w:uiPriority="72" w:unhideWhenUsed="0"/>
+    <w:lsdException w:name="Colorful Grid" w:semiHidden="0" w:uiPriority="73" w:unhideWhenUsed="0"/>
+    <w:lsdException w:name="Light Shading Accent 1" w:semiHidden="0" w:uiPriority="60" w:unhideWhenUsed="0"/>
+    <w:lsdException w:name="Light List Accent 1" w:semiHidden="0" w:uiPriority="61" w:unhideWhenUsed="0"/>
+    <w:lsdException w:name="Light Grid Accent 1" w:semiHidden="0" w:uiPriority="62" w:unhideWhenUsed="0"/>
+    <w:lsdException w:name="Medium Shading 1 Accent 1" w:semiHidden="0" w:uiPriority="63" w:unhideWhenUsed="0"/>
+    <w:lsdException w:name="Medium Shading 2 Accent 1" w:semiHidden="0" w:uiPriority="64" w:unhideWhenUsed="0"/>
+    <w:lsdException w:name="Medium List 1 Accent 1" w:semiHidden="0" w:uiPriority="65" w:unhideWhenUsed="0"/>
+    <w:lsdException w:name="Revision" w:unhideWhenUsed="0"/>
+    <w:lsdException w:name="List Paragraph" w:semiHidden="0" w:uiPriority="34" w:unhideWhenUsed="0" w:qFormat="1"/>
+    <w:lsdException w:name="Quote" w:semiHidden="0" w:uiPriority="29" w:unhideWhenUsed="0" w:qFormat="1"/>
+    <w:lsdException w:name="Intense Quote" w:semiHidden="0" w:uiPriority="30" w:unhideWhenUsed="0" w:qFormat="1"/>
+    <w:lsdException w:name="Medium List 2 Accent 1" w:semiHidden="0" w:uiPriority="66" w:unhideWhenUsed="0"/>
+    <w:lsdException w:name="Medium Grid 1 Accent 1" w:semiHidden="0" w:uiPriority="67" w:unhideWhenUsed="0"/>
+    <w:lsdException w:name="Medium Grid 2 Accent 1" w:semiHidden="0" w:uiPriority="68" w:unhideWhenUsed="0"/>
+    <w:lsdException w:name="Medium Grid 3 Accent 1" w:semiHidden="0" w:uiPriority="69" w:unhideWhenUsed="0"/>
+    <w:lsdException w:name="Dark List Accent 1" w:semiHidden="0" w:uiPriority="70" w:unhideWhenUsed="0"/>
+    <w:lsdException w:name="Colorful Shading Accent 1" w:semiHidden="0" w:uiPriority="71" w:unhideWhenUsed="0"/>
+    <w:lsdException w:name="Colorful List Accent 1" w:semiHidden="0" w:uiPriority="72" w:unhideWhenUsed="0"/>
+    <w:lsdException w:name="Colorful Grid Accent 1" w:semiHidden="0" w:uiPriority="73" w:unhideWhenUsed="0"/>
+    <w:lsdException w:name="Light Shading Accent 2" w:semiHidden="0" w:uiPriority="60" w:unhideWhenUsed="0"/>
+    <w:lsdException w:name="Light List Accent 2" w:semiHidden="0" w:uiPriority="61" w:unhideWhenUsed="0"/>
+    <w:lsdException w:name="Light Grid Accent 2" w:semiHidden="0" w:uiPriority="62" w:unhideWhenUsed="0"/>
+    <w:lsdException w:name="Medium Shading 1 Accent 2" w:semiHidden="0" w:uiPriority="63" w:unhideWhenUsed="0"/>
+    <w:lsdException w:name="Medium Shading 2 Accent 2" w:semiHidden="0" w:uiPriority="64" w:unhideWhenUsed="0"/>
+    <w:lsdException w:name="Medium List 1 Accent 2" w:semiHidden="0" w:uiPriority="65" w:unhideWhenUsed="0"/>
+    <w:lsdException w:name="Medium List 2 Accent 2" w:semiHidden="0" w:uiPriority="66" w:unhideWhenUsed="0"/>
+    <w:lsdException w:name="Medium Grid 1 Accent 2" w:semiHidden="0" w:uiPriority="67" w:unhideWhenUsed="0"/>
+    <w:lsdException w:name="Medium Grid 2 Accent 2" w:semiHidden="0" w:uiPriority="68" w:unhideWhenUsed="0"/>
+    <w:lsdException w:name="Medium Grid 3 Accent 2" w:semiHidden="0" w:uiPriority="69" w:unhideWhenUsed="0"/>
+    <w:lsdException w:name="Dark List Accent 2" w:semiHidden="0" w:uiPriority="70" w:unhideWhenUsed="0"/>
+    <w:lsdException w:name="Colorful Shading Accent 2" w:semiHidden="0" w:uiPriority="71" w:unhideWhenUsed="0"/>
+    <w:lsdException w:name="Colorful List Accent 2" w:semiHidden="0" w:uiPriority="72" w:unhideWhenUsed="0"/>
+    <w:lsdException w:name="Colorful Grid Accent 2" w:semiHidden="0" w:uiPriority="73" w:unhideWhenUsed="0"/>
+    <w:lsdException w:name="Light Shading Accent 3" w:semiHidden="0" w:uiPriority="60" w:unhideWhenUsed="0"/>
+    <w:lsdException w:name="Light List Accent 3" w:semiHidden="0" w:uiPriority="61" w:unhideWhenUsed="0"/>
+    <w:lsdException w:name="Light Grid Accent 3" w:semiHidden="0" w:uiPriority="62" w:unhideWhenUsed="0"/>
+    <w:lsdException w:name="Medium Shading 1 Accent 3" w:semiHidden="0" w:uiPriority="63" w:unhideWhenUsed="0"/>
+    <w:lsdException w:name="Medium Shading 2 Accent 3" w:semiHidden="0" w:uiPriority="64" w:unhideWhenUsed="0"/>
+    <w:lsdException w:name="Medium List 1 Accent 3" w:semiHidden="0" w:uiPriority="65" w:unhideWhenUsed="0"/>
+    <w:lsdException w:name="Medium List 2 Accent 3" w:semiHidden="0" w:uiPriority="66" w:unhideWhenUsed="0"/>
+    <w:lsdException w:name="Medium Grid 1 Accent 3" w:semiHidden="0" w:uiPriority="67" w:unhideWhenUsed="0"/>
+    <w:lsdException w:name="Medium Grid 2 Accent 3" w:semiHidden="0" w:uiPriority="68" w:unhideWhenUsed="0"/>
+    <w:lsdException w:name="Medium Grid 3 Accent 3" w:semiHidden="0" w:uiPriority="69" w:unhideWhenUsed="0"/>
+    <w:lsdException w:name="Dark List Accent 3" w:semiHidden="0" w:uiPriority="70" w:unhideWhenUsed="0"/>
+    <w:lsdException w:name="Colorful Shading Accent 3" w:semiHidden="0" w:uiPriority="71" w:unhideWhenUsed="0"/>
+    <w:lsdException w:name="Colorful List Accent 3" w:semiHidden="0" w:uiPriority="72" w:unhideWhenUsed="0"/>
+    <w:lsdException w:name="Colorful Grid Accent 3" w:semiHidden="0" w:uiPriority="73" w:unhideWhenUsed="0"/>
+    <w:lsdException w:name="Light Shading Accent 4" w:semiHidden="0" w:uiPriority="60" w:unhideWhenUsed="0"/>
+    <w:lsdException w:name="Light List Accent 4" w:semiHidden="0" w:uiPriority="61" w:unhideWhenUsed="0"/>
+    <w:lsdException w:name="Light Grid Accent 4" w:semiHidden="0" w:uiPriority="62" w:unhideWhenUsed="0"/>
+    <w:lsdException w:name="Medium Shading 1 Accent 4" w:semiHidden="0" w:uiPriority="63" w:unhideWhenUsed="0"/>
+    <w:lsdException w:name="Medium Shading 2 Accent 4" w:semiHidden="0" w:uiPriority="64" w:unhideWhenUsed="0"/>
+    <w:lsdException w:name="Medium List 1 Accent 4" w:semiHidden="0" w:uiPriority="65" w:unhideWhenUsed="0"/>
+    <w:lsdException w:name="Medium List 2 Accent 4" w:semiHidden="0" w:uiPriority="66" w:unhideWhenUsed="0"/>
+    <w:lsdException w:name="Medium Grid 1 Accent 4" w:semiHidden="0" w:uiPriority="67" w:unhideWhenUsed="0"/>
+    <w:lsdException w:name="Medium Grid 2 Accent 4" w:semiHidden="0" w:uiPriority="68" w:unhideWhenUsed="0"/>
+    <w:lsdException w:name="Medium Grid 3 Accent 4" w:semiHidden="0" w:uiPriority="69" w:unhideWhenUsed="0"/>
+    <w:lsdException w:name="Dark List Accent 4" w:semiHidden="0" w:uiPriority="70" w:unhideWhenUsed="0"/>
+    <w:lsdException w:name="Colorful Shading Accent 4" w:semiHidden="0" w:uiPriority="71" w:unhideWhenUsed="0"/>
+    <w:lsdException w:name="Colorful List Accent 4" w:semiHidden="0" w:uiPriority="72" w:unhideWhenUsed="0"/>
+    <w:lsdException w:name="Colorful Grid Accent 4" w:semiHidden="0" w:uiPriority="73" w:unhideWhenUsed="0"/>
+    <w:lsdException w:name="Light Shading Accent 5" w:semiHidden="0" w:uiPriority="60" w:unhideWhenUsed="0"/>
+    <w:lsdException w:name="Light List Accent 5" w:semiHidden="0" w:uiPriority="61" w:unhideWhenUsed="0"/>
+    <w:lsdException w:name="Light Grid Accent 5" w:semiHidden="0" w:uiPriority="62" w:unhideWhenUsed="0"/>
+    <w:lsdException w:name="Medium Shading 1 Accent 5" w:semiHidden="0" w:uiPriority="63" w:unhideWhenUsed="0"/>
+    <w:lsdException w:name="Medium Shading 2 Accent 5" w:semiHidden="0" w:uiPriority="64" w:unhideWhenUsed="0"/>
+    <w:lsdException w:name="Medium List 1 Accent 5" w:semiHidden="0" w:uiPriority="65" w:unhideWhenUsed="0"/>
+    <w:lsdException w:name="Medium List 2 Accent 5" w:semiHidden="0" w:uiPriority="66" w:unhideWhenUsed="0"/>
+    <w:lsdException w:name="Medium Grid 1 Accent 5" w:semiHidden="0" w:uiPriority="67" w:unhideWhenUsed="0"/>
+    <w:lsdException w:name="Medium Grid 2 Accent 5" w:semiHidden="0" w:uiPriority="68" w:unhideWhenUsed="0"/>
+    <w:lsdException w:name="Medium Grid 3 Accent 5" w:semiHidden="0" w:uiPriority="69" w:unhideWhenUsed="0"/>
+    <w:lsdException w:name="Dark List Accent 5" w:semiHidden="0" w:uiPriority="70" w:unhideWhenUsed="0"/>
+    <w:lsdException w:name="Colorful Shading Accent 5" w:semiHidden="0" w:uiPriority="71" w:unhideWhenUsed="0"/>
+    <w:lsdException w:name="Colorful List Accent 5" w:semiHidden="0" w:uiPriority="72" w:unhideWhenUsed="0"/>
+    <w:lsdException w:name="Colorful Grid Accent 5" w:semiHidden="0" w:uiPriority="73" w:unhideWhenUsed="0"/>
+    <w:lsdException w:name="Light Shading Accent 6" w:semiHidden="0" w:uiPriority="60" w:unhideWhenUsed="0"/>
+    <w:lsdException w:name="Light List Accent 6" w:semiHidden="0" w:uiPriority="61" w:unhideWhenUsed="0"/>
+    <w:lsdException w:name="Light Grid Accent 6" w:semiHidden="0" w:uiPriority="62" w:unhideWhenUsed="0"/>
+    <w:lsdException w:name="Medium Shading 1 Accent 6" w:semiHidden="0" w:uiPriority="63" w:unhideWhenUsed="0"/>
+    <w:lsdException w:name="Medium Shading 2 Accent 6" w:semiHidden="0" w:uiPriority="64" w:unhideWhenUsed="0"/>
+    <w:lsdException w:name="Medium List 1 Accent 6" w:semiHidden="0" w:uiPriority="65" w:unhideWhenUsed="0"/>
+    <w:lsdException w:name="Medium List 2 Accent 6" w:semiHidden="0" w:uiPriority="66" w:unhideWhenUsed="0"/>
+    <w:lsdException w:name="Medium Grid 1 Accent 6" w:semiHidden="0" w:uiPriority="67" w:unhideWhenUsed="0"/>
+    <w:lsdException w:name="Medium Grid 2 Accent 6" w:semiHidden="0" w:uiPriority="68" w:unhideWhenUsed="0"/>
+    <w:lsdException w:name="Medium Grid 3 Accent 6" w:semiHidden="0" w:uiPriority="69" w:unhideWhenUsed="0"/>
+    <w:lsdException w:name="Dark List Accent 6" w:semiHidden="0" w:uiPriority="70" w:unhideWhenUsed="0"/>
+    <w:lsdException w:name="Colorful Shading Accent 6" w:semiHidden="0" w:uiPriority="71" w:unhideWhenUsed="0"/>
+    <w:lsdException w:name="Colorful List Accent 6" w:semiHidden="0" w:uiPriority="72" w:unhideWhenUsed="0"/>
+    <w:lsdException w:name="Colorful Grid Accent 6" w:semiHidden="0" w:uiPriority="73" w:unhideWhenUsed="0"/>
+    <w:lsdException w:name="Subtle Emphasis" w:semiHidden="0" w:uiPriority="19" w:unhideWhenUsed="0" w:qFormat="1"/>
+    <w:lsdException w:name="Intense Emphasis" w:semiHidden="0" w:uiPriority="21" w:unhideWhenUsed="0" w:qFormat="1"/>
+    <w:lsdException w:name="Subtle Reference" w:semiHidden="0" w:uiPriority="31" w:unhideWhenUsed="0" w:qFormat="1"/>
+    <w:lsdException w:name="Intense Reference" w:semiHidden="0" w:uiPriority="32" w:unhideWhenUsed="0" w:qFormat="1"/>
+    <w:lsdException w:name="Book Title" w:semiHidden="0" w:uiPriority="33" w:unhideWhenUsed="0" w:qFormat="1"/>
+    <w:lsdException w:name="Bibliography" w:uiPriority="37"/>
+    <w:lsdException w:name="TOC Heading" w:uiPriority="39" w:qFormat="1"/>
   </w:latentStyles>
   <w:style w:type="paragraph" w:default="1" w:styleId="Normal">
     <w:name w:val="Normal"/>
@@ -11298,11 +11090,11 @@
       <w:sz w:val="22"/>
     </w:rPr>
   </w:style>
-  <w:style w:type="paragraph" w:styleId="Heading1">
+  <w:style w:type="paragraph" w:styleId="Overskrift1">
     <w:name w:val="heading 1"/>
     <w:basedOn w:val="Normal"/>
     <w:next w:val="Normal"/>
-    <w:link w:val="Heading1Char"/>
+    <w:link w:val="Overskrift1Tegn"/>
     <w:uiPriority w:val="9"/>
     <w:qFormat/>
     <w:rsid w:val="0079586D"/>
@@ -11319,11 +11111,11 @@
       <w:szCs w:val="32"/>
     </w:rPr>
   </w:style>
-  <w:style w:type="paragraph" w:styleId="Heading2">
+  <w:style w:type="paragraph" w:styleId="Overskrift2">
     <w:name w:val="heading 2"/>
     <w:basedOn w:val="Normal"/>
     <w:next w:val="Normal"/>
-    <w:link w:val="Heading2Char"/>
+    <w:link w:val="Overskrift2Tegn"/>
     <w:uiPriority w:val="9"/>
     <w:unhideWhenUsed/>
     <w:qFormat/>
@@ -11341,11 +11133,11 @@
       <w:szCs w:val="26"/>
     </w:rPr>
   </w:style>
-  <w:style w:type="paragraph" w:styleId="Heading3">
+  <w:style w:type="paragraph" w:styleId="Overskrift3">
     <w:name w:val="heading 3"/>
     <w:basedOn w:val="Normal"/>
     <w:next w:val="Normal"/>
-    <w:link w:val="Heading3Char"/>
+    <w:link w:val="Overskrift3Tegn"/>
     <w:uiPriority w:val="9"/>
     <w:unhideWhenUsed/>
     <w:qFormat/>
@@ -11363,11 +11155,11 @@
       <w:szCs w:val="24"/>
     </w:rPr>
   </w:style>
-  <w:style w:type="paragraph" w:styleId="Heading4">
+  <w:style w:type="paragraph" w:styleId="Overskrift4">
     <w:name w:val="heading 4"/>
     <w:basedOn w:val="Normal"/>
     <w:next w:val="Normal"/>
-    <w:link w:val="Heading4Char"/>
+    <w:link w:val="Overskrift4Tegn"/>
     <w:uiPriority w:val="9"/>
     <w:unhideWhenUsed/>
     <w:qFormat/>
@@ -11385,11 +11177,11 @@
       <w:color w:val="808080" w:themeColor="accent4"/>
     </w:rPr>
   </w:style>
-  <w:style w:type="paragraph" w:styleId="Heading5">
+  <w:style w:type="paragraph" w:styleId="Overskrift5">
     <w:name w:val="heading 5"/>
     <w:basedOn w:val="Normal"/>
     <w:next w:val="Normal"/>
-    <w:link w:val="Heading5Char"/>
+    <w:link w:val="Overskrift5Tegn"/>
     <w:uiPriority w:val="9"/>
     <w:unhideWhenUsed/>
     <w:qFormat/>
@@ -11405,11 +11197,11 @@
       <w:color w:val="808080" w:themeColor="accent4"/>
     </w:rPr>
   </w:style>
-  <w:style w:type="paragraph" w:styleId="Heading6">
+  <w:style w:type="paragraph" w:styleId="Overskrift6">
     <w:name w:val="heading 6"/>
     <w:basedOn w:val="Normal"/>
     <w:next w:val="Normal"/>
-    <w:link w:val="Heading6Char"/>
+    <w:link w:val="Overskrift6Tegn"/>
     <w:uiPriority w:val="9"/>
     <w:unhideWhenUsed/>
     <w:qFormat/>
@@ -11425,11 +11217,11 @@
       <w:color w:val="808080" w:themeColor="accent4"/>
     </w:rPr>
   </w:style>
-  <w:style w:type="paragraph" w:styleId="Heading8">
+  <w:style w:type="paragraph" w:styleId="Overskrift8">
     <w:name w:val="heading 8"/>
     <w:basedOn w:val="Normal"/>
     <w:next w:val="Normal"/>
-    <w:link w:val="Heading8Char"/>
+    <w:link w:val="Overskrift8Tegn"/>
     <w:uiPriority w:val="9"/>
     <w:unhideWhenUsed/>
     <w:qFormat/>
@@ -11446,17 +11238,18 @@
       <w:sz w:val="20"/>
     </w:rPr>
   </w:style>
-  <w:style w:type="character" w:default="1" w:styleId="DefaultParagraphFont">
+  <w:style w:type="character" w:default="1" w:styleId="Standardskriftforavsnitt">
     <w:name w:val="Default Paragraph Font"/>
     <w:uiPriority w:val="1"/>
     <w:semiHidden/>
     <w:unhideWhenUsed/>
   </w:style>
-  <w:style w:type="table" w:default="1" w:styleId="TableNormal">
+  <w:style w:type="table" w:default="1" w:styleId="Vanligtabell">
     <w:name w:val="Normal Table"/>
     <w:uiPriority w:val="99"/>
     <w:semiHidden/>
     <w:unhideWhenUsed/>
+    <w:qFormat/>
     <w:tblPr>
       <w:tblInd w:w="0" w:type="dxa"/>
       <w:tblCellMar>
@@ -11467,16 +11260,16 @@
       </w:tblCellMar>
     </w:tblPr>
   </w:style>
-  <w:style w:type="numbering" w:default="1" w:styleId="NoList">
+  <w:style w:type="numbering" w:default="1" w:styleId="Ingenliste">
     <w:name w:val="No List"/>
     <w:uiPriority w:val="99"/>
     <w:semiHidden/>
     <w:unhideWhenUsed/>
   </w:style>
-  <w:style w:type="character" w:customStyle="1" w:styleId="Heading1Char">
-    <w:name w:val="Heading 1 Char"/>
-    <w:basedOn w:val="DefaultParagraphFont"/>
-    <w:link w:val="Heading1"/>
+  <w:style w:type="character" w:customStyle="1" w:styleId="Overskrift1Tegn">
+    <w:name w:val="Overskrift 1 Tegn"/>
+    <w:basedOn w:val="Standardskriftforavsnitt"/>
+    <w:link w:val="Overskrift1"/>
     <w:uiPriority w:val="9"/>
     <w:rsid w:val="0079586D"/>
     <w:rPr>
@@ -11486,10 +11279,10 @@
       <w:szCs w:val="32"/>
     </w:rPr>
   </w:style>
-  <w:style w:type="character" w:customStyle="1" w:styleId="Heading2Char">
-    <w:name w:val="Heading 2 Char"/>
-    <w:basedOn w:val="DefaultParagraphFont"/>
-    <w:link w:val="Heading2"/>
+  <w:style w:type="character" w:customStyle="1" w:styleId="Overskrift2Tegn">
+    <w:name w:val="Overskrift 2 Tegn"/>
+    <w:basedOn w:val="Standardskriftforavsnitt"/>
+    <w:link w:val="Overskrift2"/>
     <w:uiPriority w:val="9"/>
     <w:rsid w:val="0079586D"/>
     <w:rPr>
@@ -11499,10 +11292,10 @@
       <w:szCs w:val="26"/>
     </w:rPr>
   </w:style>
-  <w:style w:type="character" w:customStyle="1" w:styleId="Heading3Char">
-    <w:name w:val="Heading 3 Char"/>
-    <w:basedOn w:val="DefaultParagraphFont"/>
-    <w:link w:val="Heading3"/>
+  <w:style w:type="character" w:customStyle="1" w:styleId="Overskrift3Tegn">
+    <w:name w:val="Overskrift 3 Tegn"/>
+    <w:basedOn w:val="Standardskriftforavsnitt"/>
+    <w:link w:val="Overskrift3"/>
     <w:uiPriority w:val="9"/>
     <w:rsid w:val="0079586D"/>
     <w:rPr>
@@ -11512,10 +11305,10 @@
       <w:szCs w:val="24"/>
     </w:rPr>
   </w:style>
-  <w:style w:type="character" w:customStyle="1" w:styleId="Heading4Char">
-    <w:name w:val="Heading 4 Char"/>
-    <w:basedOn w:val="DefaultParagraphFont"/>
-    <w:link w:val="Heading4"/>
+  <w:style w:type="character" w:customStyle="1" w:styleId="Overskrift4Tegn">
+    <w:name w:val="Overskrift 4 Tegn"/>
+    <w:basedOn w:val="Standardskriftforavsnitt"/>
+    <w:link w:val="Overskrift4"/>
     <w:uiPriority w:val="9"/>
     <w:rsid w:val="0079586D"/>
     <w:rPr>
@@ -11525,10 +11318,10 @@
       <w:color w:val="808080" w:themeColor="accent4"/>
     </w:rPr>
   </w:style>
-  <w:style w:type="character" w:customStyle="1" w:styleId="Heading5Char">
-    <w:name w:val="Heading 5 Char"/>
-    <w:basedOn w:val="DefaultParagraphFont"/>
-    <w:link w:val="Heading5"/>
+  <w:style w:type="character" w:customStyle="1" w:styleId="Overskrift5Tegn">
+    <w:name w:val="Overskrift 5 Tegn"/>
+    <w:basedOn w:val="Standardskriftforavsnitt"/>
+    <w:link w:val="Overskrift5"/>
     <w:uiPriority w:val="9"/>
     <w:rsid w:val="0079586D"/>
     <w:rPr>
@@ -11536,10 +11329,10 @@
       <w:color w:val="808080" w:themeColor="accent4"/>
     </w:rPr>
   </w:style>
-  <w:style w:type="character" w:customStyle="1" w:styleId="Heading6Char">
-    <w:name w:val="Heading 6 Char"/>
-    <w:basedOn w:val="DefaultParagraphFont"/>
-    <w:link w:val="Heading6"/>
+  <w:style w:type="character" w:customStyle="1" w:styleId="Overskrift6Tegn">
+    <w:name w:val="Overskrift 6 Tegn"/>
+    <w:basedOn w:val="Standardskriftforavsnitt"/>
+    <w:link w:val="Overskrift6"/>
     <w:uiPriority w:val="9"/>
     <w:rsid w:val="0079586D"/>
     <w:rPr>
@@ -11547,10 +11340,10 @@
       <w:color w:val="808080" w:themeColor="accent4"/>
     </w:rPr>
   </w:style>
-  <w:style w:type="character" w:customStyle="1" w:styleId="Heading8Char">
-    <w:name w:val="Heading 8 Char"/>
-    <w:basedOn w:val="DefaultParagraphFont"/>
-    <w:link w:val="Heading8"/>
+  <w:style w:type="character" w:customStyle="1" w:styleId="Overskrift8Tegn">
+    <w:name w:val="Overskrift 8 Tegn"/>
+    <w:basedOn w:val="Standardskriftforavsnitt"/>
+    <w:link w:val="Overskrift8"/>
     <w:uiPriority w:val="9"/>
     <w:rsid w:val="006B1D03"/>
     <w:rPr>
@@ -11558,11 +11351,11 @@
       <w:color w:val="404040" w:themeColor="text1" w:themeTint="BF"/>
     </w:rPr>
   </w:style>
-  <w:style w:type="paragraph" w:styleId="Title">
+  <w:style w:type="paragraph" w:styleId="Tittel">
     <w:name w:val="Title"/>
     <w:basedOn w:val="Normal"/>
     <w:next w:val="Normal"/>
-    <w:link w:val="TitleChar"/>
+    <w:link w:val="TittelTegn"/>
     <w:uiPriority w:val="10"/>
     <w:qFormat/>
     <w:rsid w:val="004F2235"/>
@@ -11577,10 +11370,10 @@
       <w:szCs w:val="56"/>
     </w:rPr>
   </w:style>
-  <w:style w:type="character" w:customStyle="1" w:styleId="TitleChar">
-    <w:name w:val="Title Char"/>
-    <w:basedOn w:val="DefaultParagraphFont"/>
-    <w:link w:val="Title"/>
+  <w:style w:type="character" w:customStyle="1" w:styleId="TittelTegn">
+    <w:name w:val="Tittel Tegn"/>
+    <w:basedOn w:val="Standardskriftforavsnitt"/>
+    <w:link w:val="Tittel"/>
     <w:uiPriority w:val="10"/>
     <w:rsid w:val="004F2235"/>
     <w:rPr>
@@ -11591,11 +11384,11 @@
       <w:szCs w:val="56"/>
     </w:rPr>
   </w:style>
-  <w:style w:type="paragraph" w:styleId="Subtitle">
+  <w:style w:type="paragraph" w:styleId="Undertittel">
     <w:name w:val="Subtitle"/>
     <w:basedOn w:val="Normal"/>
     <w:next w:val="Normal"/>
-    <w:link w:val="SubtitleChar"/>
+    <w:link w:val="UndertittelTegn"/>
     <w:uiPriority w:val="11"/>
     <w:qFormat/>
     <w:rsid w:val="004F2235"/>
@@ -11610,10 +11403,10 @@
       <w:spacing w:val="15"/>
     </w:rPr>
   </w:style>
-  <w:style w:type="character" w:customStyle="1" w:styleId="SubtitleChar">
-    <w:name w:val="Subtitle Char"/>
-    <w:basedOn w:val="DefaultParagraphFont"/>
-    <w:link w:val="Subtitle"/>
+  <w:style w:type="character" w:customStyle="1" w:styleId="UndertittelTegn">
+    <w:name w:val="Undertittel Tegn"/>
+    <w:basedOn w:val="Standardskriftforavsnitt"/>
+    <w:link w:val="Undertittel"/>
     <w:uiPriority w:val="11"/>
     <w:rsid w:val="004F2235"/>
     <w:rPr>
@@ -11622,9 +11415,9 @@
       <w:spacing w:val="15"/>
     </w:rPr>
   </w:style>
-  <w:style w:type="character" w:styleId="Emphasis">
+  <w:style w:type="character" w:styleId="Utheving">
     <w:name w:val="Emphasis"/>
-    <w:basedOn w:val="DefaultParagraphFont"/>
+    <w:basedOn w:val="Standardskriftforavsnitt"/>
     <w:qFormat/>
     <w:rsid w:val="004F2235"/>
     <w:rPr>
@@ -11632,9 +11425,9 @@
       <w:iCs/>
     </w:rPr>
   </w:style>
-  <w:style w:type="paragraph" w:styleId="NoSpacing">
+  <w:style w:type="paragraph" w:styleId="Ingenmellomrom">
     <w:name w:val="No Spacing"/>
-    <w:link w:val="NoSpacingChar"/>
+    <w:link w:val="IngenmellomromTegn"/>
     <w:uiPriority w:val="1"/>
     <w:qFormat/>
     <w:rsid w:val="004222A5"/>
@@ -11646,21 +11439,21 @@
       <w:sz w:val="22"/>
     </w:rPr>
   </w:style>
-  <w:style w:type="character" w:customStyle="1" w:styleId="NoSpacingChar">
-    <w:name w:val="No Spacing Char"/>
-    <w:basedOn w:val="DefaultParagraphFont"/>
-    <w:link w:val="NoSpacing"/>
+  <w:style w:type="character" w:customStyle="1" w:styleId="IngenmellomromTegn">
+    <w:name w:val="Ingen mellomrom Tegn"/>
+    <w:basedOn w:val="Standardskriftforavsnitt"/>
+    <w:link w:val="Ingenmellomrom"/>
     <w:uiPriority w:val="1"/>
     <w:rsid w:val="004222A5"/>
     <w:rPr>
       <w:sz w:val="22"/>
     </w:rPr>
   </w:style>
-  <w:style w:type="paragraph" w:styleId="Quote">
+  <w:style w:type="paragraph" w:styleId="Sitat">
     <w:name w:val="Quote"/>
     <w:basedOn w:val="Normal"/>
     <w:next w:val="Normal"/>
-    <w:link w:val="QuoteChar"/>
+    <w:link w:val="SitatTegn"/>
     <w:uiPriority w:val="29"/>
     <w:qFormat/>
     <w:rsid w:val="00557178"/>
@@ -11674,10 +11467,10 @@
       <w:color w:val="020245"/>
     </w:rPr>
   </w:style>
-  <w:style w:type="character" w:customStyle="1" w:styleId="QuoteChar">
-    <w:name w:val="Quote Char"/>
-    <w:basedOn w:val="DefaultParagraphFont"/>
-    <w:link w:val="Quote"/>
+  <w:style w:type="character" w:customStyle="1" w:styleId="SitatTegn">
+    <w:name w:val="Sitat Tegn"/>
+    <w:basedOn w:val="Standardskriftforavsnitt"/>
+    <w:link w:val="Sitat"/>
     <w:uiPriority w:val="29"/>
     <w:rsid w:val="00557178"/>
     <w:rPr>
@@ -11686,9 +11479,9 @@
       <w:color w:val="020245"/>
     </w:rPr>
   </w:style>
-  <w:style w:type="character" w:styleId="SubtleEmphasis">
+  <w:style w:type="character" w:styleId="Svakutheving">
     <w:name w:val="Subtle Emphasis"/>
-    <w:basedOn w:val="DefaultParagraphFont"/>
+    <w:basedOn w:val="Standardskriftforavsnitt"/>
     <w:uiPriority w:val="19"/>
     <w:qFormat/>
     <w:rsid w:val="004F2235"/>
@@ -11698,10 +11491,10 @@
       <w:color w:val="404040" w:themeColor="text1" w:themeTint="BF"/>
     </w:rPr>
   </w:style>
-  <w:style w:type="paragraph" w:styleId="Header">
+  <w:style w:type="paragraph" w:styleId="Topptekst">
     <w:name w:val="header"/>
     <w:basedOn w:val="Normal"/>
-    <w:link w:val="HeaderChar"/>
+    <w:link w:val="TopptekstTegn"/>
     <w:uiPriority w:val="99"/>
     <w:unhideWhenUsed/>
     <w:rsid w:val="000B4D4C"/>
@@ -11712,17 +11505,17 @@
       </w:tabs>
     </w:pPr>
   </w:style>
-  <w:style w:type="character" w:customStyle="1" w:styleId="HeaderChar">
-    <w:name w:val="Header Char"/>
-    <w:basedOn w:val="DefaultParagraphFont"/>
-    <w:link w:val="Header"/>
+  <w:style w:type="character" w:customStyle="1" w:styleId="TopptekstTegn">
+    <w:name w:val="Topptekst Tegn"/>
+    <w:basedOn w:val="Standardskriftforavsnitt"/>
+    <w:link w:val="Topptekst"/>
     <w:uiPriority w:val="99"/>
     <w:rsid w:val="000B4D4C"/>
   </w:style>
-  <w:style w:type="paragraph" w:styleId="Footer">
+  <w:style w:type="paragraph" w:styleId="Bunntekst">
     <w:name w:val="footer"/>
     <w:basedOn w:val="Normal"/>
-    <w:link w:val="FooterChar"/>
+    <w:link w:val="BunntekstTegn"/>
     <w:uiPriority w:val="99"/>
     <w:unhideWhenUsed/>
     <w:rsid w:val="000B4D4C"/>
@@ -11733,16 +11526,16 @@
       </w:tabs>
     </w:pPr>
   </w:style>
-  <w:style w:type="character" w:customStyle="1" w:styleId="FooterChar">
-    <w:name w:val="Footer Char"/>
-    <w:basedOn w:val="DefaultParagraphFont"/>
-    <w:link w:val="Footer"/>
+  <w:style w:type="character" w:customStyle="1" w:styleId="BunntekstTegn">
+    <w:name w:val="Bunntekst Tegn"/>
+    <w:basedOn w:val="Standardskriftforavsnitt"/>
+    <w:link w:val="Bunntekst"/>
     <w:uiPriority w:val="99"/>
     <w:rsid w:val="000B4D4C"/>
   </w:style>
-  <w:style w:type="character" w:styleId="PlaceholderText">
+  <w:style w:type="character" w:styleId="Plassholdertekst">
     <w:name w:val="Placeholder Text"/>
-    <w:basedOn w:val="DefaultParagraphFont"/>
+    <w:basedOn w:val="Standardskriftforavsnitt"/>
     <w:uiPriority w:val="99"/>
     <w:semiHidden/>
     <w:rsid w:val="000B4D4C"/>
@@ -11750,7 +11543,7 @@
       <w:color w:val="808080"/>
     </w:rPr>
   </w:style>
-  <w:style w:type="paragraph" w:styleId="ListParagraph">
+  <w:style w:type="paragraph" w:styleId="Listeavsnitt">
     <w:name w:val="List Paragraph"/>
     <w:basedOn w:val="Normal"/>
     <w:uiPriority w:val="34"/>
@@ -11761,9 +11554,9 @@
       <w:contextualSpacing/>
     </w:pPr>
   </w:style>
-  <w:style w:type="paragraph" w:styleId="TOCHeading">
+  <w:style w:type="paragraph" w:styleId="Overskriftforinnholdsfortegnelse">
     <w:name w:val="TOC Heading"/>
-    <w:basedOn w:val="Heading1"/>
+    <w:basedOn w:val="Overskrift1"/>
     <w:next w:val="Normal"/>
     <w:uiPriority w:val="39"/>
     <w:unhideWhenUsed/>
@@ -11777,7 +11570,7 @@
       <w:color w:val="A5A5A5" w:themeColor="accent1" w:themeShade="BF"/>
     </w:rPr>
   </w:style>
-  <w:style w:type="paragraph" w:styleId="TOC1">
+  <w:style w:type="paragraph" w:styleId="INNH1">
     <w:name w:val="toc 1"/>
     <w:basedOn w:val="Normal"/>
     <w:next w:val="Normal"/>
@@ -11789,7 +11582,7 @@
       <w:spacing w:after="100"/>
     </w:pPr>
   </w:style>
-  <w:style w:type="paragraph" w:styleId="TOC2">
+  <w:style w:type="paragraph" w:styleId="INNH2">
     <w:name w:val="toc 2"/>
     <w:basedOn w:val="Normal"/>
     <w:next w:val="Normal"/>
@@ -11802,7 +11595,7 @@
       <w:ind w:left="200"/>
     </w:pPr>
   </w:style>
-  <w:style w:type="paragraph" w:styleId="TOC3">
+  <w:style w:type="paragraph" w:styleId="INNH3">
     <w:name w:val="toc 3"/>
     <w:basedOn w:val="Normal"/>
     <w:next w:val="Normal"/>
@@ -11815,9 +11608,9 @@
       <w:ind w:left="400"/>
     </w:pPr>
   </w:style>
-  <w:style w:type="character" w:styleId="Hyperlink">
+  <w:style w:type="character" w:styleId="Hyperkobling">
     <w:name w:val="Hyperlink"/>
-    <w:basedOn w:val="DefaultParagraphFont"/>
+    <w:basedOn w:val="Standardskriftforavsnitt"/>
     <w:uiPriority w:val="99"/>
     <w:unhideWhenUsed/>
     <w:rsid w:val="00645760"/>
@@ -11826,10 +11619,10 @@
       <w:u w:val="single"/>
     </w:rPr>
   </w:style>
-  <w:style w:type="paragraph" w:styleId="BalloonText">
+  <w:style w:type="paragraph" w:styleId="Bobletekst">
     <w:name w:val="Balloon Text"/>
     <w:basedOn w:val="Normal"/>
-    <w:link w:val="BalloonTextChar"/>
+    <w:link w:val="BobletekstTegn"/>
     <w:uiPriority w:val="99"/>
     <w:semiHidden/>
     <w:unhideWhenUsed/>
@@ -11840,10 +11633,10 @@
       <w:szCs w:val="18"/>
     </w:rPr>
   </w:style>
-  <w:style w:type="character" w:customStyle="1" w:styleId="BalloonTextChar">
-    <w:name w:val="Balloon Text Char"/>
-    <w:basedOn w:val="DefaultParagraphFont"/>
-    <w:link w:val="BalloonText"/>
+  <w:style w:type="character" w:customStyle="1" w:styleId="BobletekstTegn">
+    <w:name w:val="Bobletekst Tegn"/>
+    <w:basedOn w:val="Standardskriftforavsnitt"/>
+    <w:link w:val="Bobletekst"/>
     <w:uiPriority w:val="99"/>
     <w:semiHidden/>
     <w:rsid w:val="00603B88"/>
@@ -11853,15 +11646,16 @@
       <w:szCs w:val="18"/>
     </w:rPr>
   </w:style>
-  <w:style w:type="table" w:styleId="TableGrid">
+  <w:style w:type="table" w:styleId="Tabellrutenett">
     <w:name w:val="Table Grid"/>
-    <w:basedOn w:val="TableNormal"/>
+    <w:basedOn w:val="Vanligtabell"/>
     <w:uiPriority w:val="39"/>
     <w:rsid w:val="00B6395A"/>
     <w:pPr>
       <w:spacing w:after="0"/>
     </w:pPr>
     <w:tblPr>
+      <w:tblInd w:w="0" w:type="dxa"/>
       <w:tblBorders>
         <w:top w:val="single" w:sz="4" w:space="0" w:color="auto"/>
         <w:left w:val="single" w:sz="4" w:space="0" w:color="auto"/>
@@ -11870,11 +11664,17 @@
         <w:insideH w:val="single" w:sz="4" w:space="0" w:color="auto"/>
         <w:insideV w:val="single" w:sz="4" w:space="0" w:color="auto"/>
       </w:tblBorders>
+      <w:tblCellMar>
+        <w:top w:w="0" w:type="dxa"/>
+        <w:left w:w="108" w:type="dxa"/>
+        <w:bottom w:w="0" w:type="dxa"/>
+        <w:right w:w="108" w:type="dxa"/>
+      </w:tblCellMar>
     </w:tblPr>
   </w:style>
   <w:style w:type="table" w:customStyle="1" w:styleId="PlainTable31">
     <w:name w:val="Plain Table 31"/>
-    <w:basedOn w:val="TableNormal"/>
+    <w:basedOn w:val="Vanligtabell"/>
     <w:uiPriority w:val="43"/>
     <w:rsid w:val="00027DEF"/>
     <w:pPr>
@@ -11883,6 +11683,13 @@
     <w:tblPr>
       <w:tblStyleRowBandSize w:val="1"/>
       <w:tblStyleColBandSize w:val="1"/>
+      <w:tblInd w:w="0" w:type="dxa"/>
+      <w:tblCellMar>
+        <w:top w:w="0" w:type="dxa"/>
+        <w:left w:w="108" w:type="dxa"/>
+        <w:bottom w:w="0" w:type="dxa"/>
+        <w:right w:w="108" w:type="dxa"/>
+      </w:tblCellMar>
     </w:tblPr>
     <w:tblStylePr w:type="firstRow">
       <w:rPr>
@@ -11965,9 +11772,9 @@
       </w:tcPr>
     </w:tblStylePr>
   </w:style>
-  <w:style w:type="character" w:styleId="FollowedHyperlink">
+  <w:style w:type="character" w:styleId="Fulgthyperkobling">
     <w:name w:val="FollowedHyperlink"/>
-    <w:basedOn w:val="DefaultParagraphFont"/>
+    <w:basedOn w:val="Standardskriftforavsnitt"/>
     <w:uiPriority w:val="99"/>
     <w:semiHidden/>
     <w:unhideWhenUsed/>
@@ -11977,11 +11784,11 @@
       <w:u w:val="single"/>
     </w:rPr>
   </w:style>
-  <w:style w:type="paragraph" w:styleId="IntenseQuote">
+  <w:style w:type="paragraph" w:styleId="Sterktsitat">
     <w:name w:val="Intense Quote"/>
     <w:basedOn w:val="Normal"/>
     <w:next w:val="Normal"/>
-    <w:link w:val="IntenseQuoteChar"/>
+    <w:link w:val="SterktsitatTegn"/>
     <w:uiPriority w:val="30"/>
     <w:qFormat/>
     <w:rsid w:val="00557178"/>
@@ -12000,10 +11807,10 @@
       <w:color w:val="020245"/>
     </w:rPr>
   </w:style>
-  <w:style w:type="character" w:customStyle="1" w:styleId="IntenseQuoteChar">
-    <w:name w:val="Intense Quote Char"/>
-    <w:basedOn w:val="DefaultParagraphFont"/>
-    <w:link w:val="IntenseQuote"/>
+  <w:style w:type="character" w:customStyle="1" w:styleId="SterktsitatTegn">
+    <w:name w:val="Sterkt sitat Tegn"/>
+    <w:basedOn w:val="Standardskriftforavsnitt"/>
+    <w:link w:val="Sterktsitat"/>
     <w:uiPriority w:val="30"/>
     <w:rsid w:val="00557178"/>
     <w:rPr>
@@ -12029,10 +11836,10 @@
       <w:lang w:val="nb-NO"/>
     </w:rPr>
   </w:style>
-  <w:style w:type="paragraph" w:styleId="FootnoteText">
+  <w:style w:type="paragraph" w:styleId="Fotnotetekst">
     <w:name w:val="footnote text"/>
     <w:basedOn w:val="Normal"/>
-    <w:link w:val="FootnoteTextChar"/>
+    <w:link w:val="FotnotetekstTegn"/>
     <w:uiPriority w:val="99"/>
     <w:unhideWhenUsed/>
     <w:rsid w:val="000C62C6"/>
@@ -12040,16 +11847,16 @@
       <w:sz w:val="20"/>
     </w:rPr>
   </w:style>
-  <w:style w:type="character" w:customStyle="1" w:styleId="FootnoteTextChar">
-    <w:name w:val="Footnote Text Char"/>
-    <w:basedOn w:val="DefaultParagraphFont"/>
-    <w:link w:val="FootnoteText"/>
+  <w:style w:type="character" w:customStyle="1" w:styleId="FotnotetekstTegn">
+    <w:name w:val="Fotnotetekst Tegn"/>
+    <w:basedOn w:val="Standardskriftforavsnitt"/>
+    <w:link w:val="Fotnotetekst"/>
     <w:uiPriority w:val="99"/>
     <w:rsid w:val="000C62C6"/>
   </w:style>
-  <w:style w:type="character" w:styleId="FootnoteReference">
+  <w:style w:type="character" w:styleId="Fotnotereferanse">
     <w:name w:val="footnote reference"/>
-    <w:basedOn w:val="DefaultParagraphFont"/>
+    <w:basedOn w:val="Standardskriftforavsnitt"/>
     <w:uiPriority w:val="99"/>
     <w:semiHidden/>
     <w:unhideWhenUsed/>
@@ -12060,7 +11867,7 @@
   </w:style>
   <w:style w:type="table" w:customStyle="1" w:styleId="Lysskyggelegging1">
     <w:name w:val="Lys skyggelegging1"/>
-    <w:basedOn w:val="TableNormal"/>
+    <w:basedOn w:val="Vanligtabell"/>
     <w:uiPriority w:val="60"/>
     <w:rsid w:val="00CE3D05"/>
     <w:pPr>
@@ -12072,10 +11879,17 @@
     <w:tblPr>
       <w:tblStyleRowBandSize w:val="1"/>
       <w:tblStyleColBandSize w:val="1"/>
+      <w:tblInd w:w="0" w:type="dxa"/>
       <w:tblBorders>
         <w:top w:val="single" w:sz="8" w:space="0" w:color="000000" w:themeColor="text1"/>
         <w:bottom w:val="single" w:sz="8" w:space="0" w:color="000000" w:themeColor="text1"/>
       </w:tblBorders>
+      <w:tblCellMar>
+        <w:top w:w="0" w:type="dxa"/>
+        <w:left w:w="108" w:type="dxa"/>
+        <w:bottom w:w="0" w:type="dxa"/>
+        <w:right w:w="108" w:type="dxa"/>
+      </w:tblCellMar>
     </w:tblPr>
     <w:tblStylePr w:type="firstRow">
       <w:pPr>
@@ -12172,10 +11986,10 @@
       <w:lang w:val="en-CA" w:eastAsia="zh-CN" w:bidi="hi-IN"/>
     </w:rPr>
   </w:style>
-  <w:style w:type="paragraph" w:styleId="DocumentMap">
+  <w:style w:type="paragraph" w:styleId="Dokumentkart">
     <w:name w:val="Document Map"/>
     <w:basedOn w:val="Normal"/>
-    <w:link w:val="DocumentMapChar"/>
+    <w:link w:val="DokumentkartTegn"/>
     <w:uiPriority w:val="99"/>
     <w:semiHidden/>
     <w:unhideWhenUsed/>
@@ -12186,10 +12000,10 @@
       <w:szCs w:val="16"/>
     </w:rPr>
   </w:style>
-  <w:style w:type="character" w:customStyle="1" w:styleId="DocumentMapChar">
-    <w:name w:val="Document Map Char"/>
-    <w:basedOn w:val="DefaultParagraphFont"/>
-    <w:link w:val="DocumentMap"/>
+  <w:style w:type="character" w:customStyle="1" w:styleId="DokumentkartTegn">
+    <w:name w:val="Dokumentkart Tegn"/>
+    <w:basedOn w:val="Standardskriftforavsnitt"/>
+    <w:link w:val="Dokumentkart"/>
     <w:uiPriority w:val="99"/>
     <w:semiHidden/>
     <w:rsid w:val="00302957"/>
@@ -12217,7 +12031,7 @@
   </w:style>
   <w:style w:type="character" w:customStyle="1" w:styleId="apple-converted-space">
     <w:name w:val="apple-converted-space"/>
-    <w:basedOn w:val="DefaultParagraphFont"/>
+    <w:basedOn w:val="Standardskriftforavsnitt"/>
     <w:rsid w:val="00F01FD3"/>
   </w:style>
 </w:styles>
@@ -12418,7 +12232,7 @@
   <a:extraClrSchemeLst/>
   <a:extLst>
     <a:ext uri="{05A4C25C-085E-4340-85A3-A5531E510DB2}">
-      <thm15:themeFamily xmlns:thm15="http://schemas.microsoft.com/office/thememl/2012/main" name="Office Theme" id="{62F939B6-93AF-4DB8-9C6B-D6C7DFDC589F}" vid="{4A3C46E8-61CC-4603-A589-7422A47A8E4A}"/>
+      <thm15:themeFamily xmlns:thm15="http://schemas.microsoft.com/office/thememl/2012/main" xmlns="" name="Office Theme" id="{62F939B6-93AF-4DB8-9C6B-D6C7DFDC589F}" vid="{4A3C46E8-61CC-4603-A589-7422A47A8E4A}"/>
     </a:ext>
   </a:extLst>
 </a:theme>
@@ -12426,7 +12240,7 @@
 
 <file path=customXml/item1.xml><?xml version="1.0" encoding="utf-8"?>
 <CoverPageProperties xmlns="http://schemas.microsoft.com/office/2006/coverPageProps">
-  <PublishDate>2020-02-20T00:00:00</PublishDate>
+  <PublishDate>2020-03-05T00:00:00</PublishDate>
   <Abstract/>
   <CompanyAddress>www.132virtualwing.org</CompanyAddress>
   <CompanyPhone/>
@@ -12448,7 +12262,7 @@
 </file>
 
 <file path=customXml/itemProps2.xml><?xml version="1.0" encoding="utf-8"?>
-<ds:datastoreItem xmlns:ds="http://schemas.openxmlformats.org/officeDocument/2006/customXml" ds:itemID="{F9DB3228-2AFF-4FE4-BE23-272D0B17B81E}">
+<ds:datastoreItem xmlns:ds="http://schemas.openxmlformats.org/officeDocument/2006/customXml" ds:itemID="{941DA85B-ACE3-4904-A4A2-990814360422}">
   <ds:schemaRefs>
     <ds:schemaRef ds:uri="http://schemas.openxmlformats.org/officeDocument/2006/bibliography"/>
   </ds:schemaRefs>

</xml_diff>